<commit_message>
Avancée rapport de stage et carte dataviz
</commit_message>
<xml_diff>
--- a/Autres_livrables/Rapport_de_stage.docx
+++ b/Autres_livrables/Rapport_de_stage.docx
@@ -152,31 +152,18 @@
         <w:pStyle w:val="Lgende"/>
         <w:jc w:val="both"/>
       </w:pPr>
-      <w:bookmarkStart w:id="0" w:name="_Toc60063106"/>
+      <w:bookmarkStart w:id="0" w:name="_Toc60150608"/>
       <w:r>
         <w:t xml:space="preserve">Figure </w:t>
       </w:r>
-      <w:r>
-        <w:fldChar w:fldCharType="begin"/>
-      </w:r>
-      <w:r>
-        <w:instrText xml:space="preserve"> SEQ Figure \* ARABIC </w:instrText>
-      </w:r>
-      <w:r>
-        <w:fldChar w:fldCharType="separate"/>
-      </w:r>
-      <w:r>
-        <w:rPr>
-          <w:noProof/>
-        </w:rPr>
-        <w:t>1</w:t>
-      </w:r>
-      <w:r>
-        <w:rPr>
-          <w:noProof/>
-        </w:rPr>
-        <w:fldChar w:fldCharType="end"/>
-      </w:r>
+      <w:fldSimple w:instr=" SEQ Figure \* ARABIC ">
+        <w:r>
+          <w:rPr>
+            <w:noProof/>
+          </w:rPr>
+          <w:t>1</w:t>
+        </w:r>
+      </w:fldSimple>
       <w:r>
         <w:rPr>
           <w:noProof/>
@@ -1060,7 +1047,7 @@
         </w:rPr>
         <w:fldChar w:fldCharType="separate"/>
       </w:r>
-      <w:hyperlink w:anchor="_Toc60063067" w:history="1">
+      <w:hyperlink w:anchor="_Toc60150566" w:history="1">
         <w:r>
           <w:rPr>
             <w:rStyle w:val="Lienhypertexte"/>
@@ -1108,7 +1095,7 @@
             <w:noProof/>
             <w:webHidden/>
           </w:rPr>
-          <w:instrText xml:space="preserve"> PAGEREF _Toc60063067 \h </w:instrText>
+          <w:instrText xml:space="preserve"> PAGEREF _Toc60150566 \h </w:instrText>
         </w:r>
         <w:r>
           <w:rPr>
@@ -1152,7 +1139,7 @@
           <w:lang w:eastAsia="fr-FR"/>
         </w:rPr>
       </w:pPr>
-      <w:hyperlink w:anchor="_Toc60063068" w:history="1">
+      <w:hyperlink w:anchor="_Toc60150567" w:history="1">
         <w:r>
           <w:rPr>
             <w:rStyle w:val="Lienhypertexte"/>
@@ -1200,7 +1187,7 @@
             <w:noProof/>
             <w:webHidden/>
           </w:rPr>
-          <w:instrText xml:space="preserve"> PAGEREF _Toc60063068 \h </w:instrText>
+          <w:instrText xml:space="preserve"> PAGEREF _Toc60150567 \h </w:instrText>
         </w:r>
         <w:r>
           <w:rPr>
@@ -1244,7 +1231,7 @@
           <w:lang w:eastAsia="fr-FR"/>
         </w:rPr>
       </w:pPr>
-      <w:hyperlink w:anchor="_Toc60063069" w:history="1">
+      <w:hyperlink w:anchor="_Toc60150568" w:history="1">
         <w:r>
           <w:rPr>
             <w:rStyle w:val="Lienhypertexte"/>
@@ -1296,7 +1283,7 @@
             <w:noProof/>
             <w:webHidden/>
           </w:rPr>
-          <w:instrText xml:space="preserve"> PAGEREF _Toc60063069 \h </w:instrText>
+          <w:instrText xml:space="preserve"> PAGEREF _Toc60150568 \h </w:instrText>
         </w:r>
         <w:r>
           <w:rPr>
@@ -1340,7 +1327,7 @@
           <w:lang w:eastAsia="fr-FR"/>
         </w:rPr>
       </w:pPr>
-      <w:hyperlink w:anchor="_Toc60063070" w:history="1">
+      <w:hyperlink w:anchor="_Toc60150569" w:history="1">
         <w:r>
           <w:rPr>
             <w:rStyle w:val="Lienhypertexte"/>
@@ -1392,7 +1379,7 @@
             <w:noProof/>
             <w:webHidden/>
           </w:rPr>
-          <w:instrText xml:space="preserve"> PAGEREF _Toc60063070 \h </w:instrText>
+          <w:instrText xml:space="preserve"> PAGEREF _Toc60150569 \h </w:instrText>
         </w:r>
         <w:r>
           <w:rPr>
@@ -1436,7 +1423,7 @@
           <w:lang w:eastAsia="fr-FR"/>
         </w:rPr>
       </w:pPr>
-      <w:hyperlink w:anchor="_Toc60063071" w:history="1">
+      <w:hyperlink w:anchor="_Toc60150570" w:history="1">
         <w:r>
           <w:rPr>
             <w:rStyle w:val="Lienhypertexte"/>
@@ -1488,7 +1475,7 @@
             <w:noProof/>
             <w:webHidden/>
           </w:rPr>
-          <w:instrText xml:space="preserve"> PAGEREF _Toc60063071 \h </w:instrText>
+          <w:instrText xml:space="preserve"> PAGEREF _Toc60150570 \h </w:instrText>
         </w:r>
         <w:r>
           <w:rPr>
@@ -1532,7 +1519,7 @@
           <w:lang w:eastAsia="fr-FR"/>
         </w:rPr>
       </w:pPr>
-      <w:hyperlink w:anchor="_Toc60063072" w:history="1">
+      <w:hyperlink w:anchor="_Toc60150571" w:history="1">
         <w:r>
           <w:rPr>
             <w:rStyle w:val="Lienhypertexte"/>
@@ -1584,7 +1571,7 @@
             <w:noProof/>
             <w:webHidden/>
           </w:rPr>
-          <w:instrText xml:space="preserve"> PAGEREF _Toc60063072 \h </w:instrText>
+          <w:instrText xml:space="preserve"> PAGEREF _Toc60150571 \h </w:instrText>
         </w:r>
         <w:r>
           <w:rPr>
@@ -1628,7 +1615,7 @@
           <w:lang w:eastAsia="fr-FR"/>
         </w:rPr>
       </w:pPr>
-      <w:hyperlink w:anchor="_Toc60063073" w:history="1">
+      <w:hyperlink w:anchor="_Toc60150572" w:history="1">
         <w:r>
           <w:rPr>
             <w:rStyle w:val="Lienhypertexte"/>
@@ -1676,7 +1663,7 @@
             <w:noProof/>
             <w:webHidden/>
           </w:rPr>
-          <w:instrText xml:space="preserve"> PAGEREF _Toc60063073 \h </w:instrText>
+          <w:instrText xml:space="preserve"> PAGEREF _Toc60150572 \h </w:instrText>
         </w:r>
         <w:r>
           <w:rPr>
@@ -1720,7 +1707,7 @@
           <w:lang w:eastAsia="fr-FR"/>
         </w:rPr>
       </w:pPr>
-      <w:hyperlink w:anchor="_Toc60063074" w:history="1">
+      <w:hyperlink w:anchor="_Toc60150573" w:history="1">
         <w:r>
           <w:rPr>
             <w:rStyle w:val="Lienhypertexte"/>
@@ -1768,7 +1755,7 @@
             <w:noProof/>
             <w:webHidden/>
           </w:rPr>
-          <w:instrText xml:space="preserve"> PAGEREF _Toc60063074 \h </w:instrText>
+          <w:instrText xml:space="preserve"> PAGEREF _Toc60150573 \h </w:instrText>
         </w:r>
         <w:r>
           <w:rPr>
@@ -1812,7 +1799,7 @@
           <w:lang w:eastAsia="fr-FR"/>
         </w:rPr>
       </w:pPr>
-      <w:hyperlink w:anchor="_Toc60063075" w:history="1">
+      <w:hyperlink w:anchor="_Toc60150574" w:history="1">
         <w:r>
           <w:rPr>
             <w:rStyle w:val="Lienhypertexte"/>
@@ -1860,7 +1847,7 @@
             <w:noProof/>
             <w:webHidden/>
           </w:rPr>
-          <w:instrText xml:space="preserve"> PAGEREF _Toc60063075 \h </w:instrText>
+          <w:instrText xml:space="preserve"> PAGEREF _Toc60150574 \h </w:instrText>
         </w:r>
         <w:r>
           <w:rPr>
@@ -1904,7 +1891,7 @@
           <w:lang w:eastAsia="fr-FR"/>
         </w:rPr>
       </w:pPr>
-      <w:hyperlink w:anchor="_Toc60063076" w:history="1">
+      <w:hyperlink w:anchor="_Toc60150575" w:history="1">
         <w:r>
           <w:rPr>
             <w:rStyle w:val="Lienhypertexte"/>
@@ -1956,7 +1943,7 @@
             <w:noProof/>
             <w:webHidden/>
           </w:rPr>
-          <w:instrText xml:space="preserve"> PAGEREF _Toc60063076 \h </w:instrText>
+          <w:instrText xml:space="preserve"> PAGEREF _Toc60150575 \h </w:instrText>
         </w:r>
         <w:r>
           <w:rPr>
@@ -2000,7 +1987,7 @@
           <w:lang w:eastAsia="fr-FR"/>
         </w:rPr>
       </w:pPr>
-      <w:hyperlink w:anchor="_Toc60063077" w:history="1">
+      <w:hyperlink w:anchor="_Toc60150576" w:history="1">
         <w:r>
           <w:rPr>
             <w:rStyle w:val="Lienhypertexte"/>
@@ -2052,7 +2039,7 @@
             <w:noProof/>
             <w:webHidden/>
           </w:rPr>
-          <w:instrText xml:space="preserve"> PAGEREF _Toc60063077 \h </w:instrText>
+          <w:instrText xml:space="preserve"> PAGEREF _Toc60150576 \h </w:instrText>
         </w:r>
         <w:r>
           <w:rPr>
@@ -2096,7 +2083,7 @@
           <w:lang w:eastAsia="fr-FR"/>
         </w:rPr>
       </w:pPr>
-      <w:hyperlink w:anchor="_Toc60063078" w:history="1">
+      <w:hyperlink w:anchor="_Toc60150577" w:history="1">
         <w:r>
           <w:rPr>
             <w:rStyle w:val="Lienhypertexte"/>
@@ -2148,7 +2135,7 @@
             <w:noProof/>
             <w:webHidden/>
           </w:rPr>
-          <w:instrText xml:space="preserve"> PAGEREF _Toc60063078 \h </w:instrText>
+          <w:instrText xml:space="preserve"> PAGEREF _Toc60150577 \h </w:instrText>
         </w:r>
         <w:r>
           <w:rPr>
@@ -2192,7 +2179,7 @@
           <w:lang w:eastAsia="fr-FR"/>
         </w:rPr>
       </w:pPr>
-      <w:hyperlink w:anchor="_Toc60063079" w:history="1">
+      <w:hyperlink w:anchor="_Toc60150578" w:history="1">
         <w:r>
           <w:rPr>
             <w:rStyle w:val="Lienhypertexte"/>
@@ -2244,7 +2231,7 @@
             <w:noProof/>
             <w:webHidden/>
           </w:rPr>
-          <w:instrText xml:space="preserve"> PAGEREF _Toc60063079 \h </w:instrText>
+          <w:instrText xml:space="preserve"> PAGEREF _Toc60150578 \h </w:instrText>
         </w:r>
         <w:r>
           <w:rPr>
@@ -2288,7 +2275,7 @@
           <w:lang w:eastAsia="fr-FR"/>
         </w:rPr>
       </w:pPr>
-      <w:hyperlink w:anchor="_Toc60063080" w:history="1">
+      <w:hyperlink w:anchor="_Toc60150579" w:history="1">
         <w:r>
           <w:rPr>
             <w:rStyle w:val="Lienhypertexte"/>
@@ -2340,7 +2327,7 @@
             <w:noProof/>
             <w:webHidden/>
           </w:rPr>
-          <w:instrText xml:space="preserve"> PAGEREF _Toc60063080 \h </w:instrText>
+          <w:instrText xml:space="preserve"> PAGEREF _Toc60150579 \h </w:instrText>
         </w:r>
         <w:r>
           <w:rPr>
@@ -2384,7 +2371,7 @@
           <w:lang w:eastAsia="fr-FR"/>
         </w:rPr>
       </w:pPr>
-      <w:hyperlink w:anchor="_Toc60063081" w:history="1">
+      <w:hyperlink w:anchor="_Toc60150580" w:history="1">
         <w:r>
           <w:rPr>
             <w:rStyle w:val="Lienhypertexte"/>
@@ -2436,7 +2423,7 @@
             <w:noProof/>
             <w:webHidden/>
           </w:rPr>
-          <w:instrText xml:space="preserve"> PAGEREF _Toc60063081 \h </w:instrText>
+          <w:instrText xml:space="preserve"> PAGEREF _Toc60150580 \h </w:instrText>
         </w:r>
         <w:r>
           <w:rPr>
@@ -2480,7 +2467,7 @@
           <w:lang w:eastAsia="fr-FR"/>
         </w:rPr>
       </w:pPr>
-      <w:hyperlink w:anchor="_Toc60063082" w:history="1">
+      <w:hyperlink w:anchor="_Toc60150581" w:history="1">
         <w:r>
           <w:rPr>
             <w:rStyle w:val="Lienhypertexte"/>
@@ -2532,7 +2519,7 @@
             <w:noProof/>
             <w:webHidden/>
           </w:rPr>
-          <w:instrText xml:space="preserve"> PAGEREF _Toc60063082 \h </w:instrText>
+          <w:instrText xml:space="preserve"> PAGEREF _Toc60150581 \h </w:instrText>
         </w:r>
         <w:r>
           <w:rPr>
@@ -2576,7 +2563,7 @@
           <w:lang w:eastAsia="fr-FR"/>
         </w:rPr>
       </w:pPr>
-      <w:hyperlink w:anchor="_Toc60063083" w:history="1">
+      <w:hyperlink w:anchor="_Toc60150582" w:history="1">
         <w:r>
           <w:rPr>
             <w:rStyle w:val="Lienhypertexte"/>
@@ -2624,7 +2611,7 @@
             <w:noProof/>
             <w:webHidden/>
           </w:rPr>
-          <w:instrText xml:space="preserve"> PAGEREF _Toc60063083 \h </w:instrText>
+          <w:instrText xml:space="preserve"> PAGEREF _Toc60150582 \h </w:instrText>
         </w:r>
         <w:r>
           <w:rPr>
@@ -2668,7 +2655,7 @@
           <w:lang w:eastAsia="fr-FR"/>
         </w:rPr>
       </w:pPr>
-      <w:hyperlink w:anchor="_Toc60063084" w:history="1">
+      <w:hyperlink w:anchor="_Toc60150583" w:history="1">
         <w:r>
           <w:rPr>
             <w:rStyle w:val="Lienhypertexte"/>
@@ -2716,7 +2703,7 @@
             <w:noProof/>
             <w:webHidden/>
           </w:rPr>
-          <w:instrText xml:space="preserve"> PAGEREF _Toc60063084 \h </w:instrText>
+          <w:instrText xml:space="preserve"> PAGEREF _Toc60150583 \h </w:instrText>
         </w:r>
         <w:r>
           <w:rPr>
@@ -2760,7 +2747,7 @@
           <w:lang w:eastAsia="fr-FR"/>
         </w:rPr>
       </w:pPr>
-      <w:hyperlink w:anchor="_Toc60063085" w:history="1">
+      <w:hyperlink w:anchor="_Toc60150584" w:history="1">
         <w:r>
           <w:rPr>
             <w:rStyle w:val="Lienhypertexte"/>
@@ -2808,7 +2795,7 @@
             <w:noProof/>
             <w:webHidden/>
           </w:rPr>
-          <w:instrText xml:space="preserve"> PAGEREF _Toc60063085 \h </w:instrText>
+          <w:instrText xml:space="preserve"> PAGEREF _Toc60150584 \h </w:instrText>
         </w:r>
         <w:r>
           <w:rPr>
@@ -2852,7 +2839,7 @@
           <w:lang w:eastAsia="fr-FR"/>
         </w:rPr>
       </w:pPr>
-      <w:hyperlink w:anchor="_Toc60063086" w:history="1">
+      <w:hyperlink w:anchor="_Toc60150585" w:history="1">
         <w:r>
           <w:rPr>
             <w:rStyle w:val="Lienhypertexte"/>
@@ -2900,7 +2887,7 @@
             <w:noProof/>
             <w:webHidden/>
           </w:rPr>
-          <w:instrText xml:space="preserve"> PAGEREF _Toc60063086 \h </w:instrText>
+          <w:instrText xml:space="preserve"> PAGEREF _Toc60150585 \h </w:instrText>
         </w:r>
         <w:r>
           <w:rPr>
@@ -2944,7 +2931,7 @@
           <w:lang w:eastAsia="fr-FR"/>
         </w:rPr>
       </w:pPr>
-      <w:hyperlink w:anchor="_Toc60063087" w:history="1">
+      <w:hyperlink w:anchor="_Toc60150586" w:history="1">
         <w:r>
           <w:rPr>
             <w:rStyle w:val="Lienhypertexte"/>
@@ -2996,7 +2983,7 @@
             <w:noProof/>
             <w:webHidden/>
           </w:rPr>
-          <w:instrText xml:space="preserve"> PAGEREF _Toc60063087 \h </w:instrText>
+          <w:instrText xml:space="preserve"> PAGEREF _Toc60150586 \h </w:instrText>
         </w:r>
         <w:r>
           <w:rPr>
@@ -3040,7 +3027,7 @@
           <w:lang w:eastAsia="fr-FR"/>
         </w:rPr>
       </w:pPr>
-      <w:hyperlink w:anchor="_Toc60063088" w:history="1">
+      <w:hyperlink w:anchor="_Toc60150587" w:history="1">
         <w:r>
           <w:rPr>
             <w:rStyle w:val="Lienhypertexte"/>
@@ -3092,7 +3079,7 @@
             <w:noProof/>
             <w:webHidden/>
           </w:rPr>
-          <w:instrText xml:space="preserve"> PAGEREF _Toc60063088 \h </w:instrText>
+          <w:instrText xml:space="preserve"> PAGEREF _Toc60150587 \h </w:instrText>
         </w:r>
         <w:r>
           <w:rPr>
@@ -3136,7 +3123,7 @@
           <w:lang w:eastAsia="fr-FR"/>
         </w:rPr>
       </w:pPr>
-      <w:hyperlink w:anchor="_Toc60063089" w:history="1">
+      <w:hyperlink w:anchor="_Toc60150588" w:history="1">
         <w:r>
           <w:rPr>
             <w:rStyle w:val="Lienhypertexte"/>
@@ -3186,7 +3173,7 @@
             <w:noProof/>
             <w:webHidden/>
           </w:rPr>
-          <w:instrText xml:space="preserve"> PAGEREF _Toc60063089 \h </w:instrText>
+          <w:instrText xml:space="preserve"> PAGEREF _Toc60150588 \h </w:instrText>
         </w:r>
         <w:r>
           <w:rPr>
@@ -3230,7 +3217,7 @@
           <w:lang w:eastAsia="fr-FR"/>
         </w:rPr>
       </w:pPr>
-      <w:hyperlink w:anchor="_Toc60063090" w:history="1">
+      <w:hyperlink w:anchor="_Toc60150589" w:history="1">
         <w:r>
           <w:rPr>
             <w:rStyle w:val="Lienhypertexte"/>
@@ -3280,7 +3267,7 @@
             <w:noProof/>
             <w:webHidden/>
           </w:rPr>
-          <w:instrText xml:space="preserve"> PAGEREF _Toc60063090 \h </w:instrText>
+          <w:instrText xml:space="preserve"> PAGEREF _Toc60150589 \h </w:instrText>
         </w:r>
         <w:r>
           <w:rPr>
@@ -3324,7 +3311,7 @@
           <w:lang w:eastAsia="fr-FR"/>
         </w:rPr>
       </w:pPr>
-      <w:hyperlink w:anchor="_Toc60063091" w:history="1">
+      <w:hyperlink w:anchor="_Toc60150590" w:history="1">
         <w:r>
           <w:rPr>
             <w:rStyle w:val="Lienhypertexte"/>
@@ -3374,7 +3361,7 @@
             <w:noProof/>
             <w:webHidden/>
           </w:rPr>
-          <w:instrText xml:space="preserve"> PAGEREF _Toc60063091 \h </w:instrText>
+          <w:instrText xml:space="preserve"> PAGEREF _Toc60150590 \h </w:instrText>
         </w:r>
         <w:r>
           <w:rPr>
@@ -3418,7 +3405,7 @@
           <w:lang w:eastAsia="fr-FR"/>
         </w:rPr>
       </w:pPr>
-      <w:hyperlink w:anchor="_Toc60063092" w:history="1">
+      <w:hyperlink w:anchor="_Toc60150591" w:history="1">
         <w:r>
           <w:rPr>
             <w:rStyle w:val="Lienhypertexte"/>
@@ -3468,7 +3455,7 @@
             <w:noProof/>
             <w:webHidden/>
           </w:rPr>
-          <w:instrText xml:space="preserve"> PAGEREF _Toc60063092 \h </w:instrText>
+          <w:instrText xml:space="preserve"> PAGEREF _Toc60150591 \h </w:instrText>
         </w:r>
         <w:r>
           <w:rPr>
@@ -3512,7 +3499,7 @@
           <w:lang w:eastAsia="fr-FR"/>
         </w:rPr>
       </w:pPr>
-      <w:hyperlink w:anchor="_Toc60063093" w:history="1">
+      <w:hyperlink w:anchor="_Toc60150592" w:history="1">
         <w:r>
           <w:rPr>
             <w:rStyle w:val="Lienhypertexte"/>
@@ -3562,7 +3549,7 @@
             <w:noProof/>
             <w:webHidden/>
           </w:rPr>
-          <w:instrText xml:space="preserve"> PAGEREF _Toc60063093 \h </w:instrText>
+          <w:instrText xml:space="preserve"> PAGEREF _Toc60150592 \h </w:instrText>
         </w:r>
         <w:r>
           <w:rPr>
@@ -3582,7 +3569,7 @@
             <w:noProof/>
             <w:webHidden/>
           </w:rPr>
-          <w:t>15</w:t>
+          <w:t>16</w:t>
         </w:r>
         <w:r>
           <w:rPr>
@@ -3606,7 +3593,7 @@
           <w:lang w:eastAsia="fr-FR"/>
         </w:rPr>
       </w:pPr>
-      <w:hyperlink w:anchor="_Toc60063094" w:history="1">
+      <w:hyperlink w:anchor="_Toc60150593" w:history="1">
         <w:r>
           <w:rPr>
             <w:rStyle w:val="Lienhypertexte"/>
@@ -3656,7 +3643,7 @@
             <w:noProof/>
             <w:webHidden/>
           </w:rPr>
-          <w:instrText xml:space="preserve"> PAGEREF _Toc60063094 \h </w:instrText>
+          <w:instrText xml:space="preserve"> PAGEREF _Toc60150593 \h </w:instrText>
         </w:r>
         <w:r>
           <w:rPr>
@@ -3700,7 +3687,7 @@
           <w:lang w:eastAsia="fr-FR"/>
         </w:rPr>
       </w:pPr>
-      <w:hyperlink w:anchor="_Toc60063095" w:history="1">
+      <w:hyperlink w:anchor="_Toc60150594" w:history="1">
         <w:r>
           <w:rPr>
             <w:rStyle w:val="Lienhypertexte"/>
@@ -3750,7 +3737,7 @@
             <w:noProof/>
             <w:webHidden/>
           </w:rPr>
-          <w:instrText xml:space="preserve"> PAGEREF _Toc60063095 \h </w:instrText>
+          <w:instrText xml:space="preserve"> PAGEREF _Toc60150594 \h </w:instrText>
         </w:r>
         <w:r>
           <w:rPr>
@@ -3770,7 +3757,7 @@
             <w:noProof/>
             <w:webHidden/>
           </w:rPr>
-          <w:t>16</w:t>
+          <w:t>17</w:t>
         </w:r>
         <w:r>
           <w:rPr>
@@ -3794,7 +3781,7 @@
           <w:lang w:eastAsia="fr-FR"/>
         </w:rPr>
       </w:pPr>
-      <w:hyperlink w:anchor="_Toc60063096" w:history="1">
+      <w:hyperlink w:anchor="_Toc60150595" w:history="1">
         <w:r>
           <w:rPr>
             <w:rStyle w:val="Lienhypertexte"/>
@@ -3844,7 +3831,7 @@
             <w:noProof/>
             <w:webHidden/>
           </w:rPr>
-          <w:instrText xml:space="preserve"> PAGEREF _Toc60063096 \h </w:instrText>
+          <w:instrText xml:space="preserve"> PAGEREF _Toc60150595 \h </w:instrText>
         </w:r>
         <w:r>
           <w:rPr>
@@ -3864,7 +3851,7 @@
             <w:noProof/>
             <w:webHidden/>
           </w:rPr>
-          <w:t>16</w:t>
+          <w:t>17</w:t>
         </w:r>
         <w:r>
           <w:rPr>
@@ -3888,7 +3875,7 @@
           <w:lang w:eastAsia="fr-FR"/>
         </w:rPr>
       </w:pPr>
-      <w:hyperlink w:anchor="_Toc60063097" w:history="1">
+      <w:hyperlink w:anchor="_Toc60150596" w:history="1">
         <w:r>
           <w:rPr>
             <w:rStyle w:val="Lienhypertexte"/>
@@ -3917,14 +3904,7 @@
             <w:noProof/>
             <w:lang w:eastAsia="fr-FR"/>
           </w:rPr>
-          <w:t xml:space="preserve">Problèmes </w:t>
-        </w:r>
-        <w:r>
-          <w:rPr>
-            <w:rStyle w:val="Lienhypertexte"/>
-            <w:noProof/>
-          </w:rPr>
-          <w:t>rencontrés</w:t>
+          <w:t>Contraintes</w:t>
         </w:r>
         <w:r>
           <w:rPr>
@@ -3945,7 +3925,7 @@
             <w:noProof/>
             <w:webHidden/>
           </w:rPr>
-          <w:instrText xml:space="preserve"> PAGEREF _Toc60063097 \h </w:instrText>
+          <w:instrText xml:space="preserve"> PAGEREF _Toc60150596 \h </w:instrText>
         </w:r>
         <w:r>
           <w:rPr>
@@ -3965,7 +3945,7 @@
             <w:noProof/>
             <w:webHidden/>
           </w:rPr>
-          <w:t>16</w:t>
+          <w:t>17</w:t>
         </w:r>
         <w:r>
           <w:rPr>
@@ -3978,9 +3958,9 @@
     </w:p>
     <w:p>
       <w:pPr>
-        <w:pStyle w:val="TM2"/>
-        <w:tabs>
-          <w:tab w:val="left" w:pos="660"/>
+        <w:pStyle w:val="TM3"/>
+        <w:tabs>
+          <w:tab w:val="left" w:pos="880"/>
           <w:tab w:val="right" w:leader="dot" w:pos="9062"/>
         </w:tabs>
         <w:rPr>
@@ -3989,7 +3969,7 @@
           <w:lang w:eastAsia="fr-FR"/>
         </w:rPr>
       </w:pPr>
-      <w:hyperlink w:anchor="_Toc60063098" w:history="1">
+      <w:hyperlink w:anchor="_Toc60150597" w:history="1">
         <w:r>
           <w:rPr>
             <w:rStyle w:val="Lienhypertexte"/>
@@ -4002,7 +3982,7 @@
               </w14:lightRig>
             </w14:scene3d>
           </w:rPr>
-          <w:t>H.</w:t>
+          <w:t>3.</w:t>
         </w:r>
         <w:r>
           <w:rPr>
@@ -4018,7 +3998,14 @@
             <w:noProof/>
             <w:lang w:eastAsia="fr-FR"/>
           </w:rPr>
-          <w:t>Intégration de 2 bases de données</w:t>
+          <w:t xml:space="preserve">Problèmes </w:t>
+        </w:r>
+        <w:r>
+          <w:rPr>
+            <w:rStyle w:val="Lienhypertexte"/>
+            <w:noProof/>
+          </w:rPr>
+          <w:t>rencontrés</w:t>
         </w:r>
         <w:r>
           <w:rPr>
@@ -4039,7 +4026,7 @@
             <w:noProof/>
             <w:webHidden/>
           </w:rPr>
-          <w:instrText xml:space="preserve"> PAGEREF _Toc60063098 \h </w:instrText>
+          <w:instrText xml:space="preserve"> PAGEREF _Toc60150597 \h </w:instrText>
         </w:r>
         <w:r>
           <w:rPr>
@@ -4083,7 +4070,7 @@
           <w:lang w:eastAsia="fr-FR"/>
         </w:rPr>
       </w:pPr>
-      <w:hyperlink w:anchor="_Toc60063099" w:history="1">
+      <w:hyperlink w:anchor="_Toc60150598" w:history="1">
         <w:r>
           <w:rPr>
             <w:rStyle w:val="Lienhypertexte"/>
@@ -4096,7 +4083,7 @@
               </w14:lightRig>
             </w14:scene3d>
           </w:rPr>
-          <w:t>I.</w:t>
+          <w:t>H.</w:t>
         </w:r>
         <w:r>
           <w:rPr>
@@ -4112,7 +4099,7 @@
             <w:noProof/>
             <w:lang w:eastAsia="fr-FR"/>
           </w:rPr>
-          <w:t>Réalisation du prototype</w:t>
+          <w:t>Intégration de 2 bases de données</w:t>
         </w:r>
         <w:r>
           <w:rPr>
@@ -4133,7 +4120,7 @@
             <w:noProof/>
             <w:webHidden/>
           </w:rPr>
-          <w:instrText xml:space="preserve"> PAGEREF _Toc60063099 \h </w:instrText>
+          <w:instrText xml:space="preserve"> PAGEREF _Toc60150598 \h </w:instrText>
         </w:r>
         <w:r>
           <w:rPr>
@@ -4166,9 +4153,9 @@
     </w:p>
     <w:p>
       <w:pPr>
-        <w:pStyle w:val="TM3"/>
-        <w:tabs>
-          <w:tab w:val="left" w:pos="880"/>
+        <w:pStyle w:val="TM2"/>
+        <w:tabs>
+          <w:tab w:val="left" w:pos="660"/>
           <w:tab w:val="right" w:leader="dot" w:pos="9062"/>
         </w:tabs>
         <w:rPr>
@@ -4177,7 +4164,7 @@
           <w:lang w:eastAsia="fr-FR"/>
         </w:rPr>
       </w:pPr>
-      <w:hyperlink w:anchor="_Toc60063100" w:history="1">
+      <w:hyperlink w:anchor="_Toc60150599" w:history="1">
         <w:r>
           <w:rPr>
             <w:rStyle w:val="Lienhypertexte"/>
@@ -4190,7 +4177,7 @@
               </w14:lightRig>
             </w14:scene3d>
           </w:rPr>
-          <w:t>1.</w:t>
+          <w:t>I.</w:t>
         </w:r>
         <w:r>
           <w:rPr>
@@ -4206,7 +4193,7 @@
             <w:noProof/>
             <w:lang w:eastAsia="fr-FR"/>
           </w:rPr>
-          <w:t>Base de l’interface Web</w:t>
+          <w:t>Vues</w:t>
         </w:r>
         <w:r>
           <w:rPr>
@@ -4227,7 +4214,7 @@
             <w:noProof/>
             <w:webHidden/>
           </w:rPr>
-          <w:instrText xml:space="preserve"> PAGEREF _Toc60063100 \h </w:instrText>
+          <w:instrText xml:space="preserve"> PAGEREF _Toc60150599 \h </w:instrText>
         </w:r>
         <w:r>
           <w:rPr>
@@ -4247,7 +4234,7 @@
             <w:noProof/>
             <w:webHidden/>
           </w:rPr>
-          <w:t>19</w:t>
+          <w:t>20</w:t>
         </w:r>
         <w:r>
           <w:rPr>
@@ -4260,9 +4247,9 @@
     </w:p>
     <w:p>
       <w:pPr>
-        <w:pStyle w:val="TM3"/>
-        <w:tabs>
-          <w:tab w:val="left" w:pos="880"/>
+        <w:pStyle w:val="TM2"/>
+        <w:tabs>
+          <w:tab w:val="left" w:pos="660"/>
           <w:tab w:val="right" w:leader="dot" w:pos="9062"/>
         </w:tabs>
         <w:rPr>
@@ -4271,7 +4258,7 @@
           <w:lang w:eastAsia="fr-FR"/>
         </w:rPr>
       </w:pPr>
-      <w:hyperlink w:anchor="_Toc60063101" w:history="1">
+      <w:hyperlink w:anchor="_Toc60150600" w:history="1">
         <w:r>
           <w:rPr>
             <w:rStyle w:val="Lienhypertexte"/>
@@ -4284,7 +4271,7 @@
               </w14:lightRig>
             </w14:scene3d>
           </w:rPr>
-          <w:t>2.</w:t>
+          <w:t>J.</w:t>
         </w:r>
         <w:r>
           <w:rPr>
@@ -4300,7 +4287,7 @@
             <w:noProof/>
             <w:lang w:eastAsia="fr-FR"/>
           </w:rPr>
-          <w:t>Data visualisations</w:t>
+          <w:t>Réalisation du prototype</w:t>
         </w:r>
         <w:r>
           <w:rPr>
@@ -4321,7 +4308,7 @@
             <w:noProof/>
             <w:webHidden/>
           </w:rPr>
-          <w:instrText xml:space="preserve"> PAGEREF _Toc60063101 \h </w:instrText>
+          <w:instrText xml:space="preserve"> PAGEREF _Toc60150600 \h </w:instrText>
         </w:r>
         <w:r>
           <w:rPr>
@@ -4341,7 +4328,7 @@
             <w:noProof/>
             <w:webHidden/>
           </w:rPr>
-          <w:t>19</w:t>
+          <w:t>20</w:t>
         </w:r>
         <w:r>
           <w:rPr>
@@ -4354,9 +4341,9 @@
     </w:p>
     <w:p>
       <w:pPr>
-        <w:pStyle w:val="TM1"/>
-        <w:tabs>
-          <w:tab w:val="left" w:pos="660"/>
+        <w:pStyle w:val="TM3"/>
+        <w:tabs>
+          <w:tab w:val="left" w:pos="880"/>
           <w:tab w:val="right" w:leader="dot" w:pos="9062"/>
         </w:tabs>
         <w:rPr>
@@ -4365,11 +4352,12 @@
           <w:lang w:eastAsia="fr-FR"/>
         </w:rPr>
       </w:pPr>
-      <w:hyperlink w:anchor="_Toc60063102" w:history="1">
+      <w:hyperlink w:anchor="_Toc60150601" w:history="1">
         <w:r>
           <w:rPr>
             <w:rStyle w:val="Lienhypertexte"/>
             <w:noProof/>
+            <w:lang w:eastAsia="fr-FR"/>
             <w14:scene3d>
               <w14:camera w14:prst="orthographicFront"/>
               <w14:lightRig w14:rig="threePt" w14:dir="t">
@@ -4377,7 +4365,7 @@
               </w14:lightRig>
             </w14:scene3d>
           </w:rPr>
-          <w:t>VI.</w:t>
+          <w:t>1.</w:t>
         </w:r>
         <w:r>
           <w:rPr>
@@ -4391,8 +4379,9 @@
           <w:rPr>
             <w:rStyle w:val="Lienhypertexte"/>
             <w:noProof/>
-          </w:rPr>
-          <w:t>Bilan d’expérience</w:t>
+            <w:lang w:eastAsia="fr-FR"/>
+          </w:rPr>
+          <w:t>Base de l’application Web</w:t>
         </w:r>
         <w:r>
           <w:rPr>
@@ -4413,7 +4402,7 @@
             <w:noProof/>
             <w:webHidden/>
           </w:rPr>
-          <w:instrText xml:space="preserve"> PAGEREF _Toc60063102 \h </w:instrText>
+          <w:instrText xml:space="preserve"> PAGEREF _Toc60150601 \h </w:instrText>
         </w:r>
         <w:r>
           <w:rPr>
@@ -4446,9 +4435,9 @@
     </w:p>
     <w:p>
       <w:pPr>
-        <w:pStyle w:val="TM2"/>
-        <w:tabs>
-          <w:tab w:val="left" w:pos="660"/>
+        <w:pStyle w:val="TM3"/>
+        <w:tabs>
+          <w:tab w:val="left" w:pos="880"/>
           <w:tab w:val="right" w:leader="dot" w:pos="9062"/>
         </w:tabs>
         <w:rPr>
@@ -4457,11 +4446,12 @@
           <w:lang w:eastAsia="fr-FR"/>
         </w:rPr>
       </w:pPr>
-      <w:hyperlink w:anchor="_Toc60063103" w:history="1">
+      <w:hyperlink w:anchor="_Toc60150602" w:history="1">
         <w:r>
           <w:rPr>
             <w:rStyle w:val="Lienhypertexte"/>
             <w:noProof/>
+            <w:lang w:eastAsia="fr-FR"/>
             <w14:scene3d>
               <w14:camera w14:prst="orthographicFront"/>
               <w14:lightRig w14:rig="threePt" w14:dir="t">
@@ -4469,7 +4459,7 @@
               </w14:lightRig>
             </w14:scene3d>
           </w:rPr>
-          <w:t>A.</w:t>
+          <w:t>2.</w:t>
         </w:r>
         <w:r>
           <w:rPr>
@@ -4483,8 +4473,9 @@
           <w:rPr>
             <w:rStyle w:val="Lienhypertexte"/>
             <w:noProof/>
-          </w:rPr>
-          <w:t>Difficultés</w:t>
+            <w:lang w:eastAsia="fr-FR"/>
+          </w:rPr>
+          <w:t>Data visualisations</w:t>
         </w:r>
         <w:r>
           <w:rPr>
@@ -4505,7 +4496,7 @@
             <w:noProof/>
             <w:webHidden/>
           </w:rPr>
-          <w:instrText xml:space="preserve"> PAGEREF _Toc60063103 \h </w:instrText>
+          <w:instrText xml:space="preserve"> PAGEREF _Toc60150602 \h </w:instrText>
         </w:r>
         <w:r>
           <w:rPr>
@@ -4525,7 +4516,7 @@
             <w:noProof/>
             <w:webHidden/>
           </w:rPr>
-          <w:t>20</w:t>
+          <w:t>22</w:t>
         </w:r>
         <w:r>
           <w:rPr>
@@ -4549,11 +4540,12 @@
           <w:lang w:eastAsia="fr-FR"/>
         </w:rPr>
       </w:pPr>
-      <w:hyperlink w:anchor="_Toc60063104" w:history="1">
+      <w:hyperlink w:anchor="_Toc60150603" w:history="1">
         <w:r>
           <w:rPr>
             <w:rStyle w:val="Lienhypertexte"/>
             <w:noProof/>
+            <w:lang w:eastAsia="fr-FR"/>
             <w14:scene3d>
               <w14:camera w14:prst="orthographicFront"/>
               <w14:lightRig w14:rig="threePt" w14:dir="t">
@@ -4561,7 +4553,7 @@
               </w14:lightRig>
             </w14:scene3d>
           </w:rPr>
-          <w:t>B.</w:t>
+          <w:t>K.</w:t>
         </w:r>
         <w:r>
           <w:rPr>
@@ -4575,8 +4567,9 @@
           <w:rPr>
             <w:rStyle w:val="Lienhypertexte"/>
             <w:noProof/>
-          </w:rPr>
-          <w:t>Apports personnels</w:t>
+            <w:lang w:eastAsia="fr-FR"/>
+          </w:rPr>
+          <w:t>Documentation</w:t>
         </w:r>
         <w:r>
           <w:rPr>
@@ -4597,7 +4590,7 @@
             <w:noProof/>
             <w:webHidden/>
           </w:rPr>
-          <w:instrText xml:space="preserve"> PAGEREF _Toc60063104 \h </w:instrText>
+          <w:instrText xml:space="preserve"> PAGEREF _Toc60150603 \h </w:instrText>
         </w:r>
         <w:r>
           <w:rPr>
@@ -4617,7 +4610,7 @@
             <w:noProof/>
             <w:webHidden/>
           </w:rPr>
-          <w:t>20</w:t>
+          <w:t>23</w:t>
         </w:r>
         <w:r>
           <w:rPr>
@@ -4641,7 +4634,7 @@
           <w:lang w:eastAsia="fr-FR"/>
         </w:rPr>
       </w:pPr>
-      <w:hyperlink w:anchor="_Toc60063105" w:history="1">
+      <w:hyperlink w:anchor="_Toc60150604" w:history="1">
         <w:r>
           <w:rPr>
             <w:rStyle w:val="Lienhypertexte"/>
@@ -4653,6 +4646,282 @@
               </w14:lightRig>
             </w14:scene3d>
           </w:rPr>
+          <w:t>VI.</w:t>
+        </w:r>
+        <w:r>
+          <w:rPr>
+            <w:rFonts w:eastAsiaTheme="minorEastAsia"/>
+            <w:noProof/>
+            <w:lang w:eastAsia="fr-FR"/>
+          </w:rPr>
+          <w:tab/>
+        </w:r>
+        <w:r>
+          <w:rPr>
+            <w:rStyle w:val="Lienhypertexte"/>
+            <w:noProof/>
+          </w:rPr>
+          <w:t>Bilan d’expérience</w:t>
+        </w:r>
+        <w:r>
+          <w:rPr>
+            <w:noProof/>
+            <w:webHidden/>
+          </w:rPr>
+          <w:tab/>
+        </w:r>
+        <w:r>
+          <w:rPr>
+            <w:noProof/>
+            <w:webHidden/>
+          </w:rPr>
+          <w:fldChar w:fldCharType="begin"/>
+        </w:r>
+        <w:r>
+          <w:rPr>
+            <w:noProof/>
+            <w:webHidden/>
+          </w:rPr>
+          <w:instrText xml:space="preserve"> PAGEREF _Toc60150604 \h </w:instrText>
+        </w:r>
+        <w:r>
+          <w:rPr>
+            <w:noProof/>
+            <w:webHidden/>
+          </w:rPr>
+        </w:r>
+        <w:r>
+          <w:rPr>
+            <w:noProof/>
+            <w:webHidden/>
+          </w:rPr>
+          <w:fldChar w:fldCharType="separate"/>
+        </w:r>
+        <w:r>
+          <w:rPr>
+            <w:noProof/>
+            <w:webHidden/>
+          </w:rPr>
+          <w:t>24</w:t>
+        </w:r>
+        <w:r>
+          <w:rPr>
+            <w:noProof/>
+            <w:webHidden/>
+          </w:rPr>
+          <w:fldChar w:fldCharType="end"/>
+        </w:r>
+      </w:hyperlink>
+    </w:p>
+    <w:p>
+      <w:pPr>
+        <w:pStyle w:val="TM2"/>
+        <w:tabs>
+          <w:tab w:val="left" w:pos="660"/>
+          <w:tab w:val="right" w:leader="dot" w:pos="9062"/>
+        </w:tabs>
+        <w:rPr>
+          <w:rFonts w:eastAsiaTheme="minorEastAsia"/>
+          <w:noProof/>
+          <w:lang w:eastAsia="fr-FR"/>
+        </w:rPr>
+      </w:pPr>
+      <w:hyperlink w:anchor="_Toc60150605" w:history="1">
+        <w:r>
+          <w:rPr>
+            <w:rStyle w:val="Lienhypertexte"/>
+            <w:noProof/>
+            <w14:scene3d>
+              <w14:camera w14:prst="orthographicFront"/>
+              <w14:lightRig w14:rig="threePt" w14:dir="t">
+                <w14:rot w14:lat="0" w14:lon="0" w14:rev="0"/>
+              </w14:lightRig>
+            </w14:scene3d>
+          </w:rPr>
+          <w:t>A.</w:t>
+        </w:r>
+        <w:r>
+          <w:rPr>
+            <w:rFonts w:eastAsiaTheme="minorEastAsia"/>
+            <w:noProof/>
+            <w:lang w:eastAsia="fr-FR"/>
+          </w:rPr>
+          <w:tab/>
+        </w:r>
+        <w:r>
+          <w:rPr>
+            <w:rStyle w:val="Lienhypertexte"/>
+            <w:noProof/>
+          </w:rPr>
+          <w:t>Difficultés</w:t>
+        </w:r>
+        <w:r>
+          <w:rPr>
+            <w:noProof/>
+            <w:webHidden/>
+          </w:rPr>
+          <w:tab/>
+        </w:r>
+        <w:r>
+          <w:rPr>
+            <w:noProof/>
+            <w:webHidden/>
+          </w:rPr>
+          <w:fldChar w:fldCharType="begin"/>
+        </w:r>
+        <w:r>
+          <w:rPr>
+            <w:noProof/>
+            <w:webHidden/>
+          </w:rPr>
+          <w:instrText xml:space="preserve"> PAGEREF _Toc60150605 \h </w:instrText>
+        </w:r>
+        <w:r>
+          <w:rPr>
+            <w:noProof/>
+            <w:webHidden/>
+          </w:rPr>
+        </w:r>
+        <w:r>
+          <w:rPr>
+            <w:noProof/>
+            <w:webHidden/>
+          </w:rPr>
+          <w:fldChar w:fldCharType="separate"/>
+        </w:r>
+        <w:r>
+          <w:rPr>
+            <w:noProof/>
+            <w:webHidden/>
+          </w:rPr>
+          <w:t>24</w:t>
+        </w:r>
+        <w:r>
+          <w:rPr>
+            <w:noProof/>
+            <w:webHidden/>
+          </w:rPr>
+          <w:fldChar w:fldCharType="end"/>
+        </w:r>
+      </w:hyperlink>
+    </w:p>
+    <w:p>
+      <w:pPr>
+        <w:pStyle w:val="TM2"/>
+        <w:tabs>
+          <w:tab w:val="left" w:pos="660"/>
+          <w:tab w:val="right" w:leader="dot" w:pos="9062"/>
+        </w:tabs>
+        <w:rPr>
+          <w:rFonts w:eastAsiaTheme="minorEastAsia"/>
+          <w:noProof/>
+          <w:lang w:eastAsia="fr-FR"/>
+        </w:rPr>
+      </w:pPr>
+      <w:hyperlink w:anchor="_Toc60150606" w:history="1">
+        <w:r>
+          <w:rPr>
+            <w:rStyle w:val="Lienhypertexte"/>
+            <w:noProof/>
+            <w14:scene3d>
+              <w14:camera w14:prst="orthographicFront"/>
+              <w14:lightRig w14:rig="threePt" w14:dir="t">
+                <w14:rot w14:lat="0" w14:lon="0" w14:rev="0"/>
+              </w14:lightRig>
+            </w14:scene3d>
+          </w:rPr>
+          <w:t>B.</w:t>
+        </w:r>
+        <w:r>
+          <w:rPr>
+            <w:rFonts w:eastAsiaTheme="minorEastAsia"/>
+            <w:noProof/>
+            <w:lang w:eastAsia="fr-FR"/>
+          </w:rPr>
+          <w:tab/>
+        </w:r>
+        <w:r>
+          <w:rPr>
+            <w:rStyle w:val="Lienhypertexte"/>
+            <w:noProof/>
+          </w:rPr>
+          <w:t>Apports personnels</w:t>
+        </w:r>
+        <w:r>
+          <w:rPr>
+            <w:noProof/>
+            <w:webHidden/>
+          </w:rPr>
+          <w:tab/>
+        </w:r>
+        <w:r>
+          <w:rPr>
+            <w:noProof/>
+            <w:webHidden/>
+          </w:rPr>
+          <w:fldChar w:fldCharType="begin"/>
+        </w:r>
+        <w:r>
+          <w:rPr>
+            <w:noProof/>
+            <w:webHidden/>
+          </w:rPr>
+          <w:instrText xml:space="preserve"> PAGEREF _Toc60150606 \h </w:instrText>
+        </w:r>
+        <w:r>
+          <w:rPr>
+            <w:noProof/>
+            <w:webHidden/>
+          </w:rPr>
+        </w:r>
+        <w:r>
+          <w:rPr>
+            <w:noProof/>
+            <w:webHidden/>
+          </w:rPr>
+          <w:fldChar w:fldCharType="separate"/>
+        </w:r>
+        <w:r>
+          <w:rPr>
+            <w:noProof/>
+            <w:webHidden/>
+          </w:rPr>
+          <w:t>24</w:t>
+        </w:r>
+        <w:r>
+          <w:rPr>
+            <w:noProof/>
+            <w:webHidden/>
+          </w:rPr>
+          <w:fldChar w:fldCharType="end"/>
+        </w:r>
+      </w:hyperlink>
+    </w:p>
+    <w:p>
+      <w:pPr>
+        <w:pStyle w:val="TM1"/>
+        <w:tabs>
+          <w:tab w:val="left" w:pos="660"/>
+          <w:tab w:val="right" w:leader="dot" w:pos="9062"/>
+        </w:tabs>
+        <w:rPr>
+          <w:rFonts w:eastAsiaTheme="minorEastAsia"/>
+          <w:noProof/>
+          <w:lang w:eastAsia="fr-FR"/>
+        </w:rPr>
+      </w:pPr>
+      <w:hyperlink w:anchor="_Toc60150607" w:history="1">
+        <w:r>
+          <w:rPr>
+            <w:rStyle w:val="Lienhypertexte"/>
+            <w:noProof/>
+            <w14:scene3d>
+              <w14:camera w14:prst="orthographicFront"/>
+              <w14:lightRig w14:rig="threePt" w14:dir="t">
+                <w14:rot w14:lat="0" w14:lon="0" w14:rev="0"/>
+              </w14:lightRig>
+            </w14:scene3d>
+          </w:rPr>
           <w:t>VII.</w:t>
         </w:r>
         <w:r>
@@ -4689,7 +4958,7 @@
             <w:noProof/>
             <w:webHidden/>
           </w:rPr>
-          <w:instrText xml:space="preserve"> PAGEREF _Toc60063105 \h </w:instrText>
+          <w:instrText xml:space="preserve"> PAGEREF _Toc60150607 \h </w:instrText>
         </w:r>
         <w:r>
           <w:rPr>
@@ -4709,7 +4978,7 @@
             <w:noProof/>
             <w:webHidden/>
           </w:rPr>
-          <w:t>21</w:t>
+          <w:t>25</w:t>
         </w:r>
         <w:r>
           <w:rPr>
@@ -4756,7 +5025,7 @@
           <w:rFonts w:asciiTheme="minorHAnsi" w:hAnsiTheme="minorHAnsi"/>
         </w:rPr>
       </w:pPr>
-      <w:bookmarkStart w:id="1" w:name="_Toc60063067"/>
+      <w:bookmarkStart w:id="1" w:name="_Toc60150566"/>
       <w:r>
         <w:rPr>
           <w:rFonts w:asciiTheme="minorHAnsi" w:hAnsiTheme="minorHAnsi"/>
@@ -4796,13 +5065,13 @@
         </w:rPr>
         <w:fldChar w:fldCharType="separate"/>
       </w:r>
-      <w:hyperlink w:anchor="_Toc60063106" w:history="1">
+      <w:hyperlink w:anchor="_Toc60150608" w:history="1">
         <w:r>
           <w:rPr>
             <w:rStyle w:val="Lienhypertexte"/>
             <w:noProof/>
           </w:rPr>
-          <w:t>Figure 1 l'agriculture familiale</w:t>
+          <w:t>Figure 1 : L'agriculture familiale</w:t>
         </w:r>
         <w:r>
           <w:rPr>
@@ -4823,7 +5092,7 @@
             <w:noProof/>
             <w:webHidden/>
           </w:rPr>
-          <w:instrText xml:space="preserve"> PAGEREF _Toc60063106 \h </w:instrText>
+          <w:instrText xml:space="preserve"> PAGEREF _Toc60150608 \h </w:instrText>
         </w:r>
         <w:r>
           <w:rPr>
@@ -4866,7 +5135,7 @@
           <w:lang w:eastAsia="fr-FR"/>
         </w:rPr>
       </w:pPr>
-      <w:hyperlink w:anchor="_Toc60063107" w:history="1">
+      <w:hyperlink w:anchor="_Toc60150609" w:history="1">
         <w:r>
           <w:rPr>
             <w:rStyle w:val="Lienhypertexte"/>
@@ -4893,7 +5162,7 @@
             <w:noProof/>
             <w:webHidden/>
           </w:rPr>
-          <w:instrText xml:space="preserve"> PAGEREF _Toc60063107 \h </w:instrText>
+          <w:instrText xml:space="preserve"> PAGEREF _Toc60150609 \h </w:instrText>
         </w:r>
         <w:r>
           <w:rPr>
@@ -4936,13 +5205,13 @@
           <w:lang w:eastAsia="fr-FR"/>
         </w:rPr>
       </w:pPr>
-      <w:hyperlink r:id="rId9" w:anchor="_Toc60063108" w:history="1">
+      <w:hyperlink r:id="rId9" w:anchor="_Toc60150610" w:history="1">
         <w:r>
           <w:rPr>
             <w:rStyle w:val="Lienhypertexte"/>
             <w:noProof/>
           </w:rPr>
-          <w:t>Figure 3: Logo de la FAO</w:t>
+          <w:t>Figure 3 : Logo de la FAO</w:t>
         </w:r>
         <w:r>
           <w:rPr>
@@ -4963,7 +5232,7 @@
             <w:noProof/>
             <w:webHidden/>
           </w:rPr>
-          <w:instrText xml:space="preserve"> PAGEREF _Toc60063108 \h </w:instrText>
+          <w:instrText xml:space="preserve"> PAGEREF _Toc60150610 \h </w:instrText>
         </w:r>
         <w:r>
           <w:rPr>
@@ -5006,13 +5275,13 @@
           <w:lang w:eastAsia="fr-FR"/>
         </w:rPr>
       </w:pPr>
-      <w:hyperlink w:anchor="_Toc60063109" w:history="1">
+      <w:hyperlink w:anchor="_Toc60150611" w:history="1">
         <w:r>
           <w:rPr>
             <w:rStyle w:val="Lienhypertexte"/>
             <w:noProof/>
           </w:rPr>
-          <w:t>Figure 5 : Benchmark</w:t>
+          <w:t>Figure 4 : Benchmark</w:t>
         </w:r>
         <w:r>
           <w:rPr>
@@ -5033,7 +5302,7 @@
             <w:noProof/>
             <w:webHidden/>
           </w:rPr>
-          <w:instrText xml:space="preserve"> PAGEREF _Toc60063109 \h </w:instrText>
+          <w:instrText xml:space="preserve"> PAGEREF _Toc60150611 \h </w:instrText>
         </w:r>
         <w:r>
           <w:rPr>
@@ -5053,7 +5322,7 @@
             <w:noProof/>
             <w:webHidden/>
           </w:rPr>
-          <w:t>15</w:t>
+          <w:t>14</w:t>
         </w:r>
         <w:r>
           <w:rPr>
@@ -5076,13 +5345,13 @@
           <w:lang w:eastAsia="fr-FR"/>
         </w:rPr>
       </w:pPr>
-      <w:hyperlink w:anchor="_Toc60063110" w:history="1">
+      <w:hyperlink w:anchor="_Toc60150612" w:history="1">
         <w:r>
           <w:rPr>
             <w:rStyle w:val="Lienhypertexte"/>
             <w:noProof/>
           </w:rPr>
-          <w:t>Figure 6 : Partie du diagramme Power Architect</w:t>
+          <w:t>Figure 5 : Partie du diagramme Power Architect</w:t>
         </w:r>
         <w:r>
           <w:rPr>
@@ -5103,7 +5372,7 @@
             <w:noProof/>
             <w:webHidden/>
           </w:rPr>
-          <w:instrText xml:space="preserve"> PAGEREF _Toc60063110 \h </w:instrText>
+          <w:instrText xml:space="preserve"> PAGEREF _Toc60150612 \h </w:instrText>
         </w:r>
         <w:r>
           <w:rPr>
@@ -5146,13 +5415,13 @@
           <w:lang w:eastAsia="fr-FR"/>
         </w:rPr>
       </w:pPr>
-      <w:hyperlink w:anchor="_Toc60063111" w:history="1">
+      <w:hyperlink w:anchor="_Toc60150613" w:history="1">
         <w:r>
           <w:rPr>
             <w:rStyle w:val="Lienhypertexte"/>
             <w:noProof/>
           </w:rPr>
-          <w:t>Figure 7 : Schéma architecture Modèle_Vue_Controleur</w:t>
+          <w:t>Figure 6 : Schéma architecture Modèle_Vue_Controleur</w:t>
         </w:r>
         <w:r>
           <w:rPr>
@@ -5173,7 +5442,7 @@
             <w:noProof/>
             <w:webHidden/>
           </w:rPr>
-          <w:instrText xml:space="preserve"> PAGEREF _Toc60063111 \h </w:instrText>
+          <w:instrText xml:space="preserve"> PAGEREF _Toc60150613 \h </w:instrText>
         </w:r>
         <w:r>
           <w:rPr>
@@ -5193,7 +5462,7 @@
             <w:noProof/>
             <w:webHidden/>
           </w:rPr>
-          <w:t>19</w:t>
+          <w:t>21</w:t>
         </w:r>
         <w:r>
           <w:rPr>
@@ -5206,6 +5475,286 @@
     </w:p>
     <w:p>
       <w:pPr>
+        <w:pStyle w:val="Tabledesillustrations"/>
+        <w:tabs>
+          <w:tab w:val="right" w:leader="dot" w:pos="9062"/>
+        </w:tabs>
+        <w:rPr>
+          <w:rFonts w:eastAsiaTheme="minorEastAsia"/>
+          <w:noProof/>
+          <w:lang w:eastAsia="fr-FR"/>
+        </w:rPr>
+      </w:pPr>
+      <w:hyperlink w:anchor="_Toc60150614" w:history="1">
+        <w:r>
+          <w:rPr>
+            <w:rStyle w:val="Lienhypertexte"/>
+            <w:noProof/>
+          </w:rPr>
+          <w:t>Figure 7 : L'observatoire</w:t>
+        </w:r>
+        <w:r>
+          <w:rPr>
+            <w:noProof/>
+            <w:webHidden/>
+          </w:rPr>
+          <w:tab/>
+        </w:r>
+        <w:r>
+          <w:rPr>
+            <w:noProof/>
+            <w:webHidden/>
+          </w:rPr>
+          <w:fldChar w:fldCharType="begin"/>
+        </w:r>
+        <w:r>
+          <w:rPr>
+            <w:noProof/>
+            <w:webHidden/>
+          </w:rPr>
+          <w:instrText xml:space="preserve"> PAGEREF _Toc60150614 \h </w:instrText>
+        </w:r>
+        <w:r>
+          <w:rPr>
+            <w:noProof/>
+            <w:webHidden/>
+          </w:rPr>
+        </w:r>
+        <w:r>
+          <w:rPr>
+            <w:noProof/>
+            <w:webHidden/>
+          </w:rPr>
+          <w:fldChar w:fldCharType="separate"/>
+        </w:r>
+        <w:r>
+          <w:rPr>
+            <w:noProof/>
+            <w:webHidden/>
+          </w:rPr>
+          <w:t>22</w:t>
+        </w:r>
+        <w:r>
+          <w:rPr>
+            <w:noProof/>
+            <w:webHidden/>
+          </w:rPr>
+          <w:fldChar w:fldCharType="end"/>
+        </w:r>
+      </w:hyperlink>
+    </w:p>
+    <w:p>
+      <w:pPr>
+        <w:pStyle w:val="Tabledesillustrations"/>
+        <w:tabs>
+          <w:tab w:val="right" w:leader="dot" w:pos="9062"/>
+        </w:tabs>
+        <w:rPr>
+          <w:rFonts w:eastAsiaTheme="minorEastAsia"/>
+          <w:noProof/>
+          <w:lang w:eastAsia="fr-FR"/>
+        </w:rPr>
+      </w:pPr>
+      <w:hyperlink w:anchor="_Toc60150615" w:history="1">
+        <w:r>
+          <w:rPr>
+            <w:rStyle w:val="Lienhypertexte"/>
+            <w:noProof/>
+          </w:rPr>
+          <w:t>Figure 8 : Composition des revenus</w:t>
+        </w:r>
+        <w:r>
+          <w:rPr>
+            <w:noProof/>
+            <w:webHidden/>
+          </w:rPr>
+          <w:tab/>
+        </w:r>
+        <w:r>
+          <w:rPr>
+            <w:noProof/>
+            <w:webHidden/>
+          </w:rPr>
+          <w:fldChar w:fldCharType="begin"/>
+        </w:r>
+        <w:r>
+          <w:rPr>
+            <w:noProof/>
+            <w:webHidden/>
+          </w:rPr>
+          <w:instrText xml:space="preserve"> PAGEREF _Toc60150615 \h </w:instrText>
+        </w:r>
+        <w:r>
+          <w:rPr>
+            <w:noProof/>
+            <w:webHidden/>
+          </w:rPr>
+        </w:r>
+        <w:r>
+          <w:rPr>
+            <w:noProof/>
+            <w:webHidden/>
+          </w:rPr>
+          <w:fldChar w:fldCharType="separate"/>
+        </w:r>
+        <w:r>
+          <w:rPr>
+            <w:noProof/>
+            <w:webHidden/>
+          </w:rPr>
+          <w:t>22</w:t>
+        </w:r>
+        <w:r>
+          <w:rPr>
+            <w:noProof/>
+            <w:webHidden/>
+          </w:rPr>
+          <w:fldChar w:fldCharType="end"/>
+        </w:r>
+      </w:hyperlink>
+    </w:p>
+    <w:p>
+      <w:pPr>
+        <w:pStyle w:val="Tabledesillustrations"/>
+        <w:tabs>
+          <w:tab w:val="right" w:leader="dot" w:pos="9062"/>
+        </w:tabs>
+        <w:rPr>
+          <w:rFonts w:eastAsiaTheme="minorEastAsia"/>
+          <w:noProof/>
+          <w:lang w:eastAsia="fr-FR"/>
+        </w:rPr>
+      </w:pPr>
+      <w:hyperlink w:anchor="_Toc60150616" w:history="1">
+        <w:r>
+          <w:rPr>
+            <w:rStyle w:val="Lienhypertexte"/>
+            <w:noProof/>
+          </w:rPr>
+          <w:t>Figure 9 : Dataviz Afrique</w:t>
+        </w:r>
+        <w:r>
+          <w:rPr>
+            <w:noProof/>
+            <w:webHidden/>
+          </w:rPr>
+          <w:tab/>
+        </w:r>
+        <w:r>
+          <w:rPr>
+            <w:noProof/>
+            <w:webHidden/>
+          </w:rPr>
+          <w:fldChar w:fldCharType="begin"/>
+        </w:r>
+        <w:r>
+          <w:rPr>
+            <w:noProof/>
+            <w:webHidden/>
+          </w:rPr>
+          <w:instrText xml:space="preserve"> PAGEREF _Toc60150616 \h </w:instrText>
+        </w:r>
+        <w:r>
+          <w:rPr>
+            <w:noProof/>
+            <w:webHidden/>
+          </w:rPr>
+        </w:r>
+        <w:r>
+          <w:rPr>
+            <w:noProof/>
+            <w:webHidden/>
+          </w:rPr>
+          <w:fldChar w:fldCharType="separate"/>
+        </w:r>
+        <w:r>
+          <w:rPr>
+            <w:noProof/>
+            <w:webHidden/>
+          </w:rPr>
+          <w:t>23</w:t>
+        </w:r>
+        <w:r>
+          <w:rPr>
+            <w:noProof/>
+            <w:webHidden/>
+          </w:rPr>
+          <w:fldChar w:fldCharType="end"/>
+        </w:r>
+      </w:hyperlink>
+    </w:p>
+    <w:p>
+      <w:pPr>
+        <w:pStyle w:val="Tabledesillustrations"/>
+        <w:tabs>
+          <w:tab w:val="right" w:leader="dot" w:pos="9062"/>
+        </w:tabs>
+        <w:rPr>
+          <w:rFonts w:eastAsiaTheme="minorEastAsia"/>
+          <w:noProof/>
+          <w:lang w:eastAsia="fr-FR"/>
+        </w:rPr>
+      </w:pPr>
+      <w:hyperlink w:anchor="_Toc60150617" w:history="1">
+        <w:r>
+          <w:rPr>
+            <w:rStyle w:val="Lienhypertexte"/>
+            <w:noProof/>
+          </w:rPr>
+          <w:t>Figure 10 : Histogramme du CIRAD</w:t>
+        </w:r>
+        <w:r>
+          <w:rPr>
+            <w:noProof/>
+            <w:webHidden/>
+          </w:rPr>
+          <w:tab/>
+        </w:r>
+        <w:r>
+          <w:rPr>
+            <w:noProof/>
+            <w:webHidden/>
+          </w:rPr>
+          <w:fldChar w:fldCharType="begin"/>
+        </w:r>
+        <w:r>
+          <w:rPr>
+            <w:noProof/>
+            <w:webHidden/>
+          </w:rPr>
+          <w:instrText xml:space="preserve"> PAGEREF _Toc60150617 \h </w:instrText>
+        </w:r>
+        <w:r>
+          <w:rPr>
+            <w:noProof/>
+            <w:webHidden/>
+          </w:rPr>
+        </w:r>
+        <w:r>
+          <w:rPr>
+            <w:noProof/>
+            <w:webHidden/>
+          </w:rPr>
+          <w:fldChar w:fldCharType="separate"/>
+        </w:r>
+        <w:r>
+          <w:rPr>
+            <w:noProof/>
+            <w:webHidden/>
+          </w:rPr>
+          <w:t>26</w:t>
+        </w:r>
+        <w:r>
+          <w:rPr>
+            <w:noProof/>
+            <w:webHidden/>
+          </w:rPr>
+          <w:fldChar w:fldCharType="end"/>
+        </w:r>
+      </w:hyperlink>
+    </w:p>
+    <w:p>
+      <w:pPr>
         <w:jc w:val="both"/>
         <w:rPr>
           <w:lang w:eastAsia="fr-FR"/>
@@ -5231,20 +5780,22 @@
         </w:rPr>
         <w:br w:type="page"/>
       </w:r>
+      <w:bookmarkStart w:id="2" w:name="_GoBack"/>
+      <w:bookmarkEnd w:id="2"/>
     </w:p>
     <w:p>
       <w:pPr>
         <w:pStyle w:val="Titre1"/>
         <w:jc w:val="both"/>
       </w:pPr>
-      <w:bookmarkStart w:id="2" w:name="_Toc54944344"/>
-      <w:bookmarkStart w:id="3" w:name="_Toc60063068"/>
+      <w:bookmarkStart w:id="3" w:name="_Toc54944344"/>
+      <w:bookmarkStart w:id="4" w:name="_Toc60150567"/>
       <w:r>
         <w:lastRenderedPageBreak/>
         <w:t>Introduction</w:t>
       </w:r>
-      <w:bookmarkEnd w:id="2"/>
       <w:bookmarkEnd w:id="3"/>
+      <w:bookmarkEnd w:id="4"/>
     </w:p>
     <w:p>
       <w:pPr>
@@ -5324,8 +5875,8 @@
           <w:lang w:eastAsia="fr-FR"/>
         </w:rPr>
       </w:pPr>
-      <w:bookmarkStart w:id="4" w:name="_Toc54944345"/>
-      <w:bookmarkStart w:id="5" w:name="_Toc60063069"/>
+      <w:bookmarkStart w:id="5" w:name="_Toc54944345"/>
+      <w:bookmarkStart w:id="6" w:name="_Toc60150568"/>
       <w:r>
         <w:rPr>
           <w:rFonts w:eastAsia="Times New Roman"/>
@@ -5334,8 +5885,8 @@
         <w:lastRenderedPageBreak/>
         <w:t>Présentation du CIRAD</w:t>
       </w:r>
-      <w:bookmarkEnd w:id="4"/>
       <w:bookmarkEnd w:id="5"/>
+      <w:bookmarkEnd w:id="6"/>
     </w:p>
     <w:p>
       <w:pPr>
@@ -5358,8 +5909,8 @@
           <w:lang w:eastAsia="fr-FR"/>
         </w:rPr>
       </w:pPr>
-      <w:bookmarkStart w:id="6" w:name="_Toc54944346"/>
-      <w:bookmarkStart w:id="7" w:name="_Toc60063070"/>
+      <w:bookmarkStart w:id="7" w:name="_Toc54944346"/>
+      <w:bookmarkStart w:id="8" w:name="_Toc60150569"/>
       <w:r>
         <w:rPr>
           <w:rFonts w:eastAsia="Times New Roman"/>
@@ -5367,8 +5918,8 @@
         </w:rPr>
         <w:t>Faits et chiffres</w:t>
       </w:r>
-      <w:bookmarkEnd w:id="6"/>
       <w:bookmarkEnd w:id="7"/>
+      <w:bookmarkEnd w:id="8"/>
     </w:p>
     <w:p>
       <w:pPr>
@@ -5514,32 +6065,22 @@
           <w:lang w:eastAsia="fr-FR"/>
         </w:rPr>
       </w:pPr>
-      <w:bookmarkStart w:id="8" w:name="_Toc60063107"/>
+      <w:bookmarkStart w:id="9" w:name="_Toc60150609"/>
       <w:r>
         <w:t xml:space="preserve">Figure </w:t>
       </w:r>
-      <w:r>
-        <w:fldChar w:fldCharType="begin"/>
-      </w:r>
-      <w:r>
-        <w:instrText xml:space="preserve"> SEQ Figure \* ARABIC </w:instrText>
-      </w:r>
-      <w:r>
-        <w:fldChar w:fldCharType="separate"/>
-      </w:r>
-      <w:r>
-        <w:rPr>
-          <w:noProof/>
-        </w:rPr>
-        <w:t>2</w:t>
-      </w:r>
-      <w:r>
-        <w:fldChar w:fldCharType="end"/>
-      </w:r>
+      <w:fldSimple w:instr=" SEQ Figure \* ARABIC ">
+        <w:r>
+          <w:rPr>
+            <w:noProof/>
+          </w:rPr>
+          <w:t>2</w:t>
+        </w:r>
+      </w:fldSimple>
       <w:r>
         <w:t xml:space="preserve"> : Carte du CIRAD</w:t>
       </w:r>
-      <w:bookmarkEnd w:id="8"/>
+      <w:bookmarkEnd w:id="9"/>
     </w:p>
     <w:p>
       <w:pPr>
@@ -5590,8 +6131,8 @@
           <w:lang w:eastAsia="fr-FR"/>
         </w:rPr>
       </w:pPr>
-      <w:bookmarkStart w:id="9" w:name="_Toc54944347"/>
-      <w:bookmarkStart w:id="10" w:name="_Toc60063071"/>
+      <w:bookmarkStart w:id="10" w:name="_Toc54944347"/>
+      <w:bookmarkStart w:id="11" w:name="_Toc60150570"/>
       <w:r>
         <w:rPr>
           <w:rFonts w:eastAsia="Times New Roman"/>
@@ -5599,8 +6140,8 @@
         </w:rPr>
         <w:t>Objectifs actuels</w:t>
       </w:r>
-      <w:bookmarkEnd w:id="9"/>
       <w:bookmarkEnd w:id="10"/>
+      <w:bookmarkEnd w:id="11"/>
     </w:p>
     <w:p>
       <w:pPr>
@@ -5725,8 +6266,8 @@
           <w:lang w:eastAsia="fr-FR"/>
         </w:rPr>
       </w:pPr>
-      <w:bookmarkStart w:id="11" w:name="_Toc54944348"/>
-      <w:bookmarkStart w:id="12" w:name="_Toc60063072"/>
+      <w:bookmarkStart w:id="12" w:name="_Toc54944348"/>
+      <w:bookmarkStart w:id="13" w:name="_Toc60150571"/>
       <w:r>
         <w:rPr>
           <w:rFonts w:eastAsia="Times New Roman"/>
@@ -5735,8 +6276,8 @@
         <w:lastRenderedPageBreak/>
         <w:t>Département</w:t>
       </w:r>
-      <w:bookmarkEnd w:id="11"/>
       <w:bookmarkEnd w:id="12"/>
+      <w:bookmarkEnd w:id="13"/>
       <w:r>
         <w:rPr>
           <w:rFonts w:eastAsia="Times New Roman"/>
@@ -5828,13 +6369,13 @@
         <w:pStyle w:val="Titre2"/>
         <w:jc w:val="both"/>
       </w:pPr>
-      <w:bookmarkStart w:id="13" w:name="_Toc54944349"/>
-      <w:bookmarkStart w:id="14" w:name="_Toc60063073"/>
+      <w:bookmarkStart w:id="14" w:name="_Toc54944349"/>
+      <w:bookmarkStart w:id="15" w:name="_Toc60150572"/>
       <w:r>
         <w:t>Contexte du projet</w:t>
       </w:r>
-      <w:bookmarkEnd w:id="13"/>
       <w:bookmarkEnd w:id="14"/>
+      <w:bookmarkEnd w:id="15"/>
     </w:p>
     <w:p>
       <w:pPr>
@@ -5982,6 +6523,7 @@
       <w:r>
         <w:rPr>
           <w:noProof/>
+          <w:lang w:eastAsia="fr-FR"/>
         </w:rPr>
         <mc:AlternateContent>
           <mc:Choice Requires="wps">
@@ -6027,32 +6569,22 @@
                                 <w:noProof/>
                               </w:rPr>
                             </w:pPr>
-                            <w:bookmarkStart w:id="15" w:name="_Toc60063108"/>
+                            <w:bookmarkStart w:id="16" w:name="_Toc60150610"/>
                             <w:r>
                               <w:t xml:space="preserve">Figure </w:t>
                             </w:r>
-                            <w:r>
-                              <w:fldChar w:fldCharType="begin"/>
-                            </w:r>
-                            <w:r>
-                              <w:instrText xml:space="preserve"> SEQ Figure \* ARABIC </w:instrText>
-                            </w:r>
-                            <w:r>
-                              <w:fldChar w:fldCharType="separate"/>
-                            </w:r>
-                            <w:r>
-                              <w:rPr>
-                                <w:noProof/>
-                              </w:rPr>
-                              <w:t>3</w:t>
-                            </w:r>
-                            <w:r>
-                              <w:fldChar w:fldCharType="end"/>
-                            </w:r>
+                            <w:fldSimple w:instr=" SEQ Figure \* ARABIC ">
+                              <w:r>
+                                <w:rPr>
+                                  <w:noProof/>
+                                </w:rPr>
+                                <w:t>3</w:t>
+                              </w:r>
+                            </w:fldSimple>
                             <w:r>
                               <w:t xml:space="preserve"> : Logo de la FAO</w:t>
                             </w:r>
-                            <w:bookmarkEnd w:id="15"/>
+                            <w:bookmarkEnd w:id="16"/>
                           </w:p>
                         </w:txbxContent>
                       </wps:txbx>
@@ -6084,32 +6616,22 @@
                           <w:noProof/>
                         </w:rPr>
                       </w:pPr>
-                      <w:bookmarkStart w:id="16" w:name="_Toc60063108"/>
+                      <w:bookmarkStart w:id="17" w:name="_Toc60150610"/>
                       <w:r>
                         <w:t xml:space="preserve">Figure </w:t>
                       </w:r>
-                      <w:r>
-                        <w:fldChar w:fldCharType="begin"/>
-                      </w:r>
-                      <w:r>
-                        <w:instrText xml:space="preserve"> SEQ Figure \* ARABIC </w:instrText>
-                      </w:r>
-                      <w:r>
-                        <w:fldChar w:fldCharType="separate"/>
-                      </w:r>
-                      <w:r>
-                        <w:rPr>
-                          <w:noProof/>
-                        </w:rPr>
-                        <w:t>3</w:t>
-                      </w:r>
-                      <w:r>
-                        <w:fldChar w:fldCharType="end"/>
-                      </w:r>
+                      <w:fldSimple w:instr=" SEQ Figure \* ARABIC ">
+                        <w:r>
+                          <w:rPr>
+                            <w:noProof/>
+                          </w:rPr>
+                          <w:t>3</w:t>
+                        </w:r>
+                      </w:fldSimple>
                       <w:r>
                         <w:t xml:space="preserve"> : Logo de la FAO</w:t>
                       </w:r>
-                      <w:bookmarkEnd w:id="16"/>
+                      <w:bookmarkEnd w:id="17"/>
                     </w:p>
                   </w:txbxContent>
                 </v:textbox>
@@ -6443,14 +6965,14 @@
         <w:pStyle w:val="Titre1"/>
         <w:jc w:val="both"/>
       </w:pPr>
-      <w:bookmarkStart w:id="17" w:name="_Toc54944350"/>
-      <w:bookmarkStart w:id="18" w:name="_Toc60063074"/>
+      <w:bookmarkStart w:id="18" w:name="_Toc54944350"/>
+      <w:bookmarkStart w:id="19" w:name="_Toc60150573"/>
       <w:r>
         <w:lastRenderedPageBreak/>
         <w:t>Dans les grandes lignes</w:t>
       </w:r>
-      <w:bookmarkEnd w:id="17"/>
       <w:bookmarkEnd w:id="18"/>
+      <w:bookmarkEnd w:id="19"/>
     </w:p>
     <w:p>
       <w:pPr>
@@ -6469,13 +6991,13 @@
         <w:pStyle w:val="Titre2"/>
         <w:jc w:val="both"/>
       </w:pPr>
-      <w:bookmarkStart w:id="19" w:name="_Toc54944351"/>
-      <w:bookmarkStart w:id="20" w:name="_Toc60063075"/>
+      <w:bookmarkStart w:id="20" w:name="_Toc54944351"/>
+      <w:bookmarkStart w:id="21" w:name="_Toc60150574"/>
       <w:r>
         <w:t>Missions</w:t>
       </w:r>
-      <w:bookmarkEnd w:id="19"/>
       <w:bookmarkEnd w:id="20"/>
+      <w:bookmarkEnd w:id="21"/>
     </w:p>
     <w:p>
       <w:pPr>
@@ -6575,7 +7097,7 @@
           <w:lang w:eastAsia="fr-FR"/>
         </w:rPr>
       </w:pPr>
-      <w:bookmarkStart w:id="21" w:name="_Toc60063076"/>
+      <w:bookmarkStart w:id="22" w:name="_Toc60150575"/>
       <w:r>
         <w:rPr>
           <w:rFonts w:eastAsia="Times New Roman"/>
@@ -6583,7 +7105,7 @@
         </w:rPr>
         <w:t>Méthodologie</w:t>
       </w:r>
-      <w:bookmarkEnd w:id="21"/>
+      <w:bookmarkEnd w:id="22"/>
     </w:p>
     <w:p>
       <w:pPr>
@@ -6637,8 +7159,8 @@
           <w:lang w:eastAsia="fr-FR"/>
         </w:rPr>
       </w:pPr>
-      <w:bookmarkStart w:id="22" w:name="_Toc54944353"/>
-      <w:bookmarkStart w:id="23" w:name="_Toc60063077"/>
+      <w:bookmarkStart w:id="23" w:name="_Toc54944353"/>
+      <w:bookmarkStart w:id="24" w:name="_Toc60150576"/>
       <w:r>
         <w:rPr>
           <w:rFonts w:eastAsia="Times New Roman"/>
@@ -6646,8 +7168,8 @@
         </w:rPr>
         <w:t>Outils utilisés</w:t>
       </w:r>
-      <w:bookmarkEnd w:id="22"/>
       <w:bookmarkEnd w:id="23"/>
+      <w:bookmarkEnd w:id="24"/>
     </w:p>
     <w:p>
       <w:pPr>
@@ -6693,7 +7215,7 @@
           <w:lang w:eastAsia="fr-FR"/>
         </w:rPr>
       </w:pPr>
-      <w:bookmarkStart w:id="24" w:name="_Toc60063078"/>
+      <w:bookmarkStart w:id="25" w:name="_Toc60150577"/>
       <w:r>
         <w:rPr>
           <w:rFonts w:eastAsia="Times New Roman"/>
@@ -6701,7 +7223,7 @@
         </w:rPr>
         <w:t>CodeIgniter</w:t>
       </w:r>
-      <w:bookmarkEnd w:id="24"/>
+      <w:bookmarkEnd w:id="25"/>
     </w:p>
     <w:p>
       <w:pPr>
@@ -6804,7 +7326,7 @@
           <w:lang w:eastAsia="fr-FR"/>
         </w:rPr>
       </w:pPr>
-      <w:bookmarkStart w:id="25" w:name="_Toc60063079"/>
+      <w:bookmarkStart w:id="26" w:name="_Toc60150578"/>
       <w:r>
         <w:rPr>
           <w:rFonts w:eastAsia="Times New Roman"/>
@@ -6812,7 +7334,7 @@
         </w:rPr>
         <w:t>Leaflet</w:t>
       </w:r>
-      <w:bookmarkEnd w:id="25"/>
+      <w:bookmarkEnd w:id="26"/>
     </w:p>
     <w:p>
       <w:pPr>
@@ -6880,7 +7402,7 @@
           <w:lang w:eastAsia="fr-FR"/>
         </w:rPr>
       </w:pPr>
-      <w:bookmarkStart w:id="26" w:name="_Toc60063080"/>
+      <w:bookmarkStart w:id="27" w:name="_Toc60150579"/>
       <w:r>
         <w:rPr>
           <w:rFonts w:eastAsia="Times New Roman"/>
@@ -6896,7 +7418,7 @@
         </w:rPr>
         <w:t>GitHub</w:t>
       </w:r>
-      <w:bookmarkEnd w:id="26"/>
+      <w:bookmarkEnd w:id="27"/>
     </w:p>
     <w:p>
       <w:pPr>
@@ -6969,7 +7491,7 @@
           <w:lang w:eastAsia="fr-FR"/>
         </w:rPr>
       </w:pPr>
-      <w:bookmarkStart w:id="27" w:name="_Toc60063081"/>
+      <w:bookmarkStart w:id="28" w:name="_Toc60150580"/>
       <w:r>
         <w:rPr>
           <w:rFonts w:eastAsia="Times New Roman"/>
@@ -6977,7 +7499,7 @@
         </w:rPr>
         <w:t>D3.js</w:t>
       </w:r>
-      <w:bookmarkEnd w:id="27"/>
+      <w:bookmarkEnd w:id="28"/>
     </w:p>
     <w:p>
       <w:pPr>
@@ -7047,7 +7569,7 @@
           <w:lang w:eastAsia="fr-FR"/>
         </w:rPr>
       </w:pPr>
-      <w:bookmarkStart w:id="28" w:name="_Toc60063082"/>
+      <w:bookmarkStart w:id="29" w:name="_Toc60150581"/>
       <w:r>
         <w:rPr>
           <w:rFonts w:eastAsia="Times New Roman"/>
@@ -7055,7 +7577,7 @@
         </w:rPr>
         <w:t>Bootstrap</w:t>
       </w:r>
-      <w:bookmarkEnd w:id="28"/>
+      <w:bookmarkEnd w:id="29"/>
     </w:p>
     <w:p>
       <w:pPr>
@@ -7141,11 +7663,11 @@
         <w:pStyle w:val="Titre3"/>
         <w:jc w:val="both"/>
       </w:pPr>
-      <w:bookmarkStart w:id="29" w:name="_Toc60063083"/>
+      <w:bookmarkStart w:id="30" w:name="_Toc60150582"/>
       <w:r>
         <w:t>SQL Power Architect</w:t>
       </w:r>
-      <w:bookmarkEnd w:id="29"/>
+      <w:bookmarkEnd w:id="30"/>
     </w:p>
     <w:p>
       <w:pPr>
@@ -7171,11 +7693,11 @@
         <w:pStyle w:val="Titre3"/>
         <w:jc w:val="both"/>
       </w:pPr>
-      <w:bookmarkStart w:id="30" w:name="_Toc60063084"/>
+      <w:bookmarkStart w:id="31" w:name="_Toc60150583"/>
       <w:r>
         <w:t>PostgreSQL</w:t>
       </w:r>
-      <w:bookmarkEnd w:id="30"/>
+      <w:bookmarkEnd w:id="31"/>
     </w:p>
     <w:p>
       <w:pPr>
@@ -7212,7 +7734,7 @@
       <w:pPr>
         <w:pStyle w:val="Titre3"/>
       </w:pPr>
-      <w:bookmarkStart w:id="31" w:name="_Toc60063085"/>
+      <w:bookmarkStart w:id="32" w:name="_Toc60150584"/>
       <w:r>
         <w:t>Microsoft</w:t>
       </w:r>
@@ -7222,7 +7744,7 @@
       <w:r>
         <w:t xml:space="preserve"> Access</w:t>
       </w:r>
-      <w:bookmarkEnd w:id="31"/>
+      <w:bookmarkEnd w:id="32"/>
     </w:p>
     <w:p>
       <w:pPr>
@@ -7255,11 +7777,11 @@
         <w:pStyle w:val="Titre3"/>
         <w:jc w:val="both"/>
       </w:pPr>
-      <w:bookmarkStart w:id="32" w:name="_Toc60063086"/>
+      <w:bookmarkStart w:id="33" w:name="_Toc60150585"/>
       <w:r>
         <w:t>Gantt Project</w:t>
       </w:r>
-      <w:bookmarkEnd w:id="32"/>
+      <w:bookmarkEnd w:id="33"/>
     </w:p>
     <w:p>
       <w:pPr>
@@ -7301,8 +7823,8 @@
           <w:lang w:eastAsia="fr-FR"/>
         </w:rPr>
       </w:pPr>
-      <w:bookmarkStart w:id="33" w:name="_Toc54944352"/>
-      <w:bookmarkStart w:id="34" w:name="_Toc60063087"/>
+      <w:bookmarkStart w:id="34" w:name="_Toc54944352"/>
+      <w:bookmarkStart w:id="35" w:name="_Toc60150586"/>
       <w:r>
         <w:rPr>
           <w:rFonts w:eastAsia="Times New Roman"/>
@@ -7310,8 +7832,8 @@
         </w:rPr>
         <w:t>Planning</w:t>
       </w:r>
-      <w:bookmarkEnd w:id="33"/>
       <w:bookmarkEnd w:id="34"/>
+      <w:bookmarkEnd w:id="35"/>
     </w:p>
     <w:p>
       <w:pPr>
@@ -7388,8 +7910,8 @@
           <w:lang w:eastAsia="fr-FR"/>
         </w:rPr>
       </w:pPr>
-      <w:bookmarkStart w:id="35" w:name="_Toc54944354"/>
-      <w:bookmarkStart w:id="36" w:name="_Toc60063088"/>
+      <w:bookmarkStart w:id="36" w:name="_Toc54944354"/>
+      <w:bookmarkStart w:id="37" w:name="_Toc60150587"/>
       <w:r>
         <w:rPr>
           <w:rFonts w:eastAsia="Times New Roman"/>
@@ -7398,8 +7920,8 @@
         <w:lastRenderedPageBreak/>
         <w:t>Déroulement du projet</w:t>
       </w:r>
-      <w:bookmarkEnd w:id="35"/>
       <w:bookmarkEnd w:id="36"/>
+      <w:bookmarkEnd w:id="37"/>
     </w:p>
     <w:p>
       <w:pPr>
@@ -7417,7 +7939,7 @@
           <w:lang w:eastAsia="fr-FR"/>
         </w:rPr>
       </w:pPr>
-      <w:bookmarkStart w:id="37" w:name="_Toc60063089"/>
+      <w:bookmarkStart w:id="38" w:name="_Toc60150588"/>
       <w:r>
         <w:rPr>
           <w:lang w:eastAsia="fr-FR"/>
@@ -7430,7 +7952,7 @@
         </w:rPr>
         <w:t>des intentions</w:t>
       </w:r>
-      <w:bookmarkEnd w:id="37"/>
+      <w:bookmarkEnd w:id="38"/>
       <w:r>
         <w:rPr>
           <w:lang w:eastAsia="fr-FR"/>
@@ -7655,14 +8177,14 @@
           <w:lang w:eastAsia="fr-FR"/>
         </w:rPr>
       </w:pPr>
-      <w:bookmarkStart w:id="38" w:name="_Toc60063090"/>
+      <w:bookmarkStart w:id="39" w:name="_Toc60150589"/>
       <w:r>
         <w:rPr>
           <w:lang w:eastAsia="fr-FR"/>
         </w:rPr>
         <w:t>Bibliographie</w:t>
       </w:r>
-      <w:bookmarkEnd w:id="38"/>
+      <w:bookmarkEnd w:id="39"/>
     </w:p>
     <w:p>
       <w:pPr>
@@ -7709,13 +8231,7 @@
         <w:rPr>
           <w:lang w:eastAsia="fr-FR"/>
         </w:rPr>
-        <w:t xml:space="preserve"> l’IRD et de l’INRA</w:t>
-      </w:r>
-      <w:r>
-        <w:rPr>
-          <w:lang w:eastAsia="fr-FR"/>
-        </w:rPr>
-        <w:t xml:space="preserve"> (un </w:t>
+        <w:t xml:space="preserve"> l’IRD et de l’INRA (un </w:t>
       </w:r>
       <w:r>
         <w:t>Dataverse est une application web à code source ouvert permettant de préserver, partager, citer, rechercher et analyser des données de recherche</w:t>
@@ -7750,14 +8266,14 @@
           <w:lang w:eastAsia="fr-FR"/>
         </w:rPr>
       </w:pPr>
-      <w:bookmarkStart w:id="39" w:name="_Toc60063091"/>
+      <w:bookmarkStart w:id="40" w:name="_Toc60150590"/>
       <w:r>
         <w:rPr>
           <w:lang w:eastAsia="fr-FR"/>
         </w:rPr>
         <w:t>Benchmark</w:t>
       </w:r>
-      <w:bookmarkEnd w:id="39"/>
+      <w:bookmarkEnd w:id="40"/>
     </w:p>
     <w:p>
       <w:pPr>
@@ -8612,32 +9128,22 @@
         <w:pStyle w:val="Lgende"/>
         <w:framePr w:hSpace="141" w:wrap="around" w:vAnchor="text" w:hAnchor="margin" w:y="530"/>
       </w:pPr>
-      <w:bookmarkStart w:id="40" w:name="_Toc60063109"/>
+      <w:bookmarkStart w:id="41" w:name="_Toc60150611"/>
       <w:r>
         <w:t xml:space="preserve">Figure </w:t>
       </w:r>
-      <w:r>
-        <w:fldChar w:fldCharType="begin"/>
-      </w:r>
-      <w:r>
-        <w:instrText xml:space="preserve"> SEQ Figure \* ARABIC </w:instrText>
-      </w:r>
-      <w:r>
-        <w:fldChar w:fldCharType="separate"/>
-      </w:r>
-      <w:r>
-        <w:rPr>
-          <w:noProof/>
-        </w:rPr>
-        <w:t>4</w:t>
-      </w:r>
-      <w:r>
-        <w:fldChar w:fldCharType="end"/>
-      </w:r>
+      <w:fldSimple w:instr=" SEQ Figure \* ARABIC ">
+        <w:r>
+          <w:rPr>
+            <w:noProof/>
+          </w:rPr>
+          <w:t>4</w:t>
+        </w:r>
+      </w:fldSimple>
       <w:r>
         <w:t xml:space="preserve"> : Benchmark</w:t>
       </w:r>
-      <w:bookmarkEnd w:id="40"/>
+      <w:bookmarkEnd w:id="41"/>
     </w:p>
     <w:p>
       <w:pPr>
@@ -8668,14 +9174,14 @@
           <w:lang w:eastAsia="fr-FR"/>
         </w:rPr>
       </w:pPr>
-      <w:bookmarkStart w:id="41" w:name="_Toc60063092"/>
+      <w:bookmarkStart w:id="42" w:name="_Toc60150591"/>
       <w:r>
         <w:rPr>
           <w:lang w:eastAsia="fr-FR"/>
         </w:rPr>
         <w:t>Recueil des besoins des utilisateurs</w:t>
       </w:r>
-      <w:bookmarkEnd w:id="41"/>
+      <w:bookmarkEnd w:id="42"/>
     </w:p>
     <w:p>
       <w:pPr>
@@ -9024,7 +9530,7 @@
           <w:lang w:eastAsia="fr-FR"/>
         </w:rPr>
       </w:pPr>
-      <w:bookmarkStart w:id="42" w:name="_Toc60063093"/>
+      <w:bookmarkStart w:id="43" w:name="_Toc60150592"/>
       <w:r>
         <w:rPr>
           <w:lang w:eastAsia="fr-FR"/>
@@ -9032,7 +9538,7 @@
         <w:lastRenderedPageBreak/>
         <w:t>Recueil des données</w:t>
       </w:r>
-      <w:bookmarkEnd w:id="42"/>
+      <w:bookmarkEnd w:id="43"/>
     </w:p>
     <w:p>
       <w:pPr>
@@ -9126,14 +9632,14 @@
           <w:lang w:eastAsia="fr-FR"/>
         </w:rPr>
       </w:pPr>
-      <w:bookmarkStart w:id="43" w:name="_Toc60063094"/>
+      <w:bookmarkStart w:id="44" w:name="_Toc60150593"/>
       <w:r>
         <w:rPr>
           <w:lang w:eastAsia="fr-FR"/>
         </w:rPr>
         <w:t>Réalisation du cahier des charges</w:t>
       </w:r>
-      <w:bookmarkEnd w:id="43"/>
+      <w:bookmarkEnd w:id="44"/>
     </w:p>
     <w:p>
       <w:pPr>
@@ -9415,7 +9921,7 @@
           <w:lang w:eastAsia="fr-FR"/>
         </w:rPr>
       </w:pPr>
-      <w:bookmarkStart w:id="44" w:name="_Toc60063095"/>
+      <w:bookmarkStart w:id="45" w:name="_Toc60150594"/>
       <w:r>
         <w:rPr>
           <w:lang w:eastAsia="fr-FR"/>
@@ -9423,7 +9929,7 @@
         <w:lastRenderedPageBreak/>
         <w:t>Conception de la base de données</w:t>
       </w:r>
-      <w:bookmarkEnd w:id="44"/>
+      <w:bookmarkEnd w:id="45"/>
     </w:p>
     <w:p>
       <w:pPr>
@@ -9439,14 +9945,14 @@
           <w:lang w:eastAsia="fr-FR"/>
         </w:rPr>
       </w:pPr>
-      <w:bookmarkStart w:id="45" w:name="_Toc60063096"/>
+      <w:bookmarkStart w:id="46" w:name="_Toc60150595"/>
       <w:r>
         <w:rPr>
           <w:lang w:eastAsia="fr-FR"/>
         </w:rPr>
         <w:t>Général</w:t>
       </w:r>
-      <w:bookmarkEnd w:id="45"/>
+      <w:bookmarkEnd w:id="46"/>
     </w:p>
     <w:p>
       <w:pPr>
@@ -9649,6 +10155,7 @@
           <w:lang w:eastAsia="fr-FR"/>
         </w:rPr>
       </w:pPr>
+      <w:bookmarkStart w:id="47" w:name="_Toc60150596"/>
       <w:r>
         <w:rPr>
           <w:noProof/>
@@ -9656,6 +10163,7 @@
         </w:rPr>
         <w:t>Contraintes</w:t>
       </w:r>
+      <w:bookmarkEnd w:id="47"/>
     </w:p>
     <w:p>
       <w:pPr>
@@ -9764,32 +10272,22 @@
           <w:lang w:eastAsia="fr-FR"/>
         </w:rPr>
       </w:pPr>
-      <w:bookmarkStart w:id="46" w:name="_Toc60063110"/>
+      <w:bookmarkStart w:id="48" w:name="_Toc60150612"/>
       <w:r>
         <w:t xml:space="preserve">Figure </w:t>
       </w:r>
-      <w:r>
-        <w:fldChar w:fldCharType="begin"/>
-      </w:r>
-      <w:r>
-        <w:instrText xml:space="preserve"> SEQ Figure \* ARABIC </w:instrText>
-      </w:r>
-      <w:r>
-        <w:fldChar w:fldCharType="separate"/>
-      </w:r>
-      <w:r>
-        <w:rPr>
-          <w:noProof/>
-        </w:rPr>
-        <w:t>5</w:t>
-      </w:r>
-      <w:r>
-        <w:fldChar w:fldCharType="end"/>
-      </w:r>
+      <w:fldSimple w:instr=" SEQ Figure \* ARABIC ">
+        <w:r>
+          <w:rPr>
+            <w:noProof/>
+          </w:rPr>
+          <w:t>5</w:t>
+        </w:r>
+      </w:fldSimple>
       <w:r>
         <w:t xml:space="preserve"> : Partie du diagramme Power Architect</w:t>
       </w:r>
-      <w:bookmarkEnd w:id="46"/>
+      <w:bookmarkEnd w:id="48"/>
     </w:p>
     <w:p>
       <w:pPr>
@@ -9807,7 +10305,7 @@
           <w:lang w:eastAsia="fr-FR"/>
         </w:rPr>
       </w:pPr>
-      <w:bookmarkStart w:id="47" w:name="_Toc60063097"/>
+      <w:bookmarkStart w:id="49" w:name="_Toc60150597"/>
       <w:r>
         <w:rPr>
           <w:lang w:eastAsia="fr-FR"/>
@@ -9818,7 +10316,7 @@
       <w:r>
         <w:t>rencontrés</w:t>
       </w:r>
-      <w:bookmarkEnd w:id="47"/>
+      <w:bookmarkEnd w:id="49"/>
     </w:p>
     <w:p>
       <w:pPr>
@@ -9951,14 +10449,14 @@
           <w:lang w:eastAsia="fr-FR"/>
         </w:rPr>
       </w:pPr>
-      <w:bookmarkStart w:id="48" w:name="_Toc60063098"/>
+      <w:bookmarkStart w:id="50" w:name="_Toc60150598"/>
       <w:r>
         <w:rPr>
           <w:lang w:eastAsia="fr-FR"/>
         </w:rPr>
         <w:t>Intégration de 2 bases de données</w:t>
       </w:r>
-      <w:bookmarkEnd w:id="48"/>
+      <w:bookmarkEnd w:id="50"/>
     </w:p>
     <w:p>
       <w:pPr>
@@ -10106,6 +10604,12 @@
         </w:rPr>
         <w:t xml:space="preserve"> De nombreuses données ont ainsi été perdues.</w:t>
       </w:r>
+      <w:r>
+        <w:rPr>
+          <w:lang w:eastAsia="fr-FR"/>
+        </w:rPr>
+        <w:t xml:space="preserve"> </w:t>
+      </w:r>
     </w:p>
     <w:p>
       <w:pPr>
@@ -10123,12 +10627,14 @@
           <w:lang w:eastAsia="fr-FR"/>
         </w:rPr>
       </w:pPr>
+      <w:bookmarkStart w:id="51" w:name="_Toc60150599"/>
       <w:r>
         <w:rPr>
           <w:lang w:eastAsia="fr-FR"/>
         </w:rPr>
         <w:t>Vues</w:t>
       </w:r>
+      <w:bookmarkEnd w:id="51"/>
     </w:p>
     <w:p>
       <w:pPr>
@@ -10156,14 +10662,14 @@
           <w:lang w:eastAsia="fr-FR"/>
         </w:rPr>
       </w:pPr>
-      <w:bookmarkStart w:id="49" w:name="_Toc60063099"/>
+      <w:bookmarkStart w:id="52" w:name="_Toc60150600"/>
       <w:r>
         <w:rPr>
           <w:lang w:eastAsia="fr-FR"/>
         </w:rPr>
         <w:t>Réalisation du prototype</w:t>
       </w:r>
-      <w:bookmarkEnd w:id="49"/>
+      <w:bookmarkEnd w:id="52"/>
     </w:p>
     <w:p>
       <w:pPr>
@@ -10179,14 +10685,327 @@
           <w:lang w:eastAsia="fr-FR"/>
         </w:rPr>
       </w:pPr>
-      <w:bookmarkStart w:id="50" w:name="_Toc60063100"/>
-      <w:r>
-        <w:rPr>
-          <w:lang w:eastAsia="fr-FR"/>
-        </w:rPr>
-        <w:t>Base de l’interface Web</w:t>
-      </w:r>
-      <w:bookmarkEnd w:id="50"/>
+      <w:bookmarkStart w:id="53" w:name="_Toc60150601"/>
+      <w:r>
+        <w:rPr>
+          <w:lang w:eastAsia="fr-FR"/>
+        </w:rPr>
+        <w:t>Base de l’</w:t>
+      </w:r>
+      <w:r>
+        <w:rPr>
+          <w:lang w:eastAsia="fr-FR"/>
+        </w:rPr>
+        <w:t>application Web</w:t>
+      </w:r>
+      <w:bookmarkEnd w:id="53"/>
+    </w:p>
+    <w:p>
+      <w:pPr>
+        <w:rPr>
+          <w:lang w:eastAsia="fr-FR"/>
+        </w:rPr>
+      </w:pPr>
+    </w:p>
+    <w:p>
+      <w:pPr>
+        <w:rPr>
+          <w:lang w:eastAsia="fr-FR"/>
+        </w:rPr>
+      </w:pPr>
+      <w:r>
+        <w:rPr>
+          <w:lang w:eastAsia="fr-FR"/>
+        </w:rPr>
+        <w:t>Développer création application</w:t>
+      </w:r>
+    </w:p>
+    <w:p>
+      <w:pPr>
+        <w:ind w:firstLine="708"/>
+        <w:rPr>
+          <w:lang w:eastAsia="fr-FR"/>
+        </w:rPr>
+      </w:pPr>
+      <w:r>
+        <w:rPr>
+          <w:lang w:eastAsia="fr-FR"/>
+        </w:rPr>
+        <w:t xml:space="preserve">L’application Web est basée sur une architecture MVC (Modèle-Vue-Contrôleur). Il s’agit d’un design pattern permettant de séparer le code pour une plus grande lisibilité. </w:t>
+      </w:r>
+      <w:r>
+        <w:rPr>
+          <w:lang w:eastAsia="fr-FR"/>
+        </w:rPr>
+        <w:t xml:space="preserve">Pour chaque page html, il y a donc au minimum un fichier pour la vue, un fichier pour le modèle et un fichier pour le contrôleur. </w:t>
+      </w:r>
+      <w:r>
+        <w:rPr>
+          <w:lang w:eastAsia="fr-FR"/>
+        </w:rPr>
+        <w:t>Chaque partie a donc une fonc</w:t>
+      </w:r>
+      <w:r>
+        <w:rPr>
+          <w:lang w:eastAsia="fr-FR"/>
+        </w:rPr>
+        <w:t>tion bien précise.</w:t>
+      </w:r>
+    </w:p>
+    <w:p>
+      <w:pPr>
+        <w:ind w:firstLine="708"/>
+        <w:rPr>
+          <w:lang w:eastAsia="fr-FR"/>
+        </w:rPr>
+      </w:pPr>
+      <w:r>
+        <w:rPr>
+          <w:lang w:eastAsia="fr-FR"/>
+        </w:rPr>
+        <w:t>Le Modèle :</w:t>
+      </w:r>
+    </w:p>
+    <w:p>
+      <w:pPr>
+        <w:pStyle w:val="Paragraphedeliste"/>
+        <w:numPr>
+          <w:ilvl w:val="0"/>
+          <w:numId w:val="35"/>
+        </w:numPr>
+        <w:ind w:left="1169"/>
+        <w:rPr>
+          <w:lang w:eastAsia="fr-FR"/>
+        </w:rPr>
+      </w:pPr>
+      <w:r>
+        <w:rPr>
+          <w:lang w:eastAsia="fr-FR"/>
+        </w:rPr>
+        <w:t xml:space="preserve">Le Modèle regroupe toutes les fonctions liées aux interactions directes à la base de données. </w:t>
+      </w:r>
+    </w:p>
+    <w:p>
+      <w:pPr>
+        <w:pStyle w:val="Paragraphedeliste"/>
+        <w:numPr>
+          <w:ilvl w:val="0"/>
+          <w:numId w:val="35"/>
+        </w:numPr>
+        <w:ind w:left="1169"/>
+        <w:rPr>
+          <w:lang w:eastAsia="fr-FR"/>
+        </w:rPr>
+      </w:pPr>
+      <w:r>
+        <w:rPr>
+          <w:lang w:eastAsia="fr-FR"/>
+        </w:rPr>
+        <w:t xml:space="preserve">L’utilisation de CodeIgniter, comme de beaucoup de Framework, facilite sensiblement ces interactions. </w:t>
+      </w:r>
+      <w:r>
+        <w:rPr>
+          <w:lang w:eastAsia="fr-FR"/>
+        </w:rPr>
+        <w:t>Dans CodeIgniter, l</w:t>
+      </w:r>
+      <w:r>
+        <w:rPr>
+          <w:lang w:eastAsia="fr-FR"/>
+        </w:rPr>
+        <w:t xml:space="preserve">e modèle est en effet un objet qui hérite d’une </w:t>
+      </w:r>
+      <w:r>
+        <w:rPr>
+          <w:lang w:eastAsia="fr-FR"/>
+        </w:rPr>
+        <w:lastRenderedPageBreak/>
+        <w:t xml:space="preserve">classe AbstractController </w:t>
+      </w:r>
+      <w:r>
+        <w:rPr>
+          <w:lang w:eastAsia="fr-FR"/>
+        </w:rPr>
+        <w:t>présente dans le Framework dès la création du projet. Cette classe implémente déjà de nombreuses fonctions (comme -&gt;find(), -&gt;where(), -&gt;, …) qui rendent la création de requêtes SQL bien plus rapide.</w:t>
+      </w:r>
+    </w:p>
+    <w:p>
+      <w:pPr>
+        <w:pStyle w:val="Paragraphedeliste"/>
+        <w:ind w:left="1169"/>
+        <w:rPr>
+          <w:lang w:eastAsia="fr-FR"/>
+        </w:rPr>
+      </w:pPr>
+    </w:p>
+    <w:p>
+      <w:pPr>
+        <w:pStyle w:val="Paragraphedeliste"/>
+        <w:ind w:left="1169"/>
+        <w:rPr>
+          <w:lang w:eastAsia="fr-FR"/>
+        </w:rPr>
+      </w:pPr>
+      <w:r>
+        <w:rPr>
+          <w:lang w:eastAsia="fr-FR"/>
+        </w:rPr>
+        <w:t>La Vue :</w:t>
+      </w:r>
+    </w:p>
+    <w:p>
+      <w:pPr>
+        <w:pStyle w:val="Paragraphedeliste"/>
+        <w:ind w:left="1169"/>
+        <w:rPr>
+          <w:lang w:eastAsia="fr-FR"/>
+        </w:rPr>
+      </w:pPr>
+    </w:p>
+    <w:p>
+      <w:pPr>
+        <w:pStyle w:val="Paragraphedeliste"/>
+        <w:numPr>
+          <w:ilvl w:val="0"/>
+          <w:numId w:val="35"/>
+        </w:numPr>
+        <w:ind w:left="1169"/>
+        <w:rPr>
+          <w:lang w:eastAsia="fr-FR"/>
+        </w:rPr>
+      </w:pPr>
+      <w:r>
+        <w:rPr>
+          <w:lang w:eastAsia="fr-FR"/>
+        </w:rPr>
+        <w:t xml:space="preserve">La vue est la partie du code qui produit le document html. </w:t>
+      </w:r>
+    </w:p>
+    <w:p>
+      <w:pPr>
+        <w:pStyle w:val="Paragraphedeliste"/>
+        <w:numPr>
+          <w:ilvl w:val="0"/>
+          <w:numId w:val="35"/>
+        </w:numPr>
+        <w:ind w:left="1169"/>
+        <w:rPr>
+          <w:lang w:eastAsia="fr-FR"/>
+        </w:rPr>
+      </w:pPr>
+      <w:r>
+        <w:rPr>
+          <w:lang w:eastAsia="fr-FR"/>
+        </w:rPr>
+        <w:t>Dans CodeIgniter, il est possible de passer directement des variables du contrôleur à la vue au moment de l’appel à la fonction render(« view_name », $data). Chaque variable passée dans l’ensemble « $data » peut être utilisé entre des balises php dans la vue appelée.</w:t>
+      </w:r>
+    </w:p>
+    <w:p>
+      <w:pPr>
+        <w:pStyle w:val="Paragraphedeliste"/>
+        <w:ind w:left="1169"/>
+        <w:rPr>
+          <w:lang w:eastAsia="fr-FR"/>
+        </w:rPr>
+      </w:pPr>
+    </w:p>
+    <w:p>
+      <w:pPr>
+        <w:pStyle w:val="Paragraphedeliste"/>
+        <w:ind w:left="1169"/>
+        <w:rPr>
+          <w:lang w:eastAsia="fr-FR"/>
+        </w:rPr>
+      </w:pPr>
+      <w:r>
+        <w:rPr>
+          <w:lang w:eastAsia="fr-FR"/>
+        </w:rPr>
+        <w:t xml:space="preserve">Le Contrôleur : </w:t>
+      </w:r>
+    </w:p>
+    <w:p>
+      <w:pPr>
+        <w:pStyle w:val="Paragraphedeliste"/>
+        <w:ind w:left="1169"/>
+        <w:rPr>
+          <w:lang w:eastAsia="fr-FR"/>
+        </w:rPr>
+      </w:pPr>
+    </w:p>
+    <w:p>
+      <w:pPr>
+        <w:pStyle w:val="Paragraphedeliste"/>
+        <w:numPr>
+          <w:ilvl w:val="0"/>
+          <w:numId w:val="35"/>
+        </w:numPr>
+        <w:rPr>
+          <w:lang w:eastAsia="fr-FR"/>
+        </w:rPr>
+      </w:pPr>
+      <w:r>
+        <w:rPr>
+          <w:lang w:eastAsia="fr-FR"/>
+        </w:rPr>
+        <w:t>Le co</w:t>
+      </w:r>
+      <w:r>
+        <w:rPr>
+          <w:lang w:eastAsia="fr-FR"/>
+        </w:rPr>
+        <w:t>ntrôleur est quant à lui chargé</w:t>
+      </w:r>
+      <w:r>
+        <w:rPr>
+          <w:lang w:eastAsia="fr-FR"/>
+        </w:rPr>
+        <w:t xml:space="preserve"> </w:t>
+      </w:r>
+      <w:r>
+        <w:rPr>
+          <w:lang w:eastAsia="fr-FR"/>
+        </w:rPr>
+        <w:t>de gérer les requêtes http qui lui sont envoyées. Par la suite, il appelle</w:t>
+      </w:r>
+      <w:r>
+        <w:rPr>
+          <w:lang w:eastAsia="fr-FR"/>
+        </w:rPr>
+        <w:t xml:space="preserve"> les modèles et les bonnes vues en fonction des informations dont il dispose. </w:t>
+      </w:r>
+    </w:p>
+    <w:p>
+      <w:pPr>
+        <w:pStyle w:val="Paragraphedeliste"/>
+        <w:numPr>
+          <w:ilvl w:val="0"/>
+          <w:numId w:val="35"/>
+        </w:numPr>
+        <w:rPr>
+          <w:lang w:eastAsia="fr-FR"/>
+        </w:rPr>
+      </w:pPr>
+      <w:r>
+        <w:rPr>
+          <w:lang w:eastAsia="fr-FR"/>
+        </w:rPr>
+        <w:t>Dans CodeIgniter, c’est dans ce fichier que l’on instancie les modèles et que l’on renvoie les vues (grâce à la fonction render(« view_name »).</w:t>
+      </w:r>
+    </w:p>
+    <w:p>
+      <w:pPr>
+        <w:rPr>
+          <w:lang w:eastAsia="fr-FR"/>
+        </w:rPr>
+      </w:pPr>
+    </w:p>
+    <w:p>
+      <w:pPr>
+        <w:rPr>
+          <w:lang w:eastAsia="fr-FR"/>
+        </w:rPr>
+      </w:pPr>
     </w:p>
     <w:p>
       <w:pPr>
@@ -10244,32 +11063,22 @@
       <w:pPr>
         <w:pStyle w:val="Lgende"/>
       </w:pPr>
-      <w:bookmarkStart w:id="51" w:name="_Toc60063111"/>
+      <w:bookmarkStart w:id="54" w:name="_Toc60150613"/>
       <w:r>
         <w:t xml:space="preserve">Figure </w:t>
       </w:r>
-      <w:r>
-        <w:fldChar w:fldCharType="begin"/>
-      </w:r>
-      <w:r>
-        <w:instrText xml:space="preserve"> SEQ Figure \* ARABIC </w:instrText>
-      </w:r>
-      <w:r>
-        <w:fldChar w:fldCharType="separate"/>
-      </w:r>
-      <w:r>
-        <w:rPr>
-          <w:noProof/>
-        </w:rPr>
-        <w:t>6</w:t>
-      </w:r>
-      <w:r>
-        <w:fldChar w:fldCharType="end"/>
-      </w:r>
+      <w:fldSimple w:instr=" SEQ Figure \* ARABIC ">
+        <w:r>
+          <w:rPr>
+            <w:noProof/>
+          </w:rPr>
+          <w:t>6</w:t>
+        </w:r>
+      </w:fldSimple>
       <w:r>
         <w:t xml:space="preserve"> : Schéma architecture Modèle_Vue_Controleur</w:t>
       </w:r>
-      <w:bookmarkEnd w:id="51"/>
+      <w:bookmarkEnd w:id="54"/>
     </w:p>
     <w:p>
       <w:pPr>
@@ -10291,16 +11100,8 @@
           <w:lang w:eastAsia="fr-FR"/>
         </w:rPr>
       </w:pPr>
-      <w:bookmarkStart w:id="52" w:name="_Toc60063101"/>
-    </w:p>
-    <w:p>
-      <w:pPr>
-        <w:pStyle w:val="Titre3"/>
-        <w:numPr>
-          <w:ilvl w:val="0"/>
-          <w:numId w:val="0"/>
-        </w:numPr>
-      </w:pPr>
+    </w:p>
+    <w:p>
       <w:r>
         <w:rPr>
           <w:noProof/>
@@ -10357,30 +11158,22 @@
           <w:lang w:eastAsia="fr-FR"/>
         </w:rPr>
       </w:pPr>
+      <w:bookmarkStart w:id="55" w:name="_Toc60150614"/>
       <w:r>
         <w:t xml:space="preserve">Figure </w:t>
       </w:r>
-      <w:r>
-        <w:fldChar w:fldCharType="begin"/>
-      </w:r>
-      <w:r>
-        <w:instrText xml:space="preserve"> SEQ Figure \* ARABIC </w:instrText>
-      </w:r>
-      <w:r>
-        <w:fldChar w:fldCharType="separate"/>
-      </w:r>
-      <w:r>
-        <w:rPr>
-          <w:noProof/>
-        </w:rPr>
-        <w:t>7</w:t>
-      </w:r>
-      <w:r>
-        <w:fldChar w:fldCharType="end"/>
-      </w:r>
+      <w:fldSimple w:instr=" SEQ Figure \* ARABIC ">
+        <w:r>
+          <w:rPr>
+            <w:noProof/>
+          </w:rPr>
+          <w:t>7</w:t>
+        </w:r>
+      </w:fldSimple>
       <w:r>
         <w:t xml:space="preserve"> : L'observatoire</w:t>
       </w:r>
+      <w:bookmarkEnd w:id="55"/>
     </w:p>
     <w:p>
       <w:pPr>
@@ -10441,13 +11234,14 @@
           <w:lang w:eastAsia="fr-FR"/>
         </w:rPr>
       </w:pPr>
+      <w:bookmarkStart w:id="56" w:name="_Toc60150602"/>
       <w:r>
         <w:rPr>
           <w:lang w:eastAsia="fr-FR"/>
         </w:rPr>
         <w:t>Data visualisations</w:t>
       </w:r>
-      <w:bookmarkEnd w:id="52"/>
+      <w:bookmarkEnd w:id="56"/>
     </w:p>
     <w:p>
       <w:pPr>
@@ -10528,37 +11322,121 @@
     <w:p>
       <w:pPr>
         <w:pStyle w:val="Lgende"/>
-        <w:rPr>
-          <w:lang w:eastAsia="fr-FR"/>
-        </w:rPr>
-      </w:pPr>
+      </w:pPr>
+      <w:bookmarkStart w:id="57" w:name="_Toc60150615"/>
       <w:r>
         <w:t xml:space="preserve">Figure </w:t>
       </w:r>
-      <w:r>
-        <w:fldChar w:fldCharType="begin"/>
-      </w:r>
-      <w:r>
-        <w:instrText xml:space="preserve"> SEQ Figure \* ARABIC </w:instrText>
-      </w:r>
-      <w:r>
-        <w:fldChar w:fldCharType="separate"/>
-      </w:r>
-      <w:r>
+      <w:fldSimple w:instr=" SEQ Figure \* ARABIC ">
+        <w:r>
+          <w:rPr>
+            <w:noProof/>
+          </w:rPr>
+          <w:t>8</w:t>
+        </w:r>
+      </w:fldSimple>
+      <w:r>
+        <w:t xml:space="preserve"> : Composition des revenus</w:t>
+      </w:r>
+      <w:bookmarkEnd w:id="57"/>
+    </w:p>
+    <w:p/>
+    <w:p/>
+    <w:p>
+      <w:pPr>
         <w:rPr>
           <w:noProof/>
-        </w:rPr>
-        <w:t>8</w:t>
-      </w:r>
-      <w:r>
-        <w:fldChar w:fldCharType="end"/>
-      </w:r>
-      <w:r>
-        <w:t xml:space="preserve"> : Composition des revenus</w:t>
-      </w:r>
-      <w:bookmarkStart w:id="53" w:name="_GoBack"/>
-      <w:bookmarkEnd w:id="53"/>
-    </w:p>
+          <w:lang w:eastAsia="fr-FR"/>
+        </w:rPr>
+      </w:pPr>
+    </w:p>
+    <w:p>
+      <w:pPr>
+        <w:keepNext/>
+      </w:pPr>
+      <w:r>
+        <w:rPr>
+          <w:noProof/>
+          <w:lang w:eastAsia="fr-FR"/>
+        </w:rPr>
+        <w:drawing>
+          <wp:inline distT="0" distB="0" distL="0" distR="0" wp14:anchorId="634E6876" wp14:editId="520A6190">
+            <wp:extent cx="4540195" cy="2687541"/>
+            <wp:effectExtent l="190500" t="190500" r="184785" b="189230"/>
+            <wp:docPr id="9" name="Image 9"/>
+            <wp:cNvGraphicFramePr>
+              <a:graphicFrameLocks xmlns:a="http://schemas.openxmlformats.org/drawingml/2006/main" noChangeAspect="1"/>
+            </wp:cNvGraphicFramePr>
+            <a:graphic xmlns:a="http://schemas.openxmlformats.org/drawingml/2006/main">
+              <a:graphicData uri="http://schemas.openxmlformats.org/drawingml/2006/picture">
+                <pic:pic xmlns:pic="http://schemas.openxmlformats.org/drawingml/2006/picture">
+                  <pic:nvPicPr>
+                    <pic:cNvPr id="1" name=""/>
+                    <pic:cNvPicPr/>
+                  </pic:nvPicPr>
+                  <pic:blipFill rotWithShape="1">
+                    <a:blip r:embed="rId16"/>
+                    <a:srcRect l="9524" t="10797" r="11663" b="6264"/>
+                    <a:stretch/>
+                  </pic:blipFill>
+                  <pic:spPr bwMode="auto">
+                    <a:xfrm>
+                      <a:off x="0" y="0"/>
+                      <a:ext cx="4540239" cy="2687567"/>
+                    </a:xfrm>
+                    <a:prstGeom prst="rect">
+                      <a:avLst/>
+                    </a:prstGeom>
+                    <a:ln>
+                      <a:noFill/>
+                    </a:ln>
+                    <a:effectLst>
+                      <a:outerShdw blurRad="190500" algn="tl" rotWithShape="0">
+                        <a:srgbClr val="000000">
+                          <a:alpha val="70000"/>
+                        </a:srgbClr>
+                      </a:outerShdw>
+                    </a:effectLst>
+                    <a:extLst>
+                      <a:ext uri="{53640926-AAD7-44D8-BBD7-CCE9431645EC}">
+                        <a14:shadowObscured xmlns:a14="http://schemas.microsoft.com/office/drawing/2010/main"/>
+                      </a:ext>
+                    </a:extLst>
+                  </pic:spPr>
+                </pic:pic>
+              </a:graphicData>
+            </a:graphic>
+          </wp:inline>
+        </w:drawing>
+      </w:r>
+    </w:p>
+    <w:p>
+      <w:pPr>
+        <w:pStyle w:val="Lgende"/>
+        <w:rPr>
+          <w:noProof/>
+          <w:lang w:eastAsia="fr-FR"/>
+        </w:rPr>
+      </w:pPr>
+      <w:bookmarkStart w:id="58" w:name="_Toc60150616"/>
+      <w:r>
+        <w:t xml:space="preserve">Figure </w:t>
+      </w:r>
+      <w:fldSimple w:instr=" SEQ Figure \* ARABIC ">
+        <w:r>
+          <w:rPr>
+            <w:noProof/>
+          </w:rPr>
+          <w:t>9</w:t>
+        </w:r>
+      </w:fldSimple>
+      <w:r>
+        <w:t xml:space="preserve"> : Dataviz Afrique</w:t>
+      </w:r>
+      <w:bookmarkEnd w:id="58"/>
+    </w:p>
+    <w:p/>
+    <w:p/>
     <w:p>
       <w:pPr>
         <w:rPr>
@@ -10573,13 +11451,14 @@
           <w:lang w:eastAsia="fr-FR"/>
         </w:rPr>
       </w:pPr>
-      <w:r>
-        <w:rPr>
-          <w:lang w:eastAsia="fr-FR"/>
-        </w:rPr>
-        <w:lastRenderedPageBreak/>
+      <w:bookmarkStart w:id="59" w:name="_Toc60150603"/>
+      <w:r>
+        <w:rPr>
+          <w:lang w:eastAsia="fr-FR"/>
+        </w:rPr>
         <w:t>Documentation</w:t>
       </w:r>
+      <w:bookmarkEnd w:id="59"/>
     </w:p>
     <w:p>
       <w:pPr>
@@ -10612,8 +11491,7 @@
           <w:szCs w:val="32"/>
         </w:rPr>
       </w:pPr>
-      <w:bookmarkStart w:id="54" w:name="_Toc54944355"/>
-      <w:bookmarkStart w:id="55" w:name="_Toc60063102"/>
+      <w:bookmarkStart w:id="60" w:name="_Toc54944355"/>
       <w:r>
         <w:br w:type="page"/>
       </w:r>
@@ -10623,12 +11501,13 @@
         <w:pStyle w:val="Titre1"/>
         <w:jc w:val="both"/>
       </w:pPr>
+      <w:bookmarkStart w:id="61" w:name="_Toc60150604"/>
       <w:r>
         <w:lastRenderedPageBreak/>
         <w:t>Bilan d’expérience</w:t>
       </w:r>
-      <w:bookmarkEnd w:id="54"/>
-      <w:bookmarkEnd w:id="55"/>
+      <w:bookmarkEnd w:id="60"/>
+      <w:bookmarkEnd w:id="61"/>
     </w:p>
     <w:p>
       <w:pPr>
@@ -10647,13 +11526,13 @@
         <w:pStyle w:val="Titre2"/>
         <w:jc w:val="both"/>
       </w:pPr>
-      <w:bookmarkStart w:id="56" w:name="_Toc54944356"/>
-      <w:bookmarkStart w:id="57" w:name="_Toc60063103"/>
+      <w:bookmarkStart w:id="62" w:name="_Toc54944356"/>
+      <w:bookmarkStart w:id="63" w:name="_Toc60150605"/>
       <w:r>
         <w:t>Difficultés</w:t>
       </w:r>
-      <w:bookmarkEnd w:id="56"/>
-      <w:bookmarkEnd w:id="57"/>
+      <w:bookmarkEnd w:id="62"/>
+      <w:bookmarkEnd w:id="63"/>
     </w:p>
     <w:p>
       <w:pPr>
@@ -10866,13 +11745,13 @@
       <w:pPr>
         <w:pStyle w:val="Titre2"/>
       </w:pPr>
-      <w:bookmarkStart w:id="58" w:name="_Toc54944357"/>
-      <w:bookmarkStart w:id="59" w:name="_Toc60063104"/>
+      <w:bookmarkStart w:id="64" w:name="_Toc54944357"/>
+      <w:bookmarkStart w:id="65" w:name="_Toc60150606"/>
       <w:r>
         <w:t>Apports personnels</w:t>
       </w:r>
-      <w:bookmarkEnd w:id="58"/>
-      <w:bookmarkEnd w:id="59"/>
+      <w:bookmarkEnd w:id="64"/>
+      <w:bookmarkEnd w:id="65"/>
     </w:p>
     <w:p/>
     <w:p>
@@ -10904,14 +11783,14 @@
         <w:pStyle w:val="Titre1"/>
         <w:jc w:val="both"/>
       </w:pPr>
-      <w:bookmarkStart w:id="60" w:name="_Toc54944358"/>
-      <w:bookmarkStart w:id="61" w:name="_Toc60063105"/>
+      <w:bookmarkStart w:id="66" w:name="_Toc54944358"/>
+      <w:bookmarkStart w:id="67" w:name="_Toc60150607"/>
       <w:r>
         <w:lastRenderedPageBreak/>
         <w:t>Glossaire</w:t>
       </w:r>
-      <w:bookmarkEnd w:id="60"/>
-      <w:bookmarkEnd w:id="61"/>
+      <w:bookmarkEnd w:id="66"/>
+      <w:bookmarkEnd w:id="67"/>
     </w:p>
     <w:p>
       <w:pPr>
@@ -11160,25 +12039,7 @@
         <w:rPr>
           <w:lang w:eastAsia="fr-FR"/>
         </w:rPr>
-        <w:t>Prérad-OI</w:t>
-      </w:r>
-      <w:r>
-        <w:rPr>
-          <w:lang w:eastAsia="fr-FR"/>
-        </w:rPr>
-        <w:t xml:space="preserve"> : </w:t>
-      </w:r>
-      <w:r>
-        <w:rPr>
-          <w:lang w:eastAsia="fr-FR"/>
-        </w:rPr>
-        <w:t>Plateforme Régionale de recherche Agronomique pour le Développement dans l</w:t>
-      </w:r>
-      <w:r>
-        <w:rPr>
-          <w:lang w:eastAsia="fr-FR"/>
-        </w:rPr>
-        <w:t>’Océan Indien</w:t>
+        <w:t>Prérad-OI : Plateforme Régionale de recherche Agronomique pour le Développement dans l’Océan Indien</w:t>
       </w:r>
     </w:p>
     <w:p>
@@ -11306,7 +12167,7 @@
                     <pic:cNvPicPr/>
                   </pic:nvPicPr>
                   <pic:blipFill>
-                    <a:blip r:embed="rId16">
+                    <a:blip r:embed="rId17">
                       <a:extLst>
                         <a:ext uri="{28A0092B-C50C-407E-A947-70E740481C1C}">
                           <a14:useLocalDpi xmlns:a14="http://schemas.microsoft.com/office/drawing/2010/main" val="0"/>
@@ -11340,30 +12201,22 @@
           <w:lang w:eastAsia="fr-FR"/>
         </w:rPr>
       </w:pPr>
+      <w:bookmarkStart w:id="68" w:name="_Toc60150617"/>
       <w:r>
         <w:t xml:space="preserve">Figure </w:t>
       </w:r>
-      <w:r>
-        <w:fldChar w:fldCharType="begin"/>
-      </w:r>
-      <w:r>
-        <w:instrText xml:space="preserve"> SEQ Figure \* ARABIC </w:instrText>
-      </w:r>
-      <w:r>
-        <w:fldChar w:fldCharType="separate"/>
-      </w:r>
-      <w:r>
-        <w:rPr>
-          <w:noProof/>
-        </w:rPr>
-        <w:t>9</w:t>
-      </w:r>
-      <w:r>
-        <w:fldChar w:fldCharType="end"/>
-      </w:r>
+      <w:fldSimple w:instr=" SEQ Figure \* ARABIC ">
+        <w:r>
+          <w:rPr>
+            <w:noProof/>
+          </w:rPr>
+          <w:t>10</w:t>
+        </w:r>
+      </w:fldSimple>
       <w:r>
         <w:t xml:space="preserve"> : Histogramme du CIRAD</w:t>
       </w:r>
+      <w:bookmarkEnd w:id="68"/>
     </w:p>
     <w:p>
       <w:pPr>
@@ -11886,8 +12739,8 @@
       </w:r>
     </w:p>
     <w:sectPr>
-      <w:headerReference w:type="default" r:id="rId17"/>
-      <w:footerReference w:type="default" r:id="rId18"/>
+      <w:headerReference w:type="default" r:id="rId18"/>
+      <w:footerReference w:type="default" r:id="rId19"/>
       <w:pgSz w:w="11906" w:h="16838"/>
       <w:pgMar w:top="1417" w:right="1417" w:bottom="1417" w:left="1417" w:header="708" w:footer="708" w:gutter="0"/>
       <w:cols w:space="708"/>
@@ -13007,6 +13860,118 @@
     </w:lvl>
   </w:abstractNum>
   <w:abstractNum w:abstractNumId="8" w15:restartNumberingAfterBreak="0">
+    <w:nsid w:val="1E851A7C"/>
+    <w:multiLevelType w:val="hybridMultilevel"/>
+    <w:tmpl w:val="2F2E3CAE"/>
+    <w:lvl w:ilvl="0" w:tplc="772067C2">
+      <w:numFmt w:val="bullet"/>
+      <w:lvlText w:val="-"/>
+      <w:lvlJc w:val="left"/>
+      <w:pPr>
+        <w:ind w:left="1484" w:hanging="360"/>
+      </w:pPr>
+      <w:rPr>
+        <w:rFonts w:ascii="Calibri" w:eastAsiaTheme="minorHAnsi" w:hAnsi="Calibri" w:cstheme="minorBidi" w:hint="default"/>
+      </w:rPr>
+    </w:lvl>
+    <w:lvl w:ilvl="1" w:tplc="040C0003">
+      <w:start w:val="1"/>
+      <w:numFmt w:val="bullet"/>
+      <w:lvlText w:val="o"/>
+      <w:lvlJc w:val="left"/>
+      <w:pPr>
+        <w:ind w:left="2204" w:hanging="360"/>
+      </w:pPr>
+      <w:rPr>
+        <w:rFonts w:ascii="Courier New" w:hAnsi="Courier New" w:cs="Courier New" w:hint="default"/>
+      </w:rPr>
+    </w:lvl>
+    <w:lvl w:ilvl="2" w:tplc="040C0005" w:tentative="1">
+      <w:start w:val="1"/>
+      <w:numFmt w:val="bullet"/>
+      <w:lvlText w:val=""/>
+      <w:lvlJc w:val="left"/>
+      <w:pPr>
+        <w:ind w:left="2924" w:hanging="360"/>
+      </w:pPr>
+      <w:rPr>
+        <w:rFonts w:ascii="Wingdings" w:hAnsi="Wingdings" w:hint="default"/>
+      </w:rPr>
+    </w:lvl>
+    <w:lvl w:ilvl="3" w:tplc="040C0001" w:tentative="1">
+      <w:start w:val="1"/>
+      <w:numFmt w:val="bullet"/>
+      <w:lvlText w:val=""/>
+      <w:lvlJc w:val="left"/>
+      <w:pPr>
+        <w:ind w:left="3644" w:hanging="360"/>
+      </w:pPr>
+      <w:rPr>
+        <w:rFonts w:ascii="Symbol" w:hAnsi="Symbol" w:hint="default"/>
+      </w:rPr>
+    </w:lvl>
+    <w:lvl w:ilvl="4" w:tplc="040C0003" w:tentative="1">
+      <w:start w:val="1"/>
+      <w:numFmt w:val="bullet"/>
+      <w:lvlText w:val="o"/>
+      <w:lvlJc w:val="left"/>
+      <w:pPr>
+        <w:ind w:left="4364" w:hanging="360"/>
+      </w:pPr>
+      <w:rPr>
+        <w:rFonts w:ascii="Courier New" w:hAnsi="Courier New" w:cs="Courier New" w:hint="default"/>
+      </w:rPr>
+    </w:lvl>
+    <w:lvl w:ilvl="5" w:tplc="040C0005" w:tentative="1">
+      <w:start w:val="1"/>
+      <w:numFmt w:val="bullet"/>
+      <w:lvlText w:val=""/>
+      <w:lvlJc w:val="left"/>
+      <w:pPr>
+        <w:ind w:left="5084" w:hanging="360"/>
+      </w:pPr>
+      <w:rPr>
+        <w:rFonts w:ascii="Wingdings" w:hAnsi="Wingdings" w:hint="default"/>
+      </w:rPr>
+    </w:lvl>
+    <w:lvl w:ilvl="6" w:tplc="040C0001" w:tentative="1">
+      <w:start w:val="1"/>
+      <w:numFmt w:val="bullet"/>
+      <w:lvlText w:val=""/>
+      <w:lvlJc w:val="left"/>
+      <w:pPr>
+        <w:ind w:left="5804" w:hanging="360"/>
+      </w:pPr>
+      <w:rPr>
+        <w:rFonts w:ascii="Symbol" w:hAnsi="Symbol" w:hint="default"/>
+      </w:rPr>
+    </w:lvl>
+    <w:lvl w:ilvl="7" w:tplc="040C0003" w:tentative="1">
+      <w:start w:val="1"/>
+      <w:numFmt w:val="bullet"/>
+      <w:lvlText w:val="o"/>
+      <w:lvlJc w:val="left"/>
+      <w:pPr>
+        <w:ind w:left="6524" w:hanging="360"/>
+      </w:pPr>
+      <w:rPr>
+        <w:rFonts w:ascii="Courier New" w:hAnsi="Courier New" w:cs="Courier New" w:hint="default"/>
+      </w:rPr>
+    </w:lvl>
+    <w:lvl w:ilvl="8" w:tplc="040C0005" w:tentative="1">
+      <w:start w:val="1"/>
+      <w:numFmt w:val="bullet"/>
+      <w:lvlText w:val=""/>
+      <w:lvlJc w:val="left"/>
+      <w:pPr>
+        <w:ind w:left="7244" w:hanging="360"/>
+      </w:pPr>
+      <w:rPr>
+        <w:rFonts w:ascii="Wingdings" w:hAnsi="Wingdings" w:hint="default"/>
+      </w:rPr>
+    </w:lvl>
+  </w:abstractNum>
+  <w:abstractNum w:abstractNumId="9" w15:restartNumberingAfterBreak="0">
     <w:nsid w:val="28A9176F"/>
     <w:multiLevelType w:val="hybridMultilevel"/>
     <w:tmpl w:val="50342DC0"/>
@@ -13092,7 +14057,7 @@
       </w:pPr>
     </w:lvl>
   </w:abstractNum>
-  <w:abstractNum w:abstractNumId="9" w15:restartNumberingAfterBreak="0">
+  <w:abstractNum w:abstractNumId="10" w15:restartNumberingAfterBreak="0">
     <w:nsid w:val="322203C3"/>
     <w:multiLevelType w:val="multilevel"/>
     <w:tmpl w:val="E3468D20"/>
@@ -13205,7 +14170,7 @@
       </w:pPr>
     </w:lvl>
   </w:abstractNum>
-  <w:abstractNum w:abstractNumId="10" w15:restartNumberingAfterBreak="0">
+  <w:abstractNum w:abstractNumId="11" w15:restartNumberingAfterBreak="0">
     <w:nsid w:val="35CD2E04"/>
     <w:multiLevelType w:val="multilevel"/>
     <w:tmpl w:val="22A8DB7A"/>
@@ -13318,7 +14283,7 @@
       </w:pPr>
     </w:lvl>
   </w:abstractNum>
-  <w:abstractNum w:abstractNumId="11" w15:restartNumberingAfterBreak="0">
+  <w:abstractNum w:abstractNumId="12" w15:restartNumberingAfterBreak="0">
     <w:nsid w:val="3ADD73ED"/>
     <w:multiLevelType w:val="multilevel"/>
     <w:tmpl w:val="2FF88A76"/>
@@ -13431,7 +14396,7 @@
       </w:pPr>
     </w:lvl>
   </w:abstractNum>
-  <w:abstractNum w:abstractNumId="12" w15:restartNumberingAfterBreak="0">
+  <w:abstractNum w:abstractNumId="13" w15:restartNumberingAfterBreak="0">
     <w:nsid w:val="3BB4244A"/>
     <w:multiLevelType w:val="multilevel"/>
     <w:tmpl w:val="B6AC5486"/>
@@ -13544,7 +14509,7 @@
       </w:pPr>
     </w:lvl>
   </w:abstractNum>
-  <w:abstractNum w:abstractNumId="13" w15:restartNumberingAfterBreak="0">
+  <w:abstractNum w:abstractNumId="14" w15:restartNumberingAfterBreak="0">
     <w:nsid w:val="3BB727E2"/>
     <w:multiLevelType w:val="multilevel"/>
     <w:tmpl w:val="99D0478E"/>
@@ -13657,7 +14622,7 @@
       </w:pPr>
     </w:lvl>
   </w:abstractNum>
-  <w:abstractNum w:abstractNumId="14" w15:restartNumberingAfterBreak="0">
+  <w:abstractNum w:abstractNumId="15" w15:restartNumberingAfterBreak="0">
     <w:nsid w:val="3C8B55A7"/>
     <w:multiLevelType w:val="multilevel"/>
     <w:tmpl w:val="62363A1E"/>
@@ -13770,7 +14735,7 @@
       </w:pPr>
     </w:lvl>
   </w:abstractNum>
-  <w:abstractNum w:abstractNumId="15" w15:restartNumberingAfterBreak="0">
+  <w:abstractNum w:abstractNumId="16" w15:restartNumberingAfterBreak="0">
     <w:nsid w:val="41727AE1"/>
     <w:multiLevelType w:val="hybridMultilevel"/>
     <w:tmpl w:val="C0B8E65E"/>
@@ -13882,7 +14847,7 @@
       </w:rPr>
     </w:lvl>
   </w:abstractNum>
-  <w:abstractNum w:abstractNumId="16" w15:restartNumberingAfterBreak="0">
+  <w:abstractNum w:abstractNumId="17" w15:restartNumberingAfterBreak="0">
     <w:nsid w:val="44BB7CBD"/>
     <w:multiLevelType w:val="hybridMultilevel"/>
     <w:tmpl w:val="7342437C"/>
@@ -13995,7 +14960,7 @@
       </w:rPr>
     </w:lvl>
   </w:abstractNum>
-  <w:abstractNum w:abstractNumId="17" w15:restartNumberingAfterBreak="0">
+  <w:abstractNum w:abstractNumId="18" w15:restartNumberingAfterBreak="0">
     <w:nsid w:val="4A5310E0"/>
     <w:multiLevelType w:val="multilevel"/>
     <w:tmpl w:val="45F8B18A"/>
@@ -14108,7 +15073,7 @@
       </w:pPr>
     </w:lvl>
   </w:abstractNum>
-  <w:abstractNum w:abstractNumId="18" w15:restartNumberingAfterBreak="0">
+  <w:abstractNum w:abstractNumId="19" w15:restartNumberingAfterBreak="0">
     <w:nsid w:val="4AB42133"/>
     <w:multiLevelType w:val="multilevel"/>
     <w:tmpl w:val="CFCA24F2"/>
@@ -14221,7 +15186,7 @@
       </w:pPr>
     </w:lvl>
   </w:abstractNum>
-  <w:abstractNum w:abstractNumId="19" w15:restartNumberingAfterBreak="0">
+  <w:abstractNum w:abstractNumId="20" w15:restartNumberingAfterBreak="0">
     <w:nsid w:val="4AEE5988"/>
     <w:multiLevelType w:val="multilevel"/>
     <w:tmpl w:val="1A0CB2D0"/>
@@ -14334,7 +15299,7 @@
       </w:pPr>
     </w:lvl>
   </w:abstractNum>
-  <w:abstractNum w:abstractNumId="20" w15:restartNumberingAfterBreak="0">
+  <w:abstractNum w:abstractNumId="21" w15:restartNumberingAfterBreak="0">
     <w:nsid w:val="55FA196D"/>
     <w:multiLevelType w:val="multilevel"/>
     <w:tmpl w:val="33D0FC0A"/>
@@ -14447,7 +15412,7 @@
       </w:pPr>
     </w:lvl>
   </w:abstractNum>
-  <w:abstractNum w:abstractNumId="21" w15:restartNumberingAfterBreak="0">
+  <w:abstractNum w:abstractNumId="22" w15:restartNumberingAfterBreak="0">
     <w:nsid w:val="5726245B"/>
     <w:multiLevelType w:val="multilevel"/>
     <w:tmpl w:val="C786EA68"/>
@@ -14560,7 +15525,120 @@
       </w:pPr>
     </w:lvl>
   </w:abstractNum>
-  <w:abstractNum w:abstractNumId="22" w15:restartNumberingAfterBreak="0">
+  <w:abstractNum w:abstractNumId="23" w15:restartNumberingAfterBreak="0">
+    <w:nsid w:val="581F62C9"/>
+    <w:multiLevelType w:val="hybridMultilevel"/>
+    <w:tmpl w:val="413032AC"/>
+    <w:lvl w:ilvl="0" w:tplc="F49E1162">
+      <w:start w:val="9"/>
+      <w:numFmt w:val="bullet"/>
+      <w:lvlText w:val=""/>
+      <w:lvlJc w:val="left"/>
+      <w:pPr>
+        <w:ind w:left="1529" w:hanging="360"/>
+      </w:pPr>
+      <w:rPr>
+        <w:rFonts w:ascii="Wingdings" w:eastAsiaTheme="minorHAnsi" w:hAnsi="Wingdings" w:cstheme="minorBidi" w:hint="default"/>
+      </w:rPr>
+    </w:lvl>
+    <w:lvl w:ilvl="1" w:tplc="040C0003" w:tentative="1">
+      <w:start w:val="1"/>
+      <w:numFmt w:val="bullet"/>
+      <w:lvlText w:val="o"/>
+      <w:lvlJc w:val="left"/>
+      <w:pPr>
+        <w:ind w:left="2249" w:hanging="360"/>
+      </w:pPr>
+      <w:rPr>
+        <w:rFonts w:ascii="Courier New" w:hAnsi="Courier New" w:cs="Courier New" w:hint="default"/>
+      </w:rPr>
+    </w:lvl>
+    <w:lvl w:ilvl="2" w:tplc="040C0005" w:tentative="1">
+      <w:start w:val="1"/>
+      <w:numFmt w:val="bullet"/>
+      <w:lvlText w:val=""/>
+      <w:lvlJc w:val="left"/>
+      <w:pPr>
+        <w:ind w:left="2969" w:hanging="360"/>
+      </w:pPr>
+      <w:rPr>
+        <w:rFonts w:ascii="Wingdings" w:hAnsi="Wingdings" w:hint="default"/>
+      </w:rPr>
+    </w:lvl>
+    <w:lvl w:ilvl="3" w:tplc="040C0001" w:tentative="1">
+      <w:start w:val="1"/>
+      <w:numFmt w:val="bullet"/>
+      <w:lvlText w:val=""/>
+      <w:lvlJc w:val="left"/>
+      <w:pPr>
+        <w:ind w:left="3689" w:hanging="360"/>
+      </w:pPr>
+      <w:rPr>
+        <w:rFonts w:ascii="Symbol" w:hAnsi="Symbol" w:hint="default"/>
+      </w:rPr>
+    </w:lvl>
+    <w:lvl w:ilvl="4" w:tplc="040C0003" w:tentative="1">
+      <w:start w:val="1"/>
+      <w:numFmt w:val="bullet"/>
+      <w:lvlText w:val="o"/>
+      <w:lvlJc w:val="left"/>
+      <w:pPr>
+        <w:ind w:left="4409" w:hanging="360"/>
+      </w:pPr>
+      <w:rPr>
+        <w:rFonts w:ascii="Courier New" w:hAnsi="Courier New" w:cs="Courier New" w:hint="default"/>
+      </w:rPr>
+    </w:lvl>
+    <w:lvl w:ilvl="5" w:tplc="040C0005" w:tentative="1">
+      <w:start w:val="1"/>
+      <w:numFmt w:val="bullet"/>
+      <w:lvlText w:val=""/>
+      <w:lvlJc w:val="left"/>
+      <w:pPr>
+        <w:ind w:left="5129" w:hanging="360"/>
+      </w:pPr>
+      <w:rPr>
+        <w:rFonts w:ascii="Wingdings" w:hAnsi="Wingdings" w:hint="default"/>
+      </w:rPr>
+    </w:lvl>
+    <w:lvl w:ilvl="6" w:tplc="040C0001" w:tentative="1">
+      <w:start w:val="1"/>
+      <w:numFmt w:val="bullet"/>
+      <w:lvlText w:val=""/>
+      <w:lvlJc w:val="left"/>
+      <w:pPr>
+        <w:ind w:left="5849" w:hanging="360"/>
+      </w:pPr>
+      <w:rPr>
+        <w:rFonts w:ascii="Symbol" w:hAnsi="Symbol" w:hint="default"/>
+      </w:rPr>
+    </w:lvl>
+    <w:lvl w:ilvl="7" w:tplc="040C0003" w:tentative="1">
+      <w:start w:val="1"/>
+      <w:numFmt w:val="bullet"/>
+      <w:lvlText w:val="o"/>
+      <w:lvlJc w:val="left"/>
+      <w:pPr>
+        <w:ind w:left="6569" w:hanging="360"/>
+      </w:pPr>
+      <w:rPr>
+        <w:rFonts w:ascii="Courier New" w:hAnsi="Courier New" w:cs="Courier New" w:hint="default"/>
+      </w:rPr>
+    </w:lvl>
+    <w:lvl w:ilvl="8" w:tplc="040C0005" w:tentative="1">
+      <w:start w:val="1"/>
+      <w:numFmt w:val="bullet"/>
+      <w:lvlText w:val=""/>
+      <w:lvlJc w:val="left"/>
+      <w:pPr>
+        <w:ind w:left="7289" w:hanging="360"/>
+      </w:pPr>
+      <w:rPr>
+        <w:rFonts w:ascii="Wingdings" w:hAnsi="Wingdings" w:hint="default"/>
+      </w:rPr>
+    </w:lvl>
+  </w:abstractNum>
+  <w:abstractNum w:abstractNumId="24" w15:restartNumberingAfterBreak="0">
     <w:nsid w:val="622E4601"/>
     <w:multiLevelType w:val="hybridMultilevel"/>
     <w:tmpl w:val="9D4CFF80"/>
@@ -14673,7 +15751,7 @@
       </w:rPr>
     </w:lvl>
   </w:abstractNum>
-  <w:abstractNum w:abstractNumId="23" w15:restartNumberingAfterBreak="0">
+  <w:abstractNum w:abstractNumId="25" w15:restartNumberingAfterBreak="0">
     <w:nsid w:val="69897886"/>
     <w:multiLevelType w:val="multilevel"/>
     <w:tmpl w:val="FDC27EC4"/>
@@ -14912,7 +15990,7 @@
       </w:pPr>
     </w:lvl>
   </w:abstractNum>
-  <w:abstractNum w:abstractNumId="24" w15:restartNumberingAfterBreak="0">
+  <w:abstractNum w:abstractNumId="26" w15:restartNumberingAfterBreak="0">
     <w:nsid w:val="71104C57"/>
     <w:multiLevelType w:val="multilevel"/>
     <w:tmpl w:val="D3668BA0"/>
@@ -15025,7 +16103,7 @@
       </w:pPr>
     </w:lvl>
   </w:abstractNum>
-  <w:abstractNum w:abstractNumId="25" w15:restartNumberingAfterBreak="0">
+  <w:abstractNum w:abstractNumId="27" w15:restartNumberingAfterBreak="0">
     <w:nsid w:val="72934FFD"/>
     <w:multiLevelType w:val="multilevel"/>
     <w:tmpl w:val="C05C1B44"/>
@@ -15138,7 +16216,7 @@
       </w:pPr>
     </w:lvl>
   </w:abstractNum>
-  <w:abstractNum w:abstractNumId="26" w15:restartNumberingAfterBreak="0">
+  <w:abstractNum w:abstractNumId="28" w15:restartNumberingAfterBreak="0">
     <w:nsid w:val="73F2565E"/>
     <w:multiLevelType w:val="hybridMultilevel"/>
     <w:tmpl w:val="48E62508"/>
@@ -15252,22 +16330,22 @@
     </w:lvl>
   </w:abstractNum>
   <w:num w:numId="1">
-    <w:abstractNumId w:val="23"/>
+    <w:abstractNumId w:val="25"/>
   </w:num>
   <w:num w:numId="2">
-    <w:abstractNumId w:val="22"/>
+    <w:abstractNumId w:val="24"/>
   </w:num>
   <w:num w:numId="3">
-    <w:abstractNumId w:val="26"/>
+    <w:abstractNumId w:val="28"/>
   </w:num>
   <w:num w:numId="4">
-    <w:abstractNumId w:val="14"/>
+    <w:abstractNumId w:val="15"/>
   </w:num>
   <w:num w:numId="5">
     <w:abstractNumId w:val="2"/>
   </w:num>
   <w:num w:numId="6">
-    <w:abstractNumId w:val="24"/>
+    <w:abstractNumId w:val="26"/>
     <w:lvlOverride w:ilvl="2">
       <w:lvl w:ilvl="2">
         <w:numFmt w:val="decimal"/>
@@ -15297,7 +16375,7 @@
     </w:lvlOverride>
   </w:num>
   <w:num w:numId="9">
-    <w:abstractNumId w:val="19"/>
+    <w:abstractNumId w:val="20"/>
     <w:lvlOverride w:ilvl="0">
       <w:lvl w:ilvl="0">
         <w:numFmt w:val="decimal"/>
@@ -15307,10 +16385,10 @@
     </w:lvlOverride>
   </w:num>
   <w:num w:numId="10">
-    <w:abstractNumId w:val="11"/>
+    <w:abstractNumId w:val="12"/>
   </w:num>
   <w:num w:numId="11">
-    <w:abstractNumId w:val="9"/>
+    <w:abstractNumId w:val="10"/>
     <w:lvlOverride w:ilvl="1">
       <w:lvl w:ilvl="1">
         <w:numFmt w:val="decimal"/>
@@ -15320,7 +16398,7 @@
     </w:lvlOverride>
   </w:num>
   <w:num w:numId="12">
-    <w:abstractNumId w:val="20"/>
+    <w:abstractNumId w:val="21"/>
     <w:lvlOverride w:ilvl="1">
       <w:lvl w:ilvl="1">
         <w:numFmt w:val="decimal"/>
@@ -15330,7 +16408,7 @@
     </w:lvlOverride>
   </w:num>
   <w:num w:numId="13">
-    <w:abstractNumId w:val="21"/>
+    <w:abstractNumId w:val="22"/>
   </w:num>
   <w:num w:numId="14">
     <w:abstractNumId w:val="3"/>
@@ -15343,7 +16421,7 @@
     </w:lvlOverride>
   </w:num>
   <w:num w:numId="15">
-    <w:abstractNumId w:val="13"/>
+    <w:abstractNumId w:val="14"/>
     <w:lvlOverride w:ilvl="2">
       <w:lvl w:ilvl="2">
         <w:numFmt w:val="decimal"/>
@@ -15353,7 +16431,7 @@
     </w:lvlOverride>
   </w:num>
   <w:num w:numId="16">
-    <w:abstractNumId w:val="12"/>
+    <w:abstractNumId w:val="13"/>
     <w:lvlOverride w:ilvl="2">
       <w:lvl w:ilvl="2">
         <w:numFmt w:val="decimal"/>
@@ -15383,6 +16461,29 @@
     </w:lvlOverride>
   </w:num>
   <w:num w:numId="19">
+    <w:abstractNumId w:val="19"/>
+    <w:lvlOverride w:ilvl="0">
+      <w:lvl w:ilvl="0">
+        <w:numFmt w:val="decimal"/>
+        <w:lvlText w:val="%1."/>
+        <w:lvlJc w:val="left"/>
+      </w:lvl>
+    </w:lvlOverride>
+  </w:num>
+  <w:num w:numId="20">
+    <w:abstractNumId w:val="27"/>
+  </w:num>
+  <w:num w:numId="21">
+    <w:abstractNumId w:val="11"/>
+    <w:lvlOverride w:ilvl="1">
+      <w:lvl w:ilvl="1">
+        <w:numFmt w:val="decimal"/>
+        <w:lvlText w:val="%2."/>
+        <w:lvlJc w:val="left"/>
+      </w:lvl>
+    </w:lvlOverride>
+  </w:num>
+  <w:num w:numId="22">
     <w:abstractNumId w:val="18"/>
     <w:lvlOverride w:ilvl="0">
       <w:lvl w:ilvl="0">
@@ -15392,34 +16493,11 @@
       </w:lvl>
     </w:lvlOverride>
   </w:num>
-  <w:num w:numId="20">
-    <w:abstractNumId w:val="25"/>
-  </w:num>
-  <w:num w:numId="21">
-    <w:abstractNumId w:val="10"/>
-    <w:lvlOverride w:ilvl="1">
-      <w:lvl w:ilvl="1">
-        <w:numFmt w:val="decimal"/>
-        <w:lvlText w:val="%2."/>
-        <w:lvlJc w:val="left"/>
-      </w:lvl>
-    </w:lvlOverride>
-  </w:num>
-  <w:num w:numId="22">
-    <w:abstractNumId w:val="17"/>
-    <w:lvlOverride w:ilvl="0">
-      <w:lvl w:ilvl="0">
-        <w:numFmt w:val="decimal"/>
-        <w:lvlText w:val="%1."/>
-        <w:lvlJc w:val="left"/>
-      </w:lvl>
-    </w:lvlOverride>
-  </w:num>
   <w:num w:numId="23">
-    <w:abstractNumId w:val="8"/>
+    <w:abstractNumId w:val="9"/>
   </w:num>
   <w:num w:numId="24">
-    <w:abstractNumId w:val="23"/>
+    <w:abstractNumId w:val="25"/>
     <w:lvlOverride w:ilvl="0">
       <w:startOverride w:val="1"/>
     </w:lvlOverride>
@@ -15449,13 +16527,13 @@
     </w:lvlOverride>
   </w:num>
   <w:num w:numId="25">
-    <w:abstractNumId w:val="15"/>
+    <w:abstractNumId w:val="16"/>
   </w:num>
   <w:num w:numId="26">
     <w:abstractNumId w:val="1"/>
   </w:num>
   <w:num w:numId="27">
-    <w:abstractNumId w:val="23"/>
+    <w:abstractNumId w:val="25"/>
     <w:lvlOverride w:ilvl="0">
       <w:startOverride w:val="1"/>
     </w:lvlOverride>
@@ -15485,7 +16563,7 @@
     </w:lvlOverride>
   </w:num>
   <w:num w:numId="28">
-    <w:abstractNumId w:val="23"/>
+    <w:abstractNumId w:val="25"/>
     <w:lvlOverride w:ilvl="0">
       <w:startOverride w:val="1"/>
     </w:lvlOverride>
@@ -15515,7 +16593,7 @@
     </w:lvlOverride>
   </w:num>
   <w:num w:numId="29">
-    <w:abstractNumId w:val="23"/>
+    <w:abstractNumId w:val="25"/>
     <w:lvlOverride w:ilvl="0">
       <w:startOverride w:val="1"/>
     </w:lvlOverride>
@@ -15545,13 +16623,13 @@
     </w:lvlOverride>
   </w:num>
   <w:num w:numId="30">
-    <w:abstractNumId w:val="16"/>
+    <w:abstractNumId w:val="17"/>
   </w:num>
   <w:num w:numId="31">
     <w:abstractNumId w:val="5"/>
   </w:num>
   <w:num w:numId="32">
-    <w:abstractNumId w:val="23"/>
+    <w:abstractNumId w:val="25"/>
     <w:lvlOverride w:ilvl="0">
       <w:startOverride w:val="1"/>
     </w:lvlOverride>
@@ -15581,7 +16659,7 @@
     </w:lvlOverride>
   </w:num>
   <w:num w:numId="33">
-    <w:abstractNumId w:val="23"/>
+    <w:abstractNumId w:val="25"/>
     <w:lvlOverride w:ilvl="0">
       <w:startOverride w:val="1"/>
     </w:lvlOverride>
@@ -15611,7 +16689,7 @@
     </w:lvlOverride>
   </w:num>
   <w:num w:numId="34">
-    <w:abstractNumId w:val="23"/>
+    <w:abstractNumId w:val="25"/>
     <w:lvlOverride w:ilvl="0">
       <w:startOverride w:val="1"/>
     </w:lvlOverride>
@@ -15639,6 +16717,12 @@
     <w:lvlOverride w:ilvl="8">
       <w:startOverride w:val="1"/>
     </w:lvlOverride>
+  </w:num>
+  <w:num w:numId="35">
+    <w:abstractNumId w:val="8"/>
+  </w:num>
+  <w:num w:numId="36">
+    <w:abstractNumId w:val="23"/>
   </w:num>
 </w:numbering>
 </file>
@@ -16275,6 +17359,7 @@
   <w:style w:type="character" w:default="1" w:styleId="Policepardfaut">
     <w:name w:val="Default Paragraph Font"/>
     <w:uiPriority w:val="1"/>
+    <w:semiHidden/>
     <w:unhideWhenUsed/>
   </w:style>
   <w:style w:type="table" w:default="1" w:styleId="TableauNormal">
@@ -16935,7 +18020,7 @@
 </file>
 
 <file path=customXml/itemProps1.xml><?xml version="1.0" encoding="utf-8"?>
-<ds:datastoreItem xmlns:ds="http://schemas.openxmlformats.org/officeDocument/2006/customXml" ds:itemID="{383B54C5-85CE-42ED-9878-34ECBBD51FE4}">
+<ds:datastoreItem xmlns:ds="http://schemas.openxmlformats.org/officeDocument/2006/customXml" ds:itemID="{3DB847C8-26FA-49A0-B11C-B5DB58145FF4}">
   <ds:schemaRefs>
     <ds:schemaRef ds:uri="http://schemas.openxmlformats.org/officeDocument/2006/bibliography"/>
   </ds:schemaRefs>

</xml_diff>

<commit_message>
plein de dataviz et rapport
</commit_message>
<xml_diff>
--- a/Autres_livrables/Rapport_de_stage.docx
+++ b/Autres_livrables/Rapport_de_stage.docx
@@ -18,53 +18,55 @@
           <w:sz w:val="40"/>
           <w:szCs w:val="40"/>
         </w:rPr>
-        <w:t>es</w:t>
-      </w:r>
-      <w:r>
+        <w:t>TN09 : Stage assistant ingénieur</w:t>
+      </w:r>
+    </w:p>
+    <w:p>
+      <w:pPr>
+        <w:pStyle w:val="Titre"/>
+        <w:jc w:val="center"/>
         <w:rPr>
           <w:rFonts w:asciiTheme="minorHAnsi" w:hAnsiTheme="minorHAnsi"/>
           <w:sz w:val="40"/>
           <w:szCs w:val="40"/>
         </w:rPr>
-        <w:t>TN09 : Stage assistant ingénieur</w:t>
-      </w:r>
-    </w:p>
-    <w:p>
-      <w:pPr>
-        <w:pStyle w:val="Titre"/>
-        <w:jc w:val="center"/>
+      </w:pPr>
+      <w:r>
         <w:rPr>
           <w:rFonts w:asciiTheme="minorHAnsi" w:hAnsiTheme="minorHAnsi"/>
           <w:sz w:val="40"/>
           <w:szCs w:val="40"/>
         </w:rPr>
-      </w:pPr>
-      <w:r>
+        <w:t>De la conception à l’exploitation d’une base de données</w:t>
+      </w:r>
+    </w:p>
+    <w:p>
+      <w:pPr>
+        <w:pStyle w:val="Titre"/>
+        <w:jc w:val="center"/>
         <w:rPr>
           <w:rFonts w:asciiTheme="minorHAnsi" w:hAnsiTheme="minorHAnsi"/>
           <w:sz w:val="40"/>
           <w:szCs w:val="40"/>
         </w:rPr>
-        <w:t>De la conception à l’exploitation d’une base de données</w:t>
-      </w:r>
-    </w:p>
-    <w:p>
-      <w:pPr>
-        <w:pStyle w:val="Titre"/>
-        <w:jc w:val="center"/>
+      </w:pPr>
+      <w:proofErr w:type="gramStart"/>
+      <w:r>
         <w:rPr>
           <w:rFonts w:asciiTheme="minorHAnsi" w:hAnsiTheme="minorHAnsi"/>
           <w:sz w:val="40"/>
           <w:szCs w:val="40"/>
         </w:rPr>
-      </w:pPr>
+        <w:t>sur</w:t>
+      </w:r>
+      <w:proofErr w:type="gramEnd"/>
       <w:r>
         <w:rPr>
           <w:rFonts w:asciiTheme="minorHAnsi" w:hAnsiTheme="minorHAnsi"/>
           <w:sz w:val="40"/>
           <w:szCs w:val="40"/>
         </w:rPr>
-        <w:t>sur les exploitations agricoles de l’Océan Indien</w:t>
+        <w:t xml:space="preserve"> les exploitations agricoles de l’Océan Indien</w:t>
       </w:r>
     </w:p>
     <w:p>
@@ -7359,6 +7361,7 @@
     </w:p>
     <w:p>
       <w:pPr>
+        <w:ind w:firstLine="708"/>
         <w:jc w:val="both"/>
         <w:rPr>
           <w:sz w:val="24"/>
@@ -7381,6 +7384,7 @@
     </w:p>
     <w:p>
       <w:pPr>
+        <w:ind w:firstLine="708"/>
         <w:jc w:val="both"/>
         <w:rPr>
           <w:lang w:eastAsia="fr-FR"/>
@@ -7397,6 +7401,21 @@
           <w:lang w:eastAsia="fr-FR"/>
         </w:rPr>
         <w:t>eil et du contexte du projet. Sont ensuite discutés les objectifs et des livrables attendus ainsi que les technologies employées. Enfin, certaines réflexions personnelles seront évoquées à la fin du rapport.</w:t>
+      </w:r>
+    </w:p>
+    <w:p>
+      <w:pPr>
+        <w:ind w:firstLine="708"/>
+        <w:jc w:val="both"/>
+        <w:rPr>
+          <w:lang w:eastAsia="fr-FR"/>
+        </w:rPr>
+      </w:pPr>
+      <w:r>
+        <w:rPr>
+          <w:lang w:eastAsia="fr-FR"/>
+        </w:rPr>
+        <w:t>Le but principal du stage est la conception d’une base de données sur des exploitations agricoles ainsi que l’exploitation de cette dernière. Dans le même temps, un cahier des charges et une interface web étaient à développer selon le temps et les ressources disponibles.</w:t>
       </w:r>
     </w:p>
     <w:p>
@@ -8822,7 +8841,14 @@
         <w:rPr>
           <w:lang w:eastAsia="fr-FR"/>
         </w:rPr>
-        <w:t>Caractériser ainsi les exploitations agricoles dev</w:t>
+        <w:t xml:space="preserve">Caractériser ainsi les exploitations agricoles </w:t>
+      </w:r>
+      <w:proofErr w:type="gramStart"/>
+      <w:r>
+        <w:rPr>
+          <w:lang w:eastAsia="fr-FR"/>
+        </w:rPr>
+        <w:t>dev</w:t>
       </w:r>
       <w:r>
         <w:rPr>
@@ -8834,7 +8860,14 @@
         <w:rPr>
           <w:lang w:eastAsia="fr-FR"/>
         </w:rPr>
-        <w:t>ait permettre d’influencer les politiques</w:t>
+        <w:t>ait</w:t>
+      </w:r>
+      <w:proofErr w:type="gramEnd"/>
+      <w:r>
+        <w:rPr>
+          <w:lang w:eastAsia="fr-FR"/>
+        </w:rPr>
+        <w:t xml:space="preserve"> permettre d’influencer les politiques</w:t>
       </w:r>
       <w:r>
         <w:rPr>
@@ -9194,8 +9227,16 @@
         <w:rPr>
           <w:lang w:eastAsia="fr-FR"/>
         </w:rPr>
-        <w:t xml:space="preserve"> (par la suite, le Mozambique a voulu rejoindre ce projet) .</w:t>
-      </w:r>
+        <w:t xml:space="preserve"> (par la suite, le Mozambique a voulu rejoindre ce projet</w:t>
+      </w:r>
+      <w:proofErr w:type="gramStart"/>
+      <w:r>
+        <w:rPr>
+          <w:lang w:eastAsia="fr-FR"/>
+        </w:rPr>
+        <w:t>) .</w:t>
+      </w:r>
+      <w:proofErr w:type="gramEnd"/>
       <w:r>
         <w:rPr>
           <w:lang w:eastAsia="fr-FR"/>
@@ -10066,13 +10107,23 @@
           <w:lang w:eastAsia="fr-FR"/>
         </w:rPr>
       </w:pPr>
+      <w:proofErr w:type="gramStart"/>
       <w:r>
         <w:rPr>
           <w:color w:val="000000"/>
           <w:u w:val="single"/>
           <w:lang w:eastAsia="fr-FR"/>
         </w:rPr>
-        <w:t>variables de sortie</w:t>
+        <w:t>variables</w:t>
+      </w:r>
+      <w:proofErr w:type="gramEnd"/>
+      <w:r>
+        <w:rPr>
+          <w:color w:val="000000"/>
+          <w:u w:val="single"/>
+          <w:lang w:eastAsia="fr-FR"/>
+        </w:rPr>
+        <w:t xml:space="preserve"> de sortie</w:t>
       </w:r>
     </w:p>
     <w:p>
@@ -10490,13 +10541,7 @@
         <w:rPr>
           <w:lang w:eastAsia="fr-FR"/>
         </w:rPr>
-        <w:t>c</w:t>
-      </w:r>
-      <w:r>
-        <w:rPr>
-          <w:lang w:eastAsia="fr-FR"/>
-        </w:rPr>
-        <w:t xml:space="preserve">hoix de la techno avant </w:t>
+        <w:t xml:space="preserve">Afin de compenser ces manques, une partie data visualisation a été ajoutée au stage. Bien que n’ayant pas toutes les données nécessaires, la création de data visualisations sera très utile. </w:t>
       </w:r>
     </w:p>
     <w:p>
@@ -10511,8 +10556,59 @@
         <w:rPr>
           <w:lang w:eastAsia="fr-FR"/>
         </w:rPr>
-        <w:t xml:space="preserve">A plusieurs reprises, il s’est avéré que le stage était arrivé un peu trop tôt dans la chronologie du projet. </w:t>
-      </w:r>
+        <w:t xml:space="preserve">Par ailleurs, </w:t>
+      </w:r>
+      <w:r>
+        <w:rPr>
+          <w:lang w:eastAsia="fr-FR"/>
+        </w:rPr>
+        <w:t>certains changements comme les choix des technologies utilisés ou les changements de postes informatiques ont aussi causé certaines pertes de temps. Aussi, à</w:t>
+      </w:r>
+      <w:r>
+        <w:rPr>
+          <w:lang w:eastAsia="fr-FR"/>
+        </w:rPr>
+        <w:t xml:space="preserve"> plusieurs reprises, il s’est avéré que le stage était arrivé un peu trop tôt dans la chronologie du projet. </w:t>
+      </w:r>
+      <w:r>
+        <w:rPr>
+          <w:lang w:eastAsia="fr-FR"/>
+        </w:rPr>
+        <w:t xml:space="preserve"> </w:t>
+      </w:r>
+    </w:p>
+    <w:p>
+      <w:pPr>
+        <w:jc w:val="both"/>
+        <w:rPr>
+          <w:lang w:eastAsia="fr-FR"/>
+        </w:rPr>
+      </w:pPr>
+    </w:p>
+    <w:p>
+      <w:pPr>
+        <w:pStyle w:val="Titre2"/>
+        <w:rPr>
+          <w:rFonts w:eastAsia="Times New Roman"/>
+          <w:lang w:eastAsia="fr-FR"/>
+        </w:rPr>
+      </w:pPr>
+      <w:bookmarkStart w:id="25" w:name="_Toc60841420"/>
+      <w:r>
+        <w:rPr>
+          <w:rFonts w:eastAsia="Times New Roman"/>
+          <w:lang w:eastAsia="fr-FR"/>
+        </w:rPr>
+        <w:t>Méthodologie</w:t>
+      </w:r>
+      <w:bookmarkEnd w:id="25"/>
+    </w:p>
+    <w:p>
+      <w:pPr>
+        <w:rPr>
+          <w:lang w:eastAsia="fr-FR"/>
+        </w:rPr>
+      </w:pPr>
     </w:p>
     <w:p>
       <w:pPr>
@@ -10526,131 +10622,6 @@
         <w:rPr>
           <w:lang w:eastAsia="fr-FR"/>
         </w:rPr>
-        <w:t xml:space="preserve">Afin de compenser ces manques, le stage a aussi comporté une partie data visualisation. Bien que n’ayant pas toutes les données nécessaires, la création de data visualisations sera très utile. </w:t>
-      </w:r>
-    </w:p>
-    <w:p>
-      <w:pPr>
-        <w:ind w:firstLine="708"/>
-        <w:rPr>
-          <w:lang w:eastAsia="fr-FR"/>
-        </w:rPr>
-      </w:pPr>
-    </w:p>
-    <w:p>
-      <w:pPr>
-        <w:ind w:firstLine="708"/>
-        <w:rPr>
-          <w:lang w:eastAsia="fr-FR"/>
-        </w:rPr>
-      </w:pPr>
-      <w:r>
-        <w:rPr>
-          <w:lang w:eastAsia="fr-FR"/>
-        </w:rPr>
-        <w:t xml:space="preserve">La mission principale du stage est la conception de la base de données qui regroupera toutes les données sur les exploitations (familiales ou non) de la zone Océan Indien. </w:t>
-      </w:r>
-      <w:r>
-        <w:rPr>
-          <w:lang w:eastAsia="fr-FR"/>
-        </w:rPr>
-        <w:t>Dans le même temps</w:t>
-      </w:r>
-      <w:r>
-        <w:rPr>
-          <w:lang w:eastAsia="fr-FR"/>
-        </w:rPr>
-        <w:t>, un cahier des charges devait être réalisé concernant la création de l’Observatoire des Agricultures de l’Océan Indien</w:t>
-      </w:r>
-      <w:r>
-        <w:rPr>
-          <w:lang w:eastAsia="fr-FR"/>
-        </w:rPr>
-        <w:t xml:space="preserve"> </w:t>
-      </w:r>
-      <w:r>
-        <w:rPr>
-          <w:lang w:eastAsia="fr-FR"/>
-        </w:rPr>
-        <w:t xml:space="preserve">(OA-OI). Cet outil, sous la forme </w:t>
-      </w:r>
-      <w:r>
-        <w:rPr>
-          <w:lang w:eastAsia="fr-FR"/>
-        </w:rPr>
-        <w:t>d’un site web, doit permettre aux utilisateurs d’accéder aux données essentielles selon leur profil (décideur politique, producteur, chercheur, …).</w:t>
-      </w:r>
-      <w:r>
-        <w:rPr>
-          <w:lang w:eastAsia="fr-FR"/>
-        </w:rPr>
-        <w:t xml:space="preserve"> </w:t>
-      </w:r>
-      <w:r>
-        <w:rPr>
-          <w:lang w:eastAsia="fr-FR"/>
-        </w:rPr>
-        <w:t>En</w:t>
-      </w:r>
-      <w:r>
-        <w:rPr>
-          <w:lang w:eastAsia="fr-FR"/>
-        </w:rPr>
-        <w:t>fin</w:t>
-      </w:r>
-      <w:r>
-        <w:rPr>
-          <w:lang w:eastAsia="fr-FR"/>
-        </w:rPr>
-        <w:t>, en fonction du temps disponible, un premier prototype de l’observatoire devait être développé.</w:t>
-      </w:r>
-    </w:p>
-    <w:p>
-      <w:pPr>
-        <w:jc w:val="both"/>
-        <w:rPr>
-          <w:lang w:eastAsia="fr-FR"/>
-        </w:rPr>
-      </w:pPr>
-    </w:p>
-    <w:p>
-      <w:pPr>
-        <w:pStyle w:val="Titre2"/>
-        <w:rPr>
-          <w:rFonts w:eastAsia="Times New Roman"/>
-          <w:lang w:eastAsia="fr-FR"/>
-        </w:rPr>
-      </w:pPr>
-      <w:bookmarkStart w:id="25" w:name="_Toc60841420"/>
-      <w:r>
-        <w:rPr>
-          <w:rFonts w:eastAsia="Times New Roman"/>
-          <w:lang w:eastAsia="fr-FR"/>
-        </w:rPr>
-        <w:t>Méthodologie</w:t>
-      </w:r>
-      <w:bookmarkEnd w:id="25"/>
-    </w:p>
-    <w:p>
-      <w:pPr>
-        <w:rPr>
-          <w:lang w:eastAsia="fr-FR"/>
-        </w:rPr>
-      </w:pPr>
-    </w:p>
-    <w:p>
-      <w:pPr>
-        <w:ind w:firstLine="708"/>
-        <w:jc w:val="both"/>
-        <w:rPr>
-          <w:lang w:eastAsia="fr-FR"/>
-        </w:rPr>
-      </w:pPr>
-      <w:r>
-        <w:rPr>
-          <w:lang w:eastAsia="fr-FR"/>
-        </w:rPr>
-        <w:lastRenderedPageBreak/>
         <w:t xml:space="preserve">Une méthodologie dite AGILE, où les clients et les réalisateurs du projet se réunissent régulièrement aurait pu être très appréciable. En effet, le projet ayant beaucoup d’inconnues, cela permet d’ajuster précisément les besoins des clients et d’avoir une grande flexibilité. Néanmoins, elle n’était pas employable car ce projet ne disposait pas réellement de client. </w:t>
       </w:r>
     </w:p>
@@ -10693,6 +10664,7 @@
           <w:rFonts w:eastAsia="Times New Roman"/>
           <w:lang w:eastAsia="fr-FR"/>
         </w:rPr>
+        <w:lastRenderedPageBreak/>
         <w:t>Outils utilisés</w:t>
       </w:r>
       <w:bookmarkEnd w:id="26"/>
@@ -11066,150 +11038,176 @@
         <w:rPr>
           <w:lang w:eastAsia="fr-FR"/>
         </w:rPr>
+        <w:t xml:space="preserve">D3js est aussi une bibliothèque </w:t>
+      </w:r>
+      <w:r>
+        <w:rPr>
+          <w:lang w:eastAsia="fr-FR"/>
+        </w:rPr>
+        <w:t>JavaScript</w:t>
+      </w:r>
+      <w:r>
+        <w:rPr>
+          <w:lang w:eastAsia="fr-FR"/>
+        </w:rPr>
+        <w:t xml:space="preserve">. Elle permet de </w:t>
+      </w:r>
+      <w:r>
+        <w:rPr>
+          <w:lang w:eastAsia="fr-FR"/>
+        </w:rPr>
+        <w:t>manipuler</w:t>
+      </w:r>
+      <w:r>
+        <w:rPr>
+          <w:lang w:eastAsia="fr-FR"/>
+        </w:rPr>
+        <w:t xml:space="preserve"> des éléments HTML</w:t>
+      </w:r>
+      <w:r>
+        <w:rPr>
+          <w:lang w:eastAsia="fr-FR"/>
+        </w:rPr>
+        <w:t xml:space="preserve"> et est donc complémentée par le langage CSS</w:t>
+      </w:r>
+      <w:r>
+        <w:rPr>
+          <w:lang w:eastAsia="fr-FR"/>
+        </w:rPr>
+        <w:t xml:space="preserve">. </w:t>
+      </w:r>
+      <w:r>
+        <w:rPr>
+          <w:lang w:eastAsia="fr-FR"/>
+        </w:rPr>
+        <w:t>Les SVG (Scalable Vector Graphics)</w:t>
+      </w:r>
+      <w:r>
+        <w:rPr>
+          <w:lang w:eastAsia="fr-FR"/>
+        </w:rPr>
+        <w:t xml:space="preserve"> qui sont disponibles à partir de D3js offrent la possibilité de créer des formes simples telles que des lignes, des rectangles ou des cercles.</w:t>
+      </w:r>
+      <w:r>
+        <w:rPr>
+          <w:lang w:eastAsia="fr-FR"/>
+        </w:rPr>
+        <w:t xml:space="preserve"> </w:t>
+      </w:r>
+      <w:proofErr w:type="spellStart"/>
+      <w:proofErr w:type="gramStart"/>
+      <w:r>
+        <w:rPr>
+          <w:color w:val="FF0000"/>
+          <w:lang w:eastAsia="fr-FR"/>
+        </w:rPr>
+        <w:t>cf</w:t>
+      </w:r>
+      <w:proofErr w:type="spellEnd"/>
+      <w:proofErr w:type="gramEnd"/>
+      <w:r>
+        <w:rPr>
+          <w:color w:val="FF0000"/>
+          <w:lang w:eastAsia="fr-FR"/>
+        </w:rPr>
+        <w:t xml:space="preserve"> </w:t>
+      </w:r>
+      <w:proofErr w:type="spellStart"/>
+      <w:r>
+        <w:rPr>
+          <w:color w:val="FF0000"/>
+          <w:lang w:eastAsia="fr-FR"/>
+        </w:rPr>
+        <w:t>wikipédia</w:t>
+      </w:r>
+      <w:proofErr w:type="spellEnd"/>
+      <w:r>
+        <w:rPr>
+          <w:lang w:eastAsia="fr-FR"/>
+        </w:rPr>
+        <w:t xml:space="preserve"> .</w:t>
+      </w:r>
+      <w:r>
+        <w:rPr>
+          <w:lang w:eastAsia="fr-FR"/>
+        </w:rPr>
+        <w:t xml:space="preserve"> En combinant ces formes et en y intégrant les données, cette bibliothèque</w:t>
+      </w:r>
+      <w:r>
+        <w:rPr>
+          <w:lang w:eastAsia="fr-FR"/>
+        </w:rPr>
+        <w:t xml:space="preserve"> se révèle être</w:t>
+      </w:r>
+      <w:r>
+        <w:rPr>
+          <w:lang w:eastAsia="fr-FR"/>
+        </w:rPr>
+        <w:t xml:space="preserve"> </w:t>
+      </w:r>
+      <w:r>
+        <w:rPr>
+          <w:lang w:eastAsia="fr-FR"/>
+        </w:rPr>
+        <w:t>un outil puissant</w:t>
+      </w:r>
+      <w:r>
+        <w:rPr>
+          <w:lang w:eastAsia="fr-FR"/>
+        </w:rPr>
+        <w:t xml:space="preserve"> pour représenter les données avec des visualisations originales et attrayantes.</w:t>
+      </w:r>
+      <w:r>
+        <w:rPr>
+          <w:lang w:eastAsia="fr-FR"/>
+        </w:rPr>
+        <w:t xml:space="preserve"> Les possibilités sont très nombreuses</w:t>
+      </w:r>
+      <w:r>
+        <w:rPr>
+          <w:lang w:eastAsia="fr-FR"/>
+        </w:rPr>
+        <w:t xml:space="preserve"> et le contrôle sur le résultat final est très précis</w:t>
+      </w:r>
+      <w:r>
+        <w:rPr>
+          <w:lang w:eastAsia="fr-FR"/>
+        </w:rPr>
+        <w:t xml:space="preserve">. </w:t>
+      </w:r>
+    </w:p>
+    <w:p>
+      <w:pPr>
+        <w:ind w:firstLine="708"/>
+        <w:jc w:val="both"/>
+        <w:rPr>
+          <w:lang w:eastAsia="fr-FR"/>
+        </w:rPr>
+      </w:pPr>
+      <w:r>
+        <w:rPr>
+          <w:lang w:eastAsia="fr-FR"/>
+        </w:rPr>
+        <w:t xml:space="preserve">Par ailleurs, le site d3js.org exposent des milliers d’exemples de data visualisations ainsi que le code qui permet de les créer. </w:t>
+      </w:r>
+      <w:r>
+        <w:rPr>
+          <w:lang w:eastAsia="fr-FR"/>
+        </w:rPr>
+        <w:t>Cela n’</w:t>
+      </w:r>
+      <w:r>
+        <w:rPr>
+          <w:lang w:eastAsia="fr-FR"/>
+        </w:rPr>
+        <w:t xml:space="preserve">empêche néanmoins pas de devoir comprendre le </w:t>
+      </w:r>
+      <w:r>
+        <w:rPr>
+          <w:lang w:eastAsia="fr-FR"/>
+        </w:rPr>
         <w:lastRenderedPageBreak/>
-        <w:t xml:space="preserve">D3js est aussi une bibliothèque </w:t>
-      </w:r>
-      <w:r>
-        <w:rPr>
-          <w:lang w:eastAsia="fr-FR"/>
-        </w:rPr>
-        <w:t>JavaScript</w:t>
-      </w:r>
-      <w:r>
-        <w:rPr>
-          <w:lang w:eastAsia="fr-FR"/>
-        </w:rPr>
-        <w:t xml:space="preserve">. Elle permet de </w:t>
-      </w:r>
-      <w:r>
-        <w:rPr>
-          <w:lang w:eastAsia="fr-FR"/>
-        </w:rPr>
-        <w:t>manipuler</w:t>
-      </w:r>
-      <w:r>
-        <w:rPr>
-          <w:lang w:eastAsia="fr-FR"/>
-        </w:rPr>
-        <w:t xml:space="preserve"> des éléments HTML</w:t>
-      </w:r>
-      <w:r>
-        <w:rPr>
-          <w:lang w:eastAsia="fr-FR"/>
-        </w:rPr>
-        <w:t xml:space="preserve"> et est donc complémentée par le langage CSS</w:t>
-      </w:r>
-      <w:r>
-        <w:rPr>
-          <w:lang w:eastAsia="fr-FR"/>
-        </w:rPr>
-        <w:t xml:space="preserve">. </w:t>
-      </w:r>
-      <w:r>
-        <w:rPr>
-          <w:lang w:eastAsia="fr-FR"/>
-        </w:rPr>
-        <w:t>Les SVG (Scalable Vector Graphics)</w:t>
-      </w:r>
-      <w:r>
-        <w:rPr>
-          <w:lang w:eastAsia="fr-FR"/>
-        </w:rPr>
-        <w:t xml:space="preserve"> qui sont disponibles à partir de D3js offrent la possibilité de créer des formes simples telles que des lignes, des rectangles ou des cercles.</w:t>
-      </w:r>
-      <w:r>
-        <w:rPr>
-          <w:lang w:eastAsia="fr-FR"/>
-        </w:rPr>
-        <w:t xml:space="preserve"> </w:t>
-      </w:r>
-      <w:r>
-        <w:rPr>
-          <w:color w:val="FF0000"/>
-          <w:lang w:eastAsia="fr-FR"/>
-        </w:rPr>
-        <w:t>cf wikipédia</w:t>
-      </w:r>
-      <w:r>
-        <w:rPr>
-          <w:lang w:eastAsia="fr-FR"/>
-        </w:rPr>
-        <w:t xml:space="preserve"> .</w:t>
-      </w:r>
-      <w:r>
-        <w:rPr>
-          <w:lang w:eastAsia="fr-FR"/>
-        </w:rPr>
-        <w:t xml:space="preserve"> En combinant ces formes et en y intégrant les données, cette bibliothèque</w:t>
-      </w:r>
-      <w:r>
-        <w:rPr>
-          <w:lang w:eastAsia="fr-FR"/>
-        </w:rPr>
-        <w:t xml:space="preserve"> se révèle être</w:t>
-      </w:r>
-      <w:r>
-        <w:rPr>
-          <w:lang w:eastAsia="fr-FR"/>
-        </w:rPr>
-        <w:t xml:space="preserve"> </w:t>
-      </w:r>
-      <w:r>
-        <w:rPr>
-          <w:lang w:eastAsia="fr-FR"/>
-        </w:rPr>
-        <w:t>un outil puissant</w:t>
-      </w:r>
-      <w:r>
-        <w:rPr>
-          <w:lang w:eastAsia="fr-FR"/>
-        </w:rPr>
-        <w:t xml:space="preserve"> pour représenter les données avec des visualisations originales et attrayantes.</w:t>
-      </w:r>
-      <w:r>
-        <w:rPr>
-          <w:lang w:eastAsia="fr-FR"/>
-        </w:rPr>
-        <w:t xml:space="preserve"> Les possibilités sont très nombreuses</w:t>
-      </w:r>
-      <w:r>
-        <w:rPr>
-          <w:lang w:eastAsia="fr-FR"/>
-        </w:rPr>
-        <w:t xml:space="preserve"> et le contrôle sur le résultat final est très précis</w:t>
-      </w:r>
-      <w:r>
-        <w:rPr>
-          <w:lang w:eastAsia="fr-FR"/>
-        </w:rPr>
-        <w:t xml:space="preserve">. </w:t>
-      </w:r>
-    </w:p>
-    <w:p>
-      <w:pPr>
-        <w:ind w:firstLine="708"/>
-        <w:jc w:val="both"/>
-        <w:rPr>
-          <w:lang w:eastAsia="fr-FR"/>
-        </w:rPr>
-      </w:pPr>
-      <w:r>
-        <w:rPr>
-          <w:lang w:eastAsia="fr-FR"/>
-        </w:rPr>
-        <w:t xml:space="preserve">Par ailleurs, le site d3js.org exposent des milliers d’exemples de data visualisations ainsi que le code qui permet de les créer. </w:t>
-      </w:r>
-      <w:r>
-        <w:rPr>
-          <w:lang w:eastAsia="fr-FR"/>
-        </w:rPr>
-        <w:t>Cela n’</w:t>
-      </w:r>
-      <w:r>
-        <w:rPr>
-          <w:lang w:eastAsia="fr-FR"/>
-        </w:rPr>
-        <w:t>empêche néanmoins pas de devoir comprendre le fonctionnement de d3js et de ses fonctions</w:t>
+        <w:t>fonctionnement de d3js et de ses fonctions</w:t>
       </w:r>
       <w:r>
         <w:rPr>
@@ -11240,7 +11238,21 @@
         <w:rPr>
           <w:lang w:eastAsia="fr-FR"/>
         </w:rPr>
-        <w:t>D3.select(</w:t>
+        <w:t>D</w:t>
+      </w:r>
+      <w:proofErr w:type="gramStart"/>
+      <w:r>
+        <w:rPr>
+          <w:lang w:eastAsia="fr-FR"/>
+        </w:rPr>
+        <w:t>3.select</w:t>
+      </w:r>
+      <w:proofErr w:type="gramEnd"/>
+      <w:r>
+        <w:rPr>
+          <w:lang w:eastAsia="fr-FR"/>
+        </w:rPr>
+        <w:t>(</w:t>
       </w:r>
       <w:r>
         <w:rPr>
@@ -11258,7 +11270,21 @@
         <w:rPr>
           <w:lang w:eastAsia="fr-FR"/>
         </w:rPr>
-        <w:t xml:space="preserve"> et D3.selectAll(« sélecteur ») permettent de sélectionner des éléments HTML de la même manière qu’avec du code CSS. C’est-à-dire que l’on peut sélectionner un élément par son id en utilisant d3.select(« #id »</w:t>
+        <w:t xml:space="preserve"> et D3.selectAll(« sélecteur ») permettent de sélectionner des éléments HTML de la même manière qu’avec du code CSS. C’est-à-dire que l’on peut sélectionner un élément par son id en utilisant d</w:t>
+      </w:r>
+      <w:proofErr w:type="gramStart"/>
+      <w:r>
+        <w:rPr>
+          <w:lang w:eastAsia="fr-FR"/>
+        </w:rPr>
+        <w:t>3.select</w:t>
+      </w:r>
+      <w:proofErr w:type="gramEnd"/>
+      <w:r>
+        <w:rPr>
+          <w:lang w:eastAsia="fr-FR"/>
+        </w:rPr>
+        <w:t>(« #id »</w:t>
       </w:r>
       <w:r>
         <w:rPr>
@@ -11283,7 +11309,21 @@
         <w:rPr>
           <w:lang w:eastAsia="fr-FR"/>
         </w:rPr>
-        <w:t>D3.append(</w:t>
+        <w:t>D</w:t>
+      </w:r>
+      <w:proofErr w:type="gramStart"/>
+      <w:r>
+        <w:rPr>
+          <w:lang w:eastAsia="fr-FR"/>
+        </w:rPr>
+        <w:t>3.append</w:t>
+      </w:r>
+      <w:proofErr w:type="gramEnd"/>
+      <w:r>
+        <w:rPr>
+          <w:lang w:eastAsia="fr-FR"/>
+        </w:rPr>
+        <w:t>(</w:t>
       </w:r>
       <w:r>
         <w:rPr>
@@ -11369,8 +11409,16 @@
         <w:rPr>
           <w:lang w:eastAsia="fr-FR"/>
         </w:rPr>
-        <w:t>D3.attr</w:t>
-      </w:r>
+        <w:t>D</w:t>
+      </w:r>
+      <w:proofErr w:type="gramStart"/>
+      <w:r>
+        <w:rPr>
+          <w:lang w:eastAsia="fr-FR"/>
+        </w:rPr>
+        <w:t>3.attr</w:t>
+      </w:r>
+      <w:proofErr w:type="gramEnd"/>
       <w:r>
         <w:rPr>
           <w:lang w:eastAsia="fr-FR"/>
@@ -11430,7 +11478,21 @@
         <w:rPr>
           <w:lang w:eastAsia="fr-FR"/>
         </w:rPr>
-        <w:t>D3.scale() applique un zoom au SVG</w:t>
+        <w:t>D</w:t>
+      </w:r>
+      <w:proofErr w:type="gramStart"/>
+      <w:r>
+        <w:rPr>
+          <w:lang w:eastAsia="fr-FR"/>
+        </w:rPr>
+        <w:t>3.scale</w:t>
+      </w:r>
+      <w:proofErr w:type="gramEnd"/>
+      <w:r>
+        <w:rPr>
+          <w:lang w:eastAsia="fr-FR"/>
+        </w:rPr>
+        <w:t>() applique un zoom au SVG</w:t>
       </w:r>
       <w:r>
         <w:rPr>
@@ -11455,7 +11517,21 @@
         <w:rPr>
           <w:lang w:eastAsia="fr-FR"/>
         </w:rPr>
-        <w:t>D3.transition()</w:t>
+        <w:t>D</w:t>
+      </w:r>
+      <w:proofErr w:type="gramStart"/>
+      <w:r>
+        <w:rPr>
+          <w:lang w:eastAsia="fr-FR"/>
+        </w:rPr>
+        <w:t>3.transition</w:t>
+      </w:r>
+      <w:proofErr w:type="gramEnd"/>
+      <w:r>
+        <w:rPr>
+          <w:lang w:eastAsia="fr-FR"/>
+        </w:rPr>
+        <w:t>()</w:t>
       </w:r>
       <w:r>
         <w:rPr>
@@ -11486,7 +11562,21 @@
         <w:rPr>
           <w:lang w:eastAsia="fr-FR"/>
         </w:rPr>
-        <w:t>D3.scaleLinear()</w:t>
+        <w:t>D</w:t>
+      </w:r>
+      <w:proofErr w:type="gramStart"/>
+      <w:r>
+        <w:rPr>
+          <w:lang w:eastAsia="fr-FR"/>
+        </w:rPr>
+        <w:t>3.scaleLinear</w:t>
+      </w:r>
+      <w:proofErr w:type="gramEnd"/>
+      <w:r>
+        <w:rPr>
+          <w:lang w:eastAsia="fr-FR"/>
+        </w:rPr>
+        <w:t>()</w:t>
       </w:r>
       <w:r>
         <w:rPr>
@@ -11523,7 +11613,21 @@
         <w:rPr>
           <w:lang w:eastAsia="fr-FR"/>
         </w:rPr>
-        <w:t>D3.on(« event »</w:t>
+        <w:t>D</w:t>
+      </w:r>
+      <w:proofErr w:type="gramStart"/>
+      <w:r>
+        <w:rPr>
+          <w:lang w:eastAsia="fr-FR"/>
+        </w:rPr>
+        <w:t>3.on</w:t>
+      </w:r>
+      <w:proofErr w:type="gramEnd"/>
+      <w:r>
+        <w:rPr>
+          <w:lang w:eastAsia="fr-FR"/>
+        </w:rPr>
+        <w:t>(« event »</w:t>
       </w:r>
       <w:r>
         <w:rPr>
@@ -11578,7 +11682,21 @@
         <w:rPr>
           <w:lang w:eastAsia="fr-FR"/>
         </w:rPr>
-        <w:t>D3.style(</w:t>
+        <w:t>D</w:t>
+      </w:r>
+      <w:proofErr w:type="gramStart"/>
+      <w:r>
+        <w:rPr>
+          <w:lang w:eastAsia="fr-FR"/>
+        </w:rPr>
+        <w:t>3.style</w:t>
+      </w:r>
+      <w:proofErr w:type="gramEnd"/>
+      <w:r>
+        <w:rPr>
+          <w:lang w:eastAsia="fr-FR"/>
+        </w:rPr>
+        <w:t>(</w:t>
       </w:r>
       <w:r>
         <w:rPr>
@@ -11857,6 +11975,7 @@
           <w:lang w:eastAsia="fr-FR"/>
         </w:rPr>
       </w:pPr>
+      <w:proofErr w:type="spellStart"/>
       <w:r>
         <w:rPr>
           <w:lang w:eastAsia="fr-FR"/>
@@ -11869,6 +11988,7 @@
         </w:rPr>
         <w:t>s</w:t>
       </w:r>
+      <w:proofErr w:type="spellEnd"/>
       <w:r>
         <w:rPr>
           <w:lang w:eastAsia="fr-FR"/>
@@ -11930,7 +12050,6 @@
         <w:rPr>
           <w:lang w:eastAsia="fr-FR"/>
         </w:rPr>
-        <w:lastRenderedPageBreak/>
         <w:t>Lg pour les grand écran d’ordinateur.</w:t>
       </w:r>
     </w:p>
@@ -12131,7 +12250,6 @@
       </w:pPr>
       <w:bookmarkStart w:id="36" w:name="_Toc60841430"/>
       <w:r>
-        <w:lastRenderedPageBreak/>
         <w:t>Gantt Project</w:t>
       </w:r>
       <w:bookmarkEnd w:id="36"/>
@@ -12183,6 +12301,7 @@
           <w:rFonts w:eastAsia="Times New Roman"/>
           <w:lang w:eastAsia="fr-FR"/>
         </w:rPr>
+        <w:lastRenderedPageBreak/>
         <w:t>Planning</w:t>
       </w:r>
       <w:bookmarkEnd w:id="37"/>
@@ -12505,7 +12624,6 @@
           <w:rFonts w:eastAsia="Times New Roman"/>
           <w:lang w:eastAsia="fr-FR"/>
         </w:rPr>
-        <w:lastRenderedPageBreak/>
         <w:t>Déroulement du projet</w:t>
       </w:r>
       <w:bookmarkEnd w:id="40"/>
@@ -12580,7 +12698,14 @@
         <w:rPr>
           <w:lang w:eastAsia="fr-FR"/>
         </w:rPr>
-        <w:t xml:space="preserve"> BOSC. Il est apparu à de nombreuses reprises que les différentes parties prenantes du projet n’avaient pas exactement la même manière de voir ce projet. Il a donc été nécessaire de se concerter pour concentrer nos efforts dans la même direction. </w:t>
+        <w:t xml:space="preserve"> BOSC. Il est apparu à de nombreuses reprises que les différentes </w:t>
+      </w:r>
+      <w:r>
+        <w:rPr>
+          <w:lang w:eastAsia="fr-FR"/>
+        </w:rPr>
+        <w:lastRenderedPageBreak/>
+        <w:t xml:space="preserve">parties prenantes du projet n’avaient pas exactement la même manière de voir ce projet. Il a donc été nécessaire de se concerter pour concentrer nos efforts dans la même direction. </w:t>
       </w:r>
     </w:p>
     <w:p>
@@ -12937,17 +13062,20 @@
         <w:jc w:val="both"/>
       </w:pPr>
       <w:r>
+        <w:t xml:space="preserve">Tous les outils étudiés ici n’avaient donc pas vocation à être la base du futur observatoire. Néanmoins, il est intéressant de noter les points forts et les points faibles de chaque outil en lien avec nos besoins. L’inventaire présenté ici n’est qu’une ébauche ; un inventaire plus détaillé est fourni en annexe.  Ce qu’il faut retenir, c’est qu’aucun outil, à l’heure actuelle, ne répond aux besoins formulés par l’observatoire. En effet, la diversité des échelles voulues, des acteurs impliqués et des objectifs affichés fait de l’observatoire un cas à part. </w:t>
+      </w:r>
+    </w:p>
+    <w:p>
+      <w:pPr>
+        <w:ind w:firstLine="708"/>
+        <w:jc w:val="both"/>
+      </w:pPr>
+      <w:r>
+        <w:t xml:space="preserve">Par ailleurs, l’hypothèse a été émise de pouvoir réutiliser certains de ces outils en post-traitement si cela apportait une réelle plus-value. Par exemple, si on se rend compte qu’une </w:t>
+      </w:r>
+      <w:r>
         <w:lastRenderedPageBreak/>
-        <w:t xml:space="preserve">Tous les outils étudiés ici n’avaient donc pas vocation à être la base du futur observatoire. Néanmoins, il est intéressant de noter les points forts et les points faibles de chaque outil en lien avec nos besoins. L’inventaire présenté ici n’est qu’une ébauche ; un inventaire plus détaillé est fourni en annexe.  Ce qu’il faut retenir, c’est qu’aucun outil, à l’heure actuelle, ne répond aux besoins formulés par l’observatoire. En effet, la diversité des échelles voulues, des acteurs impliqués et des objectifs affichés fait de l’observatoire un cas à part. </w:t>
-      </w:r>
-    </w:p>
-    <w:p>
-      <w:pPr>
-        <w:ind w:firstLine="708"/>
-        <w:jc w:val="both"/>
-      </w:pPr>
-      <w:r>
-        <w:t>Par ailleurs, l’hypothèse a été émise de pouvoir réutiliser certains de ces outils en post-traitement si cela apportait une réelle plus-value. Par exemple, si on se rend compte qu’une exploitation agricole a des efforts à faire concernant l’utilisation de produits phytosanitaires, on l’orientera vers Phyto’aide. Ce dernier est un outil qui permet de cerner les différents leviers qu’un agriculteur a, à sa disposition, pour limiter l’impact environnemental des produits qu’ils utilis</w:t>
+        <w:t>exploitation agricole a des efforts à faire concernant l’utilisation de produits phytosanitaires, on l’orientera vers Phyto’aide. Ce dernier est un outil qui permet de cerner les différents leviers qu’un agriculteur a, à sa disposition, pour limiter l’impact environnemental des produits qu’ils utilis</w:t>
       </w:r>
       <w:r>
         <w:t>ent.</w:t>
@@ -13731,7 +13859,6 @@
               <w:jc w:val="both"/>
             </w:pPr>
             <w:r>
-              <w:lastRenderedPageBreak/>
               <w:t>-Curseur droite/gauche pour comparaison</w:t>
             </w:r>
           </w:p>
@@ -13769,7 +13896,6 @@
       </w:pPr>
       <w:bookmarkStart w:id="45" w:name="_Toc60841465"/>
       <w:r>
-        <w:lastRenderedPageBreak/>
         <w:t xml:space="preserve">Figure </w:t>
       </w:r>
       <w:fldSimple w:instr=" SEQ Figure \* ARABIC ">
@@ -13849,6 +13975,7 @@
         <w:rPr>
           <w:lang w:eastAsia="fr-FR"/>
         </w:rPr>
+        <w:lastRenderedPageBreak/>
         <w:t>Questionnaire</w:t>
       </w:r>
     </w:p>
@@ -14075,13 +14202,13 @@
         <w:rPr>
           <w:lang w:eastAsia="fr-FR"/>
         </w:rPr>
-        <w:t>. Cependant, malgré plusieurs demandes à Madame Mialet-Serra, celle-ci a jugé que ces préoccupations n’étaient pas de première importance et devraient être remises à plus tard.</w:t>
-      </w:r>
-      <w:r>
-        <w:rPr>
-          <w:lang w:eastAsia="fr-FR"/>
-        </w:rPr>
-        <w:t xml:space="preserve"> Les informations pour rédiger le cahier des charges étaient donc maigres. </w:t>
+        <w:t xml:space="preserve">. Cependant, malgré </w:t>
+      </w:r>
+      <w:r>
+        <w:rPr>
+          <w:lang w:eastAsia="fr-FR"/>
+        </w:rPr>
+        <w:t>de nombreuses tentatives sollicitations, les prochains contacts ont dû attendre le début d’année 2021.</w:t>
       </w:r>
     </w:p>
     <w:p>
@@ -14155,7 +14282,6 @@
         <w:jc w:val="both"/>
       </w:pPr>
       <w:r>
-        <w:lastRenderedPageBreak/>
         <w:t xml:space="preserve">Malgré les demandes, la DAAF </w:t>
       </w:r>
       <w:r>
@@ -14172,6 +14298,30 @@
       </w:r>
       <w:r>
         <w:t xml:space="preserve"> Létoublon, a signifié que le CIRAD avait déjà reçu des données de leur part, sans recevoir la contrepartie convenue.</w:t>
+      </w:r>
+    </w:p>
+    <w:p>
+      <w:pPr>
+        <w:ind w:firstLine="708"/>
+        <w:jc w:val="both"/>
+        <w:rPr>
+          <w:color w:val="FF0000"/>
+        </w:rPr>
+      </w:pPr>
+    </w:p>
+    <w:p>
+      <w:pPr>
+        <w:ind w:firstLine="708"/>
+        <w:jc w:val="both"/>
+        <w:rPr>
+          <w:color w:val="FF0000"/>
+        </w:rPr>
+      </w:pPr>
+      <w:r>
+        <w:rPr>
+          <w:color w:val="FF0000"/>
+        </w:rPr>
+        <w:t>Développer RGPD</w:t>
       </w:r>
     </w:p>
     <w:p>
@@ -14231,6 +14381,7 @@
         <w:rPr>
           <w:lang w:eastAsia="fr-FR"/>
         </w:rPr>
+        <w:lastRenderedPageBreak/>
         <w:t>Dans le questionnaire</w:t>
       </w:r>
       <w:r>
@@ -14428,22 +14579,6 @@
     </w:p>
     <w:p>
       <w:pPr>
-        <w:jc w:val="both"/>
-        <w:rPr>
-          <w:lang w:eastAsia="fr-FR"/>
-        </w:rPr>
-      </w:pPr>
-    </w:p>
-    <w:p>
-      <w:pPr>
-        <w:jc w:val="both"/>
-        <w:rPr>
-          <w:lang w:eastAsia="fr-FR"/>
-        </w:rPr>
-      </w:pPr>
-    </w:p>
-    <w:p>
-      <w:pPr>
         <w:ind w:firstLine="708"/>
         <w:jc w:val="both"/>
         <w:rPr>
@@ -14454,7 +14589,6 @@
         <w:rPr>
           <w:lang w:eastAsia="fr-FR"/>
         </w:rPr>
-        <w:lastRenderedPageBreak/>
         <w:t xml:space="preserve">Le contrôle du champ d’action d’un utilisateur est cadré par son profil. Un utilisateur peut disposer de plusieurs profils. En effet, il serait contre-productif d’interdire à un producteur de créer des projets. </w:t>
       </w:r>
     </w:p>
@@ -14586,6 +14720,7 @@
           <w:color w:val="FF0000"/>
           <w:lang w:eastAsia="fr-FR"/>
         </w:rPr>
+        <w:lastRenderedPageBreak/>
         <w:t>Aux chercheurs de publier des études basées sur des données extraites de l’outil, et pouvant contenir des « paroles d’agriculteurs ».</w:t>
       </w:r>
     </w:p>
@@ -14820,7 +14955,13 @@
         <w:rPr>
           <w:lang w:eastAsia="fr-FR"/>
         </w:rPr>
-        <w:t>Recherche de personne ou de projet via un annuaire ;</w:t>
+        <w:t xml:space="preserve">Recherche d’utilisateur </w:t>
+      </w:r>
+      <w:r>
+        <w:rPr>
+          <w:lang w:eastAsia="fr-FR"/>
+        </w:rPr>
+        <w:t>ou de projet via un annuaire ;</w:t>
       </w:r>
     </w:p>
     <w:p>
@@ -14942,7 +15083,6 @@
           <w:noProof/>
           <w:lang w:eastAsia="fr-FR"/>
         </w:rPr>
-        <w:lastRenderedPageBreak/>
         <w:drawing>
           <wp:anchor distT="0" distB="0" distL="114300" distR="114300" simplePos="0" relativeHeight="251668480" behindDoc="0" locked="0" layoutInCell="1" allowOverlap="1" wp14:anchorId="23EA6233" wp14:editId="71C61597">
             <wp:simplePos x="0" y="0"/>
@@ -15252,6 +15392,7 @@
         <w:rPr>
           <w:lang w:eastAsia="fr-FR"/>
         </w:rPr>
+        <w:lastRenderedPageBreak/>
         <w:t xml:space="preserve">Les utilisateurs du site pouvant être des </w:t>
       </w:r>
       <w:r>
@@ -15316,7 +15457,15 @@
           </w:tcPr>
           <w:p>
             <w:r>
-              <w:t>Administrateur/trice ou technicien(ne) associé(e) à l’exploitation</w:t>
+              <w:t>Administrateur/</w:t>
+            </w:r>
+            <w:proofErr w:type="spellStart"/>
+            <w:r>
+              <w:t>trice</w:t>
+            </w:r>
+            <w:proofErr w:type="spellEnd"/>
+            <w:r>
+              <w:t xml:space="preserve"> ou technicien(ne) associé(e) à l’exploitation</w:t>
             </w:r>
           </w:p>
         </w:tc>
@@ -15347,7 +15496,15 @@
           </w:tcPr>
           <w:p>
             <w:r>
-              <w:t>Utilisateur/trice enregistré(e) ou non</w:t>
+              <w:t>Utilisateur/</w:t>
+            </w:r>
+            <w:proofErr w:type="spellStart"/>
+            <w:r>
+              <w:t>trice</w:t>
+            </w:r>
+            <w:proofErr w:type="spellEnd"/>
+            <w:r>
+              <w:t xml:space="preserve"> enregistré(e) ou non</w:t>
             </w:r>
           </w:p>
         </w:tc>
@@ -15819,7 +15976,6 @@
         <w:rPr>
           <w:lang w:eastAsia="fr-FR"/>
         </w:rPr>
-        <w:lastRenderedPageBreak/>
         <w:t>La composition des tableaux de bord pour les exploitations mais aussi pour les agences de développement ou les gestionnaires de projet ;</w:t>
       </w:r>
     </w:p>
@@ -15972,6 +16128,7 @@
         <w:rPr>
           <w:lang w:eastAsia="fr-FR"/>
         </w:rPr>
+        <w:lastRenderedPageBreak/>
         <w:t>La conception de la base de données</w:t>
       </w:r>
       <w:r>
@@ -16208,27 +16365,27 @@
         <w:rPr>
           <w:lang w:eastAsia="fr-FR"/>
         </w:rPr>
+        <w:t>D’autres contraintes concernant des compositions ont aussi été ajoutées (par exemple, la superficie d’une parcelle est inférieure à celle de la terre sur laquelle elle se trouve).</w:t>
+      </w:r>
+    </w:p>
+    <w:p>
+      <w:pPr>
+        <w:ind w:firstLine="708"/>
+        <w:rPr>
+          <w:lang w:eastAsia="fr-FR"/>
+        </w:rPr>
+      </w:pPr>
+    </w:p>
+    <w:p>
+      <w:pPr>
+        <w:jc w:val="center"/>
+      </w:pPr>
+      <w:r>
+        <w:rPr>
+          <w:noProof/>
+          <w:lang w:eastAsia="fr-FR"/>
+        </w:rPr>
         <w:lastRenderedPageBreak/>
-        <w:t>D’autres contraintes concernant des compositions ont aussi été ajoutées (par exemple, la superficie d’une parcelle est inférieure à celle de la terre sur laquelle elle se trouve).</w:t>
-      </w:r>
-    </w:p>
-    <w:p>
-      <w:pPr>
-        <w:ind w:firstLine="708"/>
-        <w:rPr>
-          <w:lang w:eastAsia="fr-FR"/>
-        </w:rPr>
-      </w:pPr>
-    </w:p>
-    <w:p>
-      <w:pPr>
-        <w:jc w:val="center"/>
-      </w:pPr>
-      <w:r>
-        <w:rPr>
-          <w:noProof/>
-          <w:lang w:eastAsia="fr-FR"/>
-        </w:rPr>
         <w:drawing>
           <wp:inline distT="0" distB="0" distL="0" distR="0" wp14:anchorId="2430EF7F" wp14:editId="0460A146">
             <wp:extent cx="5372100" cy="6593768"/>
@@ -16352,8 +16509,14 @@
         <w:rPr>
           <w:lang w:eastAsia="fr-FR"/>
         </w:rPr>
+        <w:t xml:space="preserve">Afin que la collecte de données sur le terrain soit réalisable dans un temps raisonnable, il a été nécessaire de réduire cette liste de variables. Cela a occasionné de nombreux changements, supprimant parfois des tables entières. Ainsi, cette partie a pris un temps considérable. Plusieurs </w:t>
+      </w:r>
+      <w:r>
+        <w:rPr>
+          <w:lang w:eastAsia="fr-FR"/>
+        </w:rPr>
         <w:lastRenderedPageBreak/>
-        <w:t xml:space="preserve">Afin que la collecte de données sur le terrain soit réalisable dans un temps raisonnable, il a été nécessaire de réduire cette liste de variables. Cela a occasionné de nombreux changements, supprimant parfois des tables entières. Ainsi, cette partie a pris un temps considérable. Plusieurs versions de la base de données ont été conservées selon les quantités d’informations nécessaires ou présentes. </w:t>
+        <w:t xml:space="preserve">versions de la base de données ont été conservées selon les quantités d’informations nécessaires ou présentes. </w:t>
       </w:r>
     </w:p>
     <w:p>
@@ -16369,6 +16532,29 @@
           <w:lang w:eastAsia="fr-FR"/>
         </w:rPr>
         <w:t>Un autre aspect qui a été nécessité une certaine réflexion est celui des unités à utiliser pour les quantités. Que ce soit pour les consommations intermédiaires ou les quantités issues de la production, il faut pouvoir mesurer les quantités pour les comparer. Il a donc été décidé d’ajouter une variable unité et une variable « équivalent_kg ». De plus, une table « conversion », regroupant les conversions des masses en kg, a été créée. Grâce à l’utilisation d’un trigger, lors de l’insertion d’une donnée, la colonne « équivalent_kg » est remplie automatiquement.</w:t>
+      </w:r>
+      <w:r>
+        <w:rPr>
+          <w:lang w:eastAsia="fr-FR"/>
+        </w:rPr>
+        <w:t xml:space="preserve"> Les unités utilisées sont d’ailleurs renseignées dans un document « dictionnaire » généré automatiquement par SQL Power Architect à partir du schéma mais aussi des commentaires.</w:t>
+      </w:r>
+    </w:p>
+    <w:p>
+      <w:pPr>
+        <w:ind w:firstLine="708"/>
+        <w:jc w:val="both"/>
+        <w:rPr>
+          <w:color w:val="FF0000"/>
+          <w:lang w:eastAsia="fr-FR"/>
+        </w:rPr>
+      </w:pPr>
+      <w:r>
+        <w:rPr>
+          <w:color w:val="FF0000"/>
+          <w:lang w:eastAsia="fr-FR"/>
+        </w:rPr>
+        <w:t>DEVISE</w:t>
       </w:r>
     </w:p>
     <w:p>
@@ -16446,7 +16632,19 @@
           <w:lang w:eastAsia="fr-FR"/>
         </w:rPr>
         <w:tab/>
-        <w:t>Enfin, les mots employés par les Messieurs Bélières et Bosc n’étaient pas toujours connus de tous. Le monde agricole possède un vocabulaire spécifique et c’est dans ce type de cas que la communication facilite le travail.</w:t>
+        <w:t xml:space="preserve">Enfin, les mots employés par les Messieurs Bélières et Bosc n’étaient pas toujours connus de tous. Le monde agricole possède un vocabulaire spécifique et </w:t>
+      </w:r>
+      <w:r>
+        <w:rPr>
+          <w:lang w:eastAsia="fr-FR"/>
+        </w:rPr>
+        <w:t>c’est dans ce type de cas qu’une bonne</w:t>
+      </w:r>
+      <w:r>
+        <w:rPr>
+          <w:lang w:eastAsia="fr-FR"/>
+        </w:rPr>
+        <w:t xml:space="preserve"> communication facilite le travail.</w:t>
       </w:r>
     </w:p>
     <w:p>
@@ -16868,7 +17066,21 @@
         <w:rPr>
           <w:lang w:eastAsia="fr-FR"/>
         </w:rPr>
-        <w:t xml:space="preserve">Avant tout, il faut traduire « angady » du malgache qui signifie « bêche ». </w:t>
+        <w:t>Avant tout, il faut traduire « </w:t>
+      </w:r>
+      <w:proofErr w:type="spellStart"/>
+      <w:r>
+        <w:rPr>
+          <w:lang w:eastAsia="fr-FR"/>
+        </w:rPr>
+        <w:t>angady</w:t>
+      </w:r>
+      <w:proofErr w:type="spellEnd"/>
+      <w:r>
+        <w:rPr>
+          <w:lang w:eastAsia="fr-FR"/>
+        </w:rPr>
+        <w:t xml:space="preserve"> » du malgache qui signifie « bêche ». </w:t>
       </w:r>
       <w:r>
         <w:rPr>
@@ -16939,9 +17151,11 @@
         </w:rPr>
         <w:t xml:space="preserve">il n’est pas possible en l’état de comprendre ce que </w:t>
       </w:r>
+      <w:proofErr w:type="spellStart"/>
       <w:r>
         <w:t>V_Angady_Entre</w:t>
       </w:r>
+      <w:proofErr w:type="spellEnd"/>
       <w:r>
         <w:t>. On se réfère donc au questionnaire lié à la base de données s’il existe (seul le questionnaire de l’une des 2 bases de données récupérées était disponible).</w:t>
       </w:r>
@@ -17935,9 +18149,100 @@
         </w:rPr>
         <w:t>null est donc préférable.</w:t>
       </w:r>
-    </w:p>
-    <w:p>
-      <w:pPr>
+      <w:r>
+        <w:rPr>
+          <w:lang w:eastAsia="fr-FR"/>
+        </w:rPr>
+        <w:t xml:space="preserve"> Ce type d’opération a conditionné un certain nombre de vues ainsi que certaines jointures. En effet, lors de certaines jointures, une des deux tables pouvait contenir une information jugée bien plus importante que l’autre. Les jointures « right </w:t>
+      </w:r>
+      <w:proofErr w:type="spellStart"/>
+      <w:r>
+        <w:rPr>
+          <w:lang w:eastAsia="fr-FR"/>
+        </w:rPr>
+        <w:t>join</w:t>
+      </w:r>
+      <w:proofErr w:type="spellEnd"/>
+      <w:r>
+        <w:rPr>
+          <w:lang w:eastAsia="fr-FR"/>
+        </w:rPr>
+        <w:t> » ou « </w:t>
+      </w:r>
+      <w:proofErr w:type="spellStart"/>
+      <w:r>
+        <w:rPr>
+          <w:lang w:eastAsia="fr-FR"/>
+        </w:rPr>
+        <w:t>left</w:t>
+      </w:r>
+      <w:proofErr w:type="spellEnd"/>
+      <w:r>
+        <w:rPr>
+          <w:lang w:eastAsia="fr-FR"/>
+        </w:rPr>
+        <w:t xml:space="preserve"> </w:t>
+      </w:r>
+      <w:proofErr w:type="spellStart"/>
+      <w:r>
+        <w:rPr>
+          <w:lang w:eastAsia="fr-FR"/>
+        </w:rPr>
+        <w:t>join</w:t>
+      </w:r>
+      <w:proofErr w:type="spellEnd"/>
+      <w:r>
+        <w:rPr>
+          <w:lang w:eastAsia="fr-FR"/>
+        </w:rPr>
+        <w:t> » ont alors été appliquées pour éliminer les enregistrements ne disposant pas de réelle valeur ajoutée.</w:t>
+      </w:r>
+    </w:p>
+    <w:p>
+      <w:pPr>
+        <w:ind w:firstLine="708"/>
+        <w:jc w:val="both"/>
+        <w:rPr>
+          <w:lang w:eastAsia="fr-FR"/>
+        </w:rPr>
+      </w:pPr>
+      <w:r>
+        <w:rPr>
+          <w:lang w:eastAsia="fr-FR"/>
+        </w:rPr>
+        <w:t xml:space="preserve">Par ailleurs, certaines vues, notamment celles concernant le travail des individus, montrent la répartition selon l’âge et le sexe. Pour illustrer le manque de connaissance que nous avons, </w:t>
+      </w:r>
+      <w:r>
+        <w:rPr>
+          <w:lang w:eastAsia="fr-FR"/>
+        </w:rPr>
+        <w:t>les individus aux âges ou au sexe non renseignées sont compter en tant que « non renseigné ».</w:t>
+      </w:r>
+      <w:r>
+        <w:rPr>
+          <w:lang w:eastAsia="fr-FR"/>
+        </w:rPr>
+        <w:t xml:space="preserve"> Cela montre le chemin qu’il reste à parcourir po</w:t>
+      </w:r>
+      <w:r>
+        <w:rPr>
+          <w:lang w:eastAsia="fr-FR"/>
+        </w:rPr>
+        <w:t>ur compléter la base de données en plus de nous raisonner quant à des conclusions hâtives sur les données.</w:t>
+      </w:r>
+    </w:p>
+    <w:p>
+      <w:pPr>
+        <w:ind w:firstLine="708"/>
+        <w:jc w:val="both"/>
+        <w:rPr>
+          <w:lang w:eastAsia="fr-FR"/>
+        </w:rPr>
+      </w:pPr>
+    </w:p>
+    <w:p>
+      <w:pPr>
+        <w:ind w:firstLine="708"/>
         <w:jc w:val="both"/>
         <w:rPr>
           <w:color w:val="FF0000"/>
@@ -17949,138 +18254,86 @@
           <w:color w:val="FF0000"/>
           <w:lang w:eastAsia="fr-FR"/>
         </w:rPr>
-        <w:t>FULL JOIN</w:t>
+        <w:t>Utilisation de sous requête de partition by et over</w:t>
       </w:r>
       <w:r>
         <w:rPr>
           <w:color w:val="FF0000"/>
           <w:lang w:eastAsia="fr-FR"/>
         </w:rPr>
-        <w:t xml:space="preserve"> et left join</w:t>
-      </w:r>
-      <w:bookmarkStart w:id="70" w:name="_GoBack"/>
+        <w:t xml:space="preserve"> et </w:t>
+      </w:r>
+      <w:proofErr w:type="spellStart"/>
+      <w:r>
+        <w:rPr>
+          <w:color w:val="FF0000"/>
+          <w:lang w:eastAsia="fr-FR"/>
+        </w:rPr>
+        <w:t>avg</w:t>
+      </w:r>
+      <w:proofErr w:type="spellEnd"/>
+      <w:r>
+        <w:rPr>
+          <w:color w:val="FF0000"/>
+          <w:lang w:eastAsia="fr-FR"/>
+        </w:rPr>
+        <w:t xml:space="preserve"> bien utile car valeur null</w:t>
+      </w:r>
+    </w:p>
+    <w:p>
+      <w:pPr>
+        <w:ind w:firstLine="708"/>
+        <w:jc w:val="both"/>
+        <w:rPr>
+          <w:lang w:eastAsia="fr-FR"/>
+        </w:rPr>
+      </w:pPr>
+    </w:p>
+    <w:p>
+      <w:pPr>
+        <w:pStyle w:val="Titre2"/>
+        <w:jc w:val="both"/>
+        <w:rPr>
+          <w:lang w:eastAsia="fr-FR"/>
+        </w:rPr>
+      </w:pPr>
+      <w:bookmarkStart w:id="70" w:name="_Toc60841451"/>
+      <w:r>
+        <w:rPr>
+          <w:lang w:eastAsia="fr-FR"/>
+        </w:rPr>
+        <w:t>Réalisation du prototype</w:t>
+      </w:r>
       <w:bookmarkEnd w:id="70"/>
     </w:p>
     <w:p>
       <w:pPr>
-        <w:ind w:firstLine="708"/>
-        <w:jc w:val="both"/>
-        <w:rPr>
-          <w:lang w:eastAsia="fr-FR"/>
-        </w:rPr>
-      </w:pPr>
-      <w:r>
-        <w:rPr>
-          <w:lang w:eastAsia="fr-FR"/>
-        </w:rPr>
-        <w:t xml:space="preserve">Par ailleurs, certaines vues, notamment celles concernant le travail des individus, montrent la répartition selon l’âge et le sexe. Pour illustrer le manque de connaissance que nous avons, </w:t>
-      </w:r>
-      <w:r>
-        <w:rPr>
-          <w:lang w:eastAsia="fr-FR"/>
-        </w:rPr>
-        <w:t>les individus aux âges ou au sexe non renseignées sont compter en tant que « non renseigné ».</w:t>
-      </w:r>
-      <w:r>
-        <w:rPr>
-          <w:lang w:eastAsia="fr-FR"/>
-        </w:rPr>
-        <w:t xml:space="preserve"> Cela montre le chemin qu’il reste à parcourir po</w:t>
-      </w:r>
-      <w:r>
-        <w:rPr>
-          <w:lang w:eastAsia="fr-FR"/>
-        </w:rPr>
-        <w:t>ur compléter la base de données en plus de nous raisonner quant à des conclusions hâtives sur les données.</w:t>
-      </w:r>
-    </w:p>
-    <w:p>
-      <w:pPr>
-        <w:ind w:firstLine="708"/>
-        <w:jc w:val="both"/>
-        <w:rPr>
-          <w:lang w:eastAsia="fr-FR"/>
-        </w:rPr>
-      </w:pPr>
-    </w:p>
-    <w:p>
-      <w:pPr>
-        <w:ind w:firstLine="708"/>
-        <w:jc w:val="both"/>
-        <w:rPr>
-          <w:color w:val="FF0000"/>
-          <w:lang w:eastAsia="fr-FR"/>
-        </w:rPr>
-      </w:pPr>
-      <w:r>
-        <w:rPr>
-          <w:color w:val="FF0000"/>
-          <w:lang w:eastAsia="fr-FR"/>
-        </w:rPr>
-        <w:t>Utilisation de sous requête de partition by et over</w:t>
-      </w:r>
-      <w:r>
-        <w:rPr>
-          <w:color w:val="FF0000"/>
-          <w:lang w:eastAsia="fr-FR"/>
-        </w:rPr>
-        <w:t xml:space="preserve"> et avg bien utile car valeur null</w:t>
-      </w:r>
-    </w:p>
-    <w:p>
-      <w:pPr>
-        <w:ind w:firstLine="708"/>
-        <w:jc w:val="both"/>
-        <w:rPr>
-          <w:lang w:eastAsia="fr-FR"/>
-        </w:rPr>
-      </w:pPr>
-    </w:p>
-    <w:p>
-      <w:pPr>
-        <w:pStyle w:val="Titre2"/>
-        <w:jc w:val="both"/>
-        <w:rPr>
-          <w:lang w:eastAsia="fr-FR"/>
-        </w:rPr>
-      </w:pPr>
-      <w:bookmarkStart w:id="71" w:name="_Toc60841451"/>
-      <w:r>
-        <w:rPr>
-          <w:lang w:eastAsia="fr-FR"/>
-        </w:rPr>
-        <w:t>Réalisation du prototype</w:t>
+        <w:rPr>
+          <w:lang w:eastAsia="fr-FR"/>
+        </w:rPr>
+      </w:pPr>
+    </w:p>
+    <w:p>
+      <w:pPr>
+        <w:pStyle w:val="Titre3"/>
+        <w:rPr>
+          <w:lang w:eastAsia="fr-FR"/>
+        </w:rPr>
+      </w:pPr>
+      <w:bookmarkStart w:id="71" w:name="_Toc60841452"/>
+      <w:r>
+        <w:rPr>
+          <w:lang w:eastAsia="fr-FR"/>
+        </w:rPr>
+        <w:t>Base de l’</w:t>
+      </w:r>
+      <w:r>
+        <w:rPr>
+          <w:lang w:eastAsia="fr-FR"/>
+        </w:rPr>
+        <w:t>application Web</w:t>
       </w:r>
       <w:bookmarkEnd w:id="71"/>
-    </w:p>
-    <w:p>
-      <w:pPr>
-        <w:rPr>
-          <w:lang w:eastAsia="fr-FR"/>
-        </w:rPr>
-      </w:pPr>
-    </w:p>
-    <w:p>
-      <w:pPr>
-        <w:pStyle w:val="Titre3"/>
-        <w:rPr>
-          <w:lang w:eastAsia="fr-FR"/>
-        </w:rPr>
-      </w:pPr>
-      <w:bookmarkStart w:id="72" w:name="_Toc60841452"/>
-      <w:r>
-        <w:rPr>
-          <w:lang w:eastAsia="fr-FR"/>
-        </w:rPr>
-        <w:t>Base de l’</w:t>
-      </w:r>
-      <w:r>
-        <w:rPr>
-          <w:lang w:eastAsia="fr-FR"/>
-        </w:rPr>
-        <w:t>application Web</w:t>
-      </w:r>
-      <w:bookmarkEnd w:id="72"/>
     </w:p>
     <w:p>
       <w:pPr>
@@ -18319,7 +18572,14 @@
         <w:rPr>
           <w:lang w:eastAsia="fr-FR"/>
         </w:rPr>
-        <w:t xml:space="preserve">« view_name », $data). Chaque variable passée dans l’ensemble « $data » </w:t>
+        <w:t xml:space="preserve">« view_name », $data). Chaque variable </w:t>
+      </w:r>
+      <w:r>
+        <w:rPr>
+          <w:lang w:eastAsia="fr-FR"/>
+        </w:rPr>
+        <w:lastRenderedPageBreak/>
+        <w:t xml:space="preserve">passée dans l’ensemble « $data » </w:t>
       </w:r>
       <w:r>
         <w:rPr>
@@ -18530,7 +18790,7 @@
         <w:pStyle w:val="Lgende"/>
         <w:jc w:val="center"/>
       </w:pPr>
-      <w:bookmarkStart w:id="73" w:name="_Toc60841474"/>
+      <w:bookmarkStart w:id="72" w:name="_Toc60841474"/>
       <w:r>
         <w:t xml:space="preserve">Figure </w:t>
       </w:r>
@@ -18543,26 +18803,31 @@
         </w:r>
       </w:fldSimple>
       <w:r>
-        <w:t xml:space="preserve"> : Schéma architecture Modèle_Vue_Controleur</w:t>
+        <w:t xml:space="preserve"> : Schéma architecture </w:t>
+      </w:r>
+      <w:proofErr w:type="spellStart"/>
+      <w:r>
+        <w:t>Modèle_Vue_Controleur</w:t>
+      </w:r>
+      <w:bookmarkEnd w:id="72"/>
+      <w:proofErr w:type="spellEnd"/>
+    </w:p>
+    <w:p/>
+    <w:p>
+      <w:pPr>
+        <w:pStyle w:val="Titre3"/>
+        <w:rPr>
+          <w:lang w:eastAsia="fr-FR"/>
+        </w:rPr>
+      </w:pPr>
+      <w:bookmarkStart w:id="73" w:name="_Toc60841453"/>
+      <w:r>
+        <w:rPr>
+          <w:lang w:eastAsia="fr-FR"/>
+        </w:rPr>
+        <w:t>Avancement de l’interface</w:t>
       </w:r>
       <w:bookmarkEnd w:id="73"/>
-    </w:p>
-    <w:p/>
-    <w:p>
-      <w:pPr>
-        <w:pStyle w:val="Titre3"/>
-        <w:rPr>
-          <w:lang w:eastAsia="fr-FR"/>
-        </w:rPr>
-      </w:pPr>
-      <w:bookmarkStart w:id="74" w:name="_Toc60841453"/>
-      <w:r>
-        <w:rPr>
-          <w:lang w:eastAsia="fr-FR"/>
-        </w:rPr>
-        <w:t>Avancement de l’interface</w:t>
-      </w:r>
-      <w:bookmarkEnd w:id="74"/>
     </w:p>
     <w:p>
       <w:pPr>
@@ -18678,7 +18943,7 @@
           <w:lang w:eastAsia="fr-FR"/>
         </w:rPr>
       </w:pPr>
-      <w:bookmarkStart w:id="75" w:name="_Toc60841475"/>
+      <w:bookmarkStart w:id="74" w:name="_Toc60841475"/>
       <w:r>
         <w:t xml:space="preserve">Figure </w:t>
       </w:r>
@@ -18693,7 +18958,7 @@
       <w:r>
         <w:t xml:space="preserve"> : Page de présentation de l'observatoire</w:t>
       </w:r>
-      <w:bookmarkEnd w:id="75"/>
+      <w:bookmarkEnd w:id="74"/>
     </w:p>
     <w:p>
       <w:pPr>
@@ -18808,7 +19073,7 @@
           <w:lang w:eastAsia="fr-FR"/>
         </w:rPr>
       </w:pPr>
-      <w:bookmarkStart w:id="76" w:name="_Toc60841476"/>
+      <w:bookmarkStart w:id="75" w:name="_Toc60841476"/>
       <w:r>
         <w:t xml:space="preserve">Figure </w:t>
       </w:r>
@@ -18823,7 +19088,7 @@
       <w:r>
         <w:t>: Recherche dans l'annuaire</w:t>
       </w:r>
-      <w:bookmarkEnd w:id="76"/>
+      <w:bookmarkEnd w:id="75"/>
     </w:p>
     <w:p>
       <w:pPr>
@@ -18839,7 +19104,7 @@
           <w:lang w:eastAsia="fr-FR"/>
         </w:rPr>
       </w:pPr>
-      <w:bookmarkStart w:id="77" w:name="_Toc60841454"/>
+      <w:bookmarkStart w:id="76" w:name="_Toc60841454"/>
       <w:r>
         <w:rPr>
           <w:lang w:eastAsia="fr-FR"/>
@@ -18847,7 +19112,7 @@
         <w:lastRenderedPageBreak/>
         <w:t>Data visualisations</w:t>
       </w:r>
-      <w:bookmarkEnd w:id="77"/>
+      <w:bookmarkEnd w:id="76"/>
     </w:p>
     <w:p>
       <w:pPr>
@@ -18970,7 +19235,7 @@
         <w:pStyle w:val="Lgende"/>
         <w:jc w:val="center"/>
       </w:pPr>
-      <w:bookmarkStart w:id="78" w:name="_Toc60841477"/>
+      <w:bookmarkStart w:id="77" w:name="_Toc60841477"/>
       <w:r>
         <w:t xml:space="preserve">Figure </w:t>
       </w:r>
@@ -18985,85 +19250,221 @@
       <w:r>
         <w:t xml:space="preserve"> : Data visualisation sur la composition des revenus</w:t>
       </w:r>
+      <w:bookmarkEnd w:id="77"/>
+    </w:p>
+    <w:p>
+      <w:pPr>
+        <w:jc w:val="both"/>
+      </w:pPr>
+    </w:p>
+    <w:p>
+      <w:pPr>
+        <w:jc w:val="both"/>
+      </w:pPr>
+      <w:r>
+        <w:tab/>
+        <w:t>La data visualisation suivante est une carte permettant d’accéder aux informations sur les différents pays de la Commission de l’Océan Indien et du Mozambique. En cliquant sur</w:t>
+      </w:r>
+      <w:r>
+        <w:t xml:space="preserve"> ces derniers, un zoom est effectué. Bien sûr, plus un pays est grand, moins le zoom est important. Pour le grand public, cette carte peut être intéressante pour connaître les tendances territoriales. Ici, il s’agit d’une carte chloroplète puisqu’elle est colorée en fonction d’une échelle. </w:t>
+      </w:r>
+      <w:r>
+        <w:t>D’ailleurs, il est possible de changer le critère choisi pour la coloration en bas à gauche de la carte. Un tooltip est également ajouté</w:t>
+      </w:r>
+      <w:r>
+        <w:t xml:space="preserve"> (visible au niveau du Mozambique sur la capture d’écran ci-dessous)</w:t>
+      </w:r>
+      <w:r>
+        <w:t>. Ce dernier apparaît lorsque la souris passe sur un pays pour donner des informations sur ce territoire. Il disparaît ou change de données lorsque la souris change de position.</w:t>
+      </w:r>
+    </w:p>
+    <w:p>
+      <w:pPr>
+        <w:jc w:val="both"/>
+      </w:pPr>
+      <w:r>
+        <w:tab/>
+        <w:t>Pour réaliser cette carte, il est nécessaire de s’</w:t>
+      </w:r>
+      <w:r>
+        <w:t>appuyer sur des fichiers JSON</w:t>
+      </w:r>
+      <w:r>
+        <w:t xml:space="preserve"> et plus particulièrement des fichiers geojson</w:t>
+      </w:r>
+      <w:r>
+        <w:t xml:space="preserve"> qui sont d’ailleurs bien gérées par la bibliothèque d3js. Ces </w:t>
+      </w:r>
+      <w:r>
+        <w:lastRenderedPageBreak/>
+        <w:t>derniers sont adaptés pour les données géographiques et associer des données à des territoires (</w:t>
+      </w:r>
+      <w:proofErr w:type="spellStart"/>
+      <w:r>
+        <w:t>cf</w:t>
+      </w:r>
+      <w:proofErr w:type="spellEnd"/>
+      <w:r>
+        <w:t xml:space="preserve"> annexe). </w:t>
+      </w:r>
+    </w:p>
+    <w:p>
+      <w:pPr>
+        <w:jc w:val="both"/>
+      </w:pPr>
+      <w:r>
+        <w:t>Malheureusement, trouver un fichier regroupant l’Afrique et les îles concernées par l’observatoire qui soit de bonne qualité a été impossible. Cela a pour conséquence que les Seychelle</w:t>
+      </w:r>
+      <w:r>
+        <w:t>s ne sont représentées que par 4</w:t>
+      </w:r>
+      <w:r>
+        <w:t xml:space="preserve"> points. Il sera donc nécessaire de gérer ce désagrément.</w:t>
+      </w:r>
+    </w:p>
+    <w:p>
+      <w:pPr>
+        <w:jc w:val="both"/>
+      </w:pPr>
+    </w:p>
+    <w:p>
+      <w:pPr>
+        <w:jc w:val="both"/>
+        <w:rPr>
+          <w:color w:val="FF0000"/>
+        </w:rPr>
+      </w:pPr>
+      <w:proofErr w:type="spellStart"/>
+      <w:r>
+        <w:rPr>
+          <w:color w:val="FF0000"/>
+        </w:rPr>
+        <w:t>Json</w:t>
+      </w:r>
+      <w:proofErr w:type="spellEnd"/>
+      <w:r>
+        <w:rPr>
+          <w:color w:val="FF0000"/>
+        </w:rPr>
+        <w:t xml:space="preserve"> </w:t>
+      </w:r>
+    </w:p>
+    <w:p>
+      <w:pPr>
+        <w:jc w:val="both"/>
+        <w:rPr>
+          <w:color w:val="FF0000"/>
+        </w:rPr>
+      </w:pPr>
+      <w:r>
+        <w:rPr>
+          <w:color w:val="FF0000"/>
+        </w:rPr>
+        <w:t>Plus faut-il zoomer avant de commencer sur les petites iles ?</w:t>
+      </w:r>
+    </w:p>
+    <w:p>
+      <w:pPr>
+        <w:jc w:val="both"/>
+        <w:rPr>
+          <w:color w:val="FF0000"/>
+        </w:rPr>
+      </w:pPr>
+      <w:r>
+        <w:rPr>
+          <w:color w:val="FF0000"/>
+        </w:rPr>
+        <w:t>G</w:t>
+      </w:r>
+      <w:r>
+        <w:rPr>
+          <w:color w:val="FF0000"/>
+        </w:rPr>
+        <w:t>eojson</w:t>
+      </w:r>
+    </w:p>
+    <w:p>
+      <w:pPr>
+        <w:jc w:val="both"/>
+        <w:rPr>
+          <w:color w:val="FF0000"/>
+        </w:rPr>
+      </w:pPr>
+      <w:r>
+        <w:rPr>
+          <w:color w:val="FF0000"/>
+        </w:rPr>
+        <w:t>Plus zoom sur pays petits parce que ce sont eux qui nous intéressent</w:t>
+      </w:r>
+    </w:p>
+    <w:p>
+      <w:pPr>
+        <w:jc w:val="both"/>
+        <w:rPr>
+          <w:color w:val="FF0000"/>
+        </w:rPr>
+      </w:pPr>
+      <w:r>
+        <w:rPr>
+          <w:color w:val="FF0000"/>
+        </w:rPr>
+        <w:t>Gérer les zooms changements de coloration</w:t>
+      </w:r>
+      <w:bookmarkStart w:id="78" w:name="_GoBack"/>
       <w:bookmarkEnd w:id="78"/>
     </w:p>
     <w:p>
       <w:pPr>
         <w:jc w:val="both"/>
-      </w:pPr>
-    </w:p>
-    <w:p>
-      <w:pPr>
-        <w:jc w:val="both"/>
-      </w:pPr>
-      <w:r>
-        <w:tab/>
-        <w:t xml:space="preserve">La data visualisation suivante est une carte permettant d’accéder aux informations sur les différents pays de la Commission de l’Océan Indien et du Mozambique. En cliquant sur ces derniers, </w:t>
-      </w:r>
-    </w:p>
-    <w:p>
-      <w:pPr>
-        <w:jc w:val="both"/>
         <w:rPr>
           <w:color w:val="FF0000"/>
         </w:rPr>
       </w:pPr>
-    </w:p>
-    <w:p>
-      <w:pPr>
-        <w:jc w:val="both"/>
+      <w:r>
         <w:rPr>
           <w:color w:val="FF0000"/>
         </w:rPr>
-      </w:pPr>
+        <w:t>Bibliothèque supplémentai</w:t>
+      </w:r>
       <w:r>
         <w:rPr>
           <w:color w:val="FF0000"/>
         </w:rPr>
-        <w:t>Fau</w:t>
+        <w:t>re ajoutées</w:t>
       </w:r>
       <w:r>
         <w:rPr>
           <w:color w:val="FF0000"/>
         </w:rPr>
-        <w:t>t en faire une carte chloroplèt</w:t>
-      </w:r>
-      <w:r>
+        <w:t> ?</w:t>
+      </w:r>
+    </w:p>
+    <w:p>
+      <w:pPr>
+        <w:jc w:val="both"/>
         <w:rPr>
           <w:color w:val="FF0000"/>
         </w:rPr>
-        <w:t>e !!</w:t>
-      </w:r>
-    </w:p>
-    <w:p>
-      <w:pPr>
-        <w:jc w:val="both"/>
-        <w:rPr>
-          <w:color w:val="FF0000"/>
-        </w:rPr>
-      </w:pPr>
-      <w:r>
-        <w:rPr>
-          <w:color w:val="FF0000"/>
-        </w:rPr>
-        <w:t xml:space="preserve">Plus radar </w:t>
-      </w:r>
+      </w:pPr>
     </w:p>
     <w:p>
       <w:pPr>
         <w:keepNext/>
-      </w:pPr>
-      <w:r>
         <w:rPr>
           <w:noProof/>
           <w:lang w:eastAsia="fr-FR"/>
         </w:rPr>
-        <w:lastRenderedPageBreak/>
+      </w:pPr>
+      <w:r>
+        <w:rPr>
+          <w:noProof/>
+          <w:lang w:eastAsia="fr-FR"/>
+        </w:rPr>
         <w:drawing>
-          <wp:inline distT="0" distB="0" distL="0" distR="0" wp14:anchorId="69E23086" wp14:editId="256C656A">
-            <wp:extent cx="5712322" cy="3381375"/>
-            <wp:effectExtent l="171450" t="171450" r="174625" b="161925"/>
-            <wp:docPr id="9" name="Image 9"/>
+          <wp:inline distT="0" distB="0" distL="0" distR="0" wp14:anchorId="0A702F8E" wp14:editId="0CDD0FCA">
+            <wp:extent cx="5760720" cy="3378200"/>
+            <wp:effectExtent l="171450" t="171450" r="163830" b="165100"/>
+            <wp:docPr id="31" name="Image 31"/>
             <wp:cNvGraphicFramePr>
               <a:graphicFrameLocks xmlns:a="http://schemas.openxmlformats.org/drawingml/2006/main" noChangeAspect="1"/>
             </wp:cNvGraphicFramePr>
@@ -19074,15 +19475,16 @@
                     <pic:cNvPr id="1" name=""/>
                     <pic:cNvPicPr/>
                   </pic:nvPicPr>
-                  <pic:blipFill rotWithShape="1">
+                  <pic:blipFill>
                     <a:blip r:embed="rId28"/>
-                    <a:srcRect l="9524" t="10797" r="11663" b="6264"/>
-                    <a:stretch/>
+                    <a:stretch>
+                      <a:fillRect/>
+                    </a:stretch>
                   </pic:blipFill>
-                  <pic:spPr bwMode="auto">
+                  <pic:spPr>
                     <a:xfrm>
                       <a:off x="0" y="0"/>
-                      <a:ext cx="5721415" cy="3386757"/>
+                      <a:ext cx="5760720" cy="3378200"/>
                     </a:xfrm>
                     <a:prstGeom prst="rect">
                       <a:avLst/>
@@ -19097,11 +19499,6 @@
                         </a:srgbClr>
                       </a:outerShdw>
                     </a:effectLst>
-                    <a:extLst>
-                      <a:ext uri="{53640926-AAD7-44D8-BBD7-CCE9431645EC}">
-                        <a14:shadowObscured xmlns:a14="http://schemas.microsoft.com/office/drawing/2010/main"/>
-                      </a:ext>
-                    </a:extLst>
                   </pic:spPr>
                 </pic:pic>
               </a:graphicData>
@@ -19112,6 +19509,11 @@
     </w:p>
     <w:p>
       <w:pPr>
+        <w:keepNext/>
+      </w:pPr>
+    </w:p>
+    <w:p>
+      <w:pPr>
         <w:pStyle w:val="Lgende"/>
         <w:jc w:val="center"/>
         <w:rPr>
@@ -19128,7 +19530,7 @@
           <w:rPr>
             <w:noProof/>
           </w:rPr>
-          <w:t>19</w:t>
+          <w:t>20</w:t>
         </w:r>
       </w:fldSimple>
       <w:r>
@@ -19140,9 +19542,106 @@
       <w:bookmarkEnd w:id="79"/>
     </w:p>
     <w:p/>
+    <w:p>
+      <w:pPr>
+        <w:ind w:firstLine="708"/>
+      </w:pPr>
+      <w:r>
+        <w:t xml:space="preserve">Enfin, la dernière data visualisation intéressante </w:t>
+      </w:r>
+    </w:p>
+    <w:p>
+      <w:pPr>
+        <w:ind w:firstLine="708"/>
+      </w:pPr>
+      <w:r>
+        <w:t>Travail sur la généricité</w:t>
+      </w:r>
+    </w:p>
+    <w:p>
+      <w:pPr>
+        <w:ind w:firstLine="708"/>
+      </w:pPr>
+    </w:p>
     <w:p/>
     <w:p>
       <w:pPr>
+        <w:keepNext/>
+      </w:pPr>
+      <w:r>
+        <w:rPr>
+          <w:noProof/>
+          <w:lang w:eastAsia="fr-FR"/>
+        </w:rPr>
+        <w:drawing>
+          <wp:inline distT="0" distB="0" distL="0" distR="0" wp14:anchorId="17B36A83" wp14:editId="5909EAEC">
+            <wp:extent cx="5760720" cy="3580130"/>
+            <wp:effectExtent l="171450" t="171450" r="163830" b="172720"/>
+            <wp:docPr id="22" name="Image 22"/>
+            <wp:cNvGraphicFramePr>
+              <a:graphicFrameLocks xmlns:a="http://schemas.openxmlformats.org/drawingml/2006/main" noChangeAspect="1"/>
+            </wp:cNvGraphicFramePr>
+            <a:graphic xmlns:a="http://schemas.openxmlformats.org/drawingml/2006/main">
+              <a:graphicData uri="http://schemas.openxmlformats.org/drawingml/2006/picture">
+                <pic:pic xmlns:pic="http://schemas.openxmlformats.org/drawingml/2006/picture">
+                  <pic:nvPicPr>
+                    <pic:cNvPr id="1" name=""/>
+                    <pic:cNvPicPr/>
+                  </pic:nvPicPr>
+                  <pic:blipFill>
+                    <a:blip r:embed="rId29"/>
+                    <a:stretch>
+                      <a:fillRect/>
+                    </a:stretch>
+                  </pic:blipFill>
+                  <pic:spPr>
+                    <a:xfrm>
+                      <a:off x="0" y="0"/>
+                      <a:ext cx="5760720" cy="3580130"/>
+                    </a:xfrm>
+                    <a:prstGeom prst="rect">
+                      <a:avLst/>
+                    </a:prstGeom>
+                    <a:ln>
+                      <a:noFill/>
+                    </a:ln>
+                    <a:effectLst>
+                      <a:outerShdw blurRad="190500" algn="tl" rotWithShape="0">
+                        <a:srgbClr val="000000">
+                          <a:alpha val="30000"/>
+                        </a:srgbClr>
+                      </a:outerShdw>
+                    </a:effectLst>
+                  </pic:spPr>
+                </pic:pic>
+              </a:graphicData>
+            </a:graphic>
+          </wp:inline>
+        </w:drawing>
+      </w:r>
+    </w:p>
+    <w:p>
+      <w:pPr>
+        <w:pStyle w:val="Lgende"/>
+        <w:jc w:val="center"/>
+      </w:pPr>
+      <w:r>
+        <w:t xml:space="preserve">Figure </w:t>
+      </w:r>
+      <w:fldSimple w:instr=" SEQ Figure \* ARABIC ">
+        <w:r>
+          <w:rPr>
+            <w:noProof/>
+          </w:rPr>
+          <w:t>21</w:t>
+        </w:r>
+      </w:fldSimple>
+      <w:r>
+        <w:t xml:space="preserve"> : Radar Chart</w:t>
+      </w:r>
+    </w:p>
+    <w:p>
+      <w:pPr>
         <w:rPr>
           <w:lang w:eastAsia="fr-FR"/>
         </w:rPr>
@@ -19155,6 +19654,40 @@
           <w:lang w:eastAsia="fr-FR"/>
         </w:rPr>
       </w:pPr>
+      <w:r>
+        <w:rPr>
+          <w:lang w:eastAsia="fr-FR"/>
+        </w:rPr>
+        <w:t>Analyse de données</w:t>
+      </w:r>
+    </w:p>
+    <w:p>
+      <w:pPr>
+        <w:rPr>
+          <w:lang w:eastAsia="fr-FR"/>
+        </w:rPr>
+      </w:pPr>
+    </w:p>
+    <w:p>
+      <w:pPr>
+        <w:rPr>
+          <w:lang w:eastAsia="fr-FR"/>
+        </w:rPr>
+      </w:pPr>
+      <w:r>
+        <w:rPr>
+          <w:lang w:eastAsia="fr-FR"/>
+        </w:rPr>
+        <w:t>Export d’un fichier csv et traitement. A venir</w:t>
+      </w:r>
+    </w:p>
+    <w:p>
+      <w:pPr>
+        <w:pStyle w:val="Titre2"/>
+        <w:rPr>
+          <w:lang w:eastAsia="fr-FR"/>
+        </w:rPr>
+      </w:pPr>
       <w:bookmarkStart w:id="80" w:name="_Toc60841455"/>
       <w:r>
         <w:rPr>
@@ -19193,6 +19726,20 @@
         <w:rPr>
           <w:lang w:eastAsia="fr-FR"/>
         </w:rPr>
+      </w:pPr>
+    </w:p>
+    <w:p>
+      <w:pPr>
+        <w:jc w:val="both"/>
+      </w:pPr>
+      <w:bookmarkStart w:id="81" w:name="_Toc54944355"/>
+      <w:r>
+        <w:t>Suite par un autre stagiaire qui sera chargé spécialement de récupérer des données et</w:t>
+      </w:r>
+    </w:p>
+    <w:p>
+      <w:pPr>
+        <w:jc w:val="both"/>
       </w:pPr>
     </w:p>
     <w:p>
@@ -19205,9 +19752,17 @@
           <w:szCs w:val="32"/>
         </w:rPr>
       </w:pPr>
-      <w:bookmarkStart w:id="81" w:name="_Toc54944355"/>
-      <w:r>
-        <w:t>Suite par un autre stagiaire qui sera chargé spécialement de récupérer des données et</w:t>
+      <w:r>
+        <w:tab/>
+        <w:t xml:space="preserve">Un guide conséquent concernant la base de données, les vues et les variables a été rédigé. Par ailleurs, un dictionnaire des variables a été généré par grâce à SQL Power Architect. Dans le cahier des charges, les parties à améliorer ou à poursuivre </w:t>
+      </w:r>
+      <w:proofErr w:type="spellStart"/>
+      <w:r>
+        <w:t>sont</w:t>
+      </w:r>
+      <w:proofErr w:type="spellEnd"/>
+      <w:r>
+        <w:t xml:space="preserve"> signifiées.</w:t>
       </w:r>
       <w:r>
         <w:br w:type="page"/>
@@ -19473,7 +20028,15 @@
         <w:jc w:val="both"/>
       </w:pPr>
       <w:r>
-        <w:t xml:space="preserve">Smart gender </w:t>
+        <w:t xml:space="preserve">Smart </w:t>
+      </w:r>
+      <w:proofErr w:type="spellStart"/>
+      <w:r>
+        <w:t>gender</w:t>
+      </w:r>
+      <w:proofErr w:type="spellEnd"/>
+      <w:r>
+        <w:t xml:space="preserve"> </w:t>
       </w:r>
       <w:r>
         <w:rPr>
@@ -19490,7 +20053,15 @@
         </w:rPr>
       </w:pPr>
       <w:r>
-        <w:t>Data analytics sport</w:t>
+        <w:t xml:space="preserve">Data </w:t>
+      </w:r>
+      <w:proofErr w:type="spellStart"/>
+      <w:r>
+        <w:t>analytics</w:t>
+      </w:r>
+      <w:proofErr w:type="spellEnd"/>
+      <w:r>
+        <w:t xml:space="preserve"> sport</w:t>
       </w:r>
     </w:p>
     <w:p>
@@ -19977,7 +20548,7 @@
           <w:lang w:eastAsia="fr-FR"/>
         </w:rPr>
         <w:drawing>
-          <wp:inline distT="0" distB="0" distL="0" distR="0" wp14:anchorId="4A7B5A17" wp14:editId="793C023D">
+          <wp:inline distT="0" distB="0" distL="0" distR="0" wp14:anchorId="6C863693" wp14:editId="73E8933F">
             <wp:extent cx="5760720" cy="4160520"/>
             <wp:effectExtent l="0" t="0" r="0" b="0"/>
             <wp:docPr id="5" name="Image 5"/>
@@ -19992,7 +20563,7 @@
                     <pic:cNvPicPr/>
                   </pic:nvPicPr>
                   <pic:blipFill>
-                    <a:blip r:embed="rId29">
+                    <a:blip r:embed="rId30">
                       <a:extLst>
                         <a:ext uri="{28A0092B-C50C-407E-A947-70E740481C1C}">
                           <a14:useLocalDpi xmlns:a14="http://schemas.microsoft.com/office/drawing/2010/main" val="0"/>
@@ -20036,13 +20607,92 @@
           <w:rPr>
             <w:noProof/>
           </w:rPr>
-          <w:t>20</w:t>
+          <w:t>22</w:t>
         </w:r>
       </w:fldSimple>
       <w:r>
         <w:t xml:space="preserve"> : Histogramme du CIRAD</w:t>
       </w:r>
       <w:bookmarkEnd w:id="89"/>
+    </w:p>
+    <w:p>
+      <w:pPr>
+        <w:jc w:val="both"/>
+        <w:rPr>
+          <w:lang w:eastAsia="fr-FR"/>
+        </w:rPr>
+      </w:pPr>
+    </w:p>
+    <w:p>
+      <w:pPr>
+        <w:jc w:val="both"/>
+      </w:pPr>
+      <w:r>
+        <w:t>Les fichiers geojson sont des fichiers JSON ayant une structure regroupant une partie « properties » et une partie « geometry » qui contient les coordonnées.</w:t>
+      </w:r>
+    </w:p>
+    <w:p>
+      <w:pPr>
+        <w:jc w:val="both"/>
+      </w:pPr>
+    </w:p>
+    <w:p>
+      <w:pPr>
+        <w:keepNext/>
+        <w:jc w:val="both"/>
+      </w:pPr>
+      <w:r>
+        <w:rPr>
+          <w:noProof/>
+          <w:lang w:eastAsia="fr-FR"/>
+        </w:rPr>
+        <w:lastRenderedPageBreak/>
+        <w:drawing>
+          <wp:inline distT="0" distB="0" distL="0" distR="0" wp14:anchorId="7B6A09C0" wp14:editId="2E0504F6">
+            <wp:extent cx="4210638" cy="5677692"/>
+            <wp:effectExtent l="171450" t="171450" r="171450" b="170815"/>
+            <wp:docPr id="33" name="Image 33"/>
+            <wp:cNvGraphicFramePr>
+              <a:graphicFrameLocks xmlns:a="http://schemas.openxmlformats.org/drawingml/2006/main" noChangeAspect="1"/>
+            </wp:cNvGraphicFramePr>
+            <a:graphic xmlns:a="http://schemas.openxmlformats.org/drawingml/2006/main">
+              <a:graphicData uri="http://schemas.openxmlformats.org/drawingml/2006/picture">
+                <pic:pic xmlns:pic="http://schemas.openxmlformats.org/drawingml/2006/picture">
+                  <pic:nvPicPr>
+                    <pic:cNvPr id="1" name=""/>
+                    <pic:cNvPicPr/>
+                  </pic:nvPicPr>
+                  <pic:blipFill>
+                    <a:blip r:embed="rId31"/>
+                    <a:stretch>
+                      <a:fillRect/>
+                    </a:stretch>
+                  </pic:blipFill>
+                  <pic:spPr>
+                    <a:xfrm>
+                      <a:off x="0" y="0"/>
+                      <a:ext cx="4210638" cy="5677692"/>
+                    </a:xfrm>
+                    <a:prstGeom prst="rect">
+                      <a:avLst/>
+                    </a:prstGeom>
+                    <a:ln>
+                      <a:noFill/>
+                    </a:ln>
+                    <a:effectLst>
+                      <a:outerShdw blurRad="190500" algn="tl" rotWithShape="0">
+                        <a:srgbClr val="000000">
+                          <a:alpha val="30000"/>
+                        </a:srgbClr>
+                      </a:outerShdw>
+                    </a:effectLst>
+                  </pic:spPr>
+                </pic:pic>
+              </a:graphicData>
+            </a:graphic>
+          </wp:inline>
+        </w:drawing>
+      </w:r>
     </w:p>
     <w:p>
       <w:pPr>
@@ -20087,7 +20737,21 @@
         <w:rPr>
           <w:lang w:eastAsia="fr-FR"/>
         </w:rPr>
-        <w:t>Culture générale que je n’avais pas car je n’avais fait que peu d’uv de gi avant</w:t>
+        <w:t xml:space="preserve">Culture générale que je n’avais pas car je n’avais fait que peu </w:t>
+      </w:r>
+      <w:proofErr w:type="spellStart"/>
+      <w:r>
+        <w:rPr>
+          <w:lang w:eastAsia="fr-FR"/>
+        </w:rPr>
+        <w:t>d’uv</w:t>
+      </w:r>
+      <w:proofErr w:type="spellEnd"/>
+      <w:r>
+        <w:rPr>
+          <w:lang w:eastAsia="fr-FR"/>
+        </w:rPr>
+        <w:t xml:space="preserve"> de gi avant</w:t>
       </w:r>
     </w:p>
     <w:p>
@@ -20135,6 +20799,7 @@
         <w:rPr>
           <w:lang w:eastAsia="fr-FR"/>
         </w:rPr>
+        <w:lastRenderedPageBreak/>
         <w:t>Récupération de données :</w:t>
       </w:r>
     </w:p>
@@ -20177,7 +20842,6 @@
         <w:rPr>
           <w:lang w:eastAsia="fr-FR"/>
         </w:rPr>
-        <w:lastRenderedPageBreak/>
         <w:t>On se rend compte de l’impact qu’ont les questionnaires et leur clarté. Exemple du chef d’exploitation qui apparaît ou non dans la population de l’exploitation. Choix de garder les données même si risque doublons. Le but ici est de commencer à réaliser un prototype et non d’avoir un produit fini. De plus, un stagiaire sera chargé de récupérer toutes les données existantes.</w:t>
       </w:r>
     </w:p>
@@ -20234,7 +20898,21 @@
         <w:rPr>
           <w:lang w:eastAsia="fr-FR"/>
         </w:rPr>
-        <w:t>PGD grosse galère pour récupérer des données individuelles à la daaf. Ne peuvent donner que des données agrégées ce qui est bien mais celles-ci ne sont pas complètes.</w:t>
+        <w:t xml:space="preserve">PGD grosse galère pour récupérer des données individuelles à la </w:t>
+      </w:r>
+      <w:proofErr w:type="spellStart"/>
+      <w:r>
+        <w:rPr>
+          <w:lang w:eastAsia="fr-FR"/>
+        </w:rPr>
+        <w:t>daaf</w:t>
+      </w:r>
+      <w:proofErr w:type="spellEnd"/>
+      <w:r>
+        <w:rPr>
+          <w:lang w:eastAsia="fr-FR"/>
+        </w:rPr>
+        <w:t>. Ne peuvent donner que des données agrégées ce qui est bien mais celles-ci ne sont pas complètes.</w:t>
       </w:r>
     </w:p>
     <w:p>
@@ -20276,7 +20954,35 @@
         <w:rPr>
           <w:lang w:eastAsia="fr-FR"/>
         </w:rPr>
-        <w:t>Partie politique entre le cirad et la daaf avec des contreparties des antécédents, on est loin d’avoir un niveau de partage optimal alors que nous travaillons tous pour le bien des agriculteurs.</w:t>
+        <w:t xml:space="preserve">Partie politique entre le </w:t>
+      </w:r>
+      <w:proofErr w:type="spellStart"/>
+      <w:r>
+        <w:rPr>
+          <w:lang w:eastAsia="fr-FR"/>
+        </w:rPr>
+        <w:t>cirad</w:t>
+      </w:r>
+      <w:proofErr w:type="spellEnd"/>
+      <w:r>
+        <w:rPr>
+          <w:lang w:eastAsia="fr-FR"/>
+        </w:rPr>
+        <w:t xml:space="preserve"> et la </w:t>
+      </w:r>
+      <w:proofErr w:type="spellStart"/>
+      <w:r>
+        <w:rPr>
+          <w:lang w:eastAsia="fr-FR"/>
+        </w:rPr>
+        <w:t>daaf</w:t>
+      </w:r>
+      <w:proofErr w:type="spellEnd"/>
+      <w:r>
+        <w:rPr>
+          <w:lang w:eastAsia="fr-FR"/>
+        </w:rPr>
+        <w:t xml:space="preserve"> avec des contreparties des antécédents, on est loin d’avoir un niveau de partage optimal alors que nous travaillons tous pour le bien des agriculteurs.</w:t>
       </w:r>
     </w:p>
     <w:p>
@@ -20454,8 +21160,8 @@
       </w:r>
     </w:p>
     <w:sectPr>
-      <w:headerReference w:type="default" r:id="rId30"/>
-      <w:footerReference w:type="default" r:id="rId31"/>
+      <w:headerReference w:type="default" r:id="rId32"/>
+      <w:footerReference w:type="default" r:id="rId33"/>
       <w:pgSz w:w="11906" w:h="16838"/>
       <w:pgMar w:top="1417" w:right="1417" w:bottom="1417" w:left="1417" w:header="708" w:footer="708" w:gutter="0"/>
       <w:cols w:space="708"/>
@@ -27188,7 +27894,7 @@
 </file>
 
 <file path=customXml/itemProps1.xml><?xml version="1.0" encoding="utf-8"?>
-<ds:datastoreItem xmlns:ds="http://schemas.openxmlformats.org/officeDocument/2006/customXml" ds:itemID="{14B7AE5A-7F05-491C-9064-C2E6EE0EFB98}">
+<ds:datastoreItem xmlns:ds="http://schemas.openxmlformats.org/officeDocument/2006/customXml" ds:itemID="{929E3F8F-7F59-478A-B8BC-09DAE9AF3FCF}">
   <ds:schemaRefs>
     <ds:schemaRef ds:uri="http://schemas.openxmlformats.org/officeDocument/2006/bibliography"/>
   </ds:schemaRefs>

</xml_diff>